<commit_message>
1. Switch Security to Shiro 2. User crud apis/service/dao 3. table creating sql
</commit_message>
<xml_diff>
--- a/docs/database docs/DatabaseDesign.docx
+++ b/docs/database docs/DatabaseDesign.docx
@@ -94,7 +94,16 @@
           <w:sz w:val="28"/>
           <w:szCs w:val="32"/>
         </w:rPr>
-        <w:t>User</w:t>
+        <w:t>t_u</w:t>
+      </w:r>
+      <w:r>
+        <w:rPr>
+          <w:b/>
+          <w:bCs/>
+          <w:sz w:val="28"/>
+          <w:szCs w:val="32"/>
+        </w:rPr>
+        <w:t>ser</w:t>
       </w:r>
     </w:p>
     <w:tbl>
@@ -121,7 +130,6 @@
               <w:pStyle w:val="a7"/>
               <w:ind w:firstLineChars="0" w:firstLine="0"/>
               <w:rPr>
-                <w:rFonts w:hint="eastAsia"/>
                 <w:b/>
                 <w:bCs/>
                 <w:sz w:val="22"/>
@@ -149,7 +157,6 @@
               <w:pStyle w:val="a7"/>
               <w:ind w:firstLineChars="0" w:firstLine="0"/>
               <w:rPr>
-                <w:rFonts w:hint="eastAsia"/>
                 <w:b/>
                 <w:bCs/>
                 <w:sz w:val="22"/>
@@ -177,7 +184,6 @@
               <w:pStyle w:val="a7"/>
               <w:ind w:firstLineChars="0" w:firstLine="0"/>
               <w:rPr>
-                <w:rFonts w:hint="eastAsia"/>
                 <w:b/>
                 <w:bCs/>
                 <w:sz w:val="22"/>
@@ -205,7 +211,6 @@
               <w:pStyle w:val="a7"/>
               <w:ind w:firstLineChars="0" w:firstLine="0"/>
               <w:rPr>
-                <w:rFonts w:hint="eastAsia"/>
                 <w:b/>
                 <w:bCs/>
                 <w:sz w:val="22"/>
@@ -233,7 +238,6 @@
               <w:pStyle w:val="a7"/>
               <w:ind w:firstLineChars="0" w:firstLine="0"/>
               <w:rPr>
-                <w:rFonts w:hint="eastAsia"/>
                 <w:b/>
                 <w:bCs/>
                 <w:sz w:val="22"/>
@@ -263,7 +267,6 @@
               <w:pStyle w:val="a7"/>
               <w:ind w:firstLineChars="0" w:firstLine="0"/>
               <w:rPr>
-                <w:rFonts w:hint="eastAsia"/>
                 <w:sz w:val="22"/>
                 <w:szCs w:val="24"/>
               </w:rPr>
@@ -275,7 +278,6 @@
               </w:rPr>
               <w:t>*</w:t>
             </w:r>
-            <w:proofErr w:type="spellStart"/>
             <w:r>
               <w:rPr>
                 <w:sz w:val="22"/>
@@ -290,7 +292,6 @@
               </w:rPr>
               <w:t>id</w:t>
             </w:r>
-            <w:proofErr w:type="spellEnd"/>
           </w:p>
         </w:tc>
         <w:tc>
@@ -302,7 +303,6 @@
               <w:pStyle w:val="a7"/>
               <w:ind w:firstLineChars="0" w:firstLine="0"/>
               <w:rPr>
-                <w:rFonts w:hint="eastAsia"/>
                 <w:sz w:val="22"/>
                 <w:szCs w:val="24"/>
               </w:rPr>
@@ -325,7 +325,6 @@
               <w:pStyle w:val="a7"/>
               <w:ind w:firstLineChars="0" w:firstLine="0"/>
               <w:rPr>
-                <w:rFonts w:hint="eastAsia"/>
                 <w:sz w:val="22"/>
                 <w:szCs w:val="24"/>
               </w:rPr>
@@ -349,7 +348,6 @@
               <w:pStyle w:val="a7"/>
               <w:ind w:firstLineChars="0" w:firstLine="0"/>
               <w:rPr>
-                <w:rFonts w:hint="eastAsia"/>
                 <w:sz w:val="22"/>
                 <w:szCs w:val="24"/>
               </w:rPr>
@@ -373,7 +371,6 @@
               <w:pStyle w:val="a7"/>
               <w:ind w:firstLineChars="0" w:firstLine="0"/>
               <w:rPr>
-                <w:rFonts w:hint="eastAsia"/>
                 <w:sz w:val="22"/>
                 <w:szCs w:val="24"/>
               </w:rPr>
@@ -441,7 +438,6 @@
               <w:pStyle w:val="a7"/>
               <w:ind w:firstLineChars="0" w:firstLine="0"/>
               <w:rPr>
-                <w:rFonts w:hint="eastAsia"/>
                 <w:sz w:val="22"/>
                 <w:szCs w:val="24"/>
               </w:rPr>
@@ -464,7 +460,6 @@
               <w:pStyle w:val="a7"/>
               <w:ind w:firstLineChars="0" w:firstLine="0"/>
               <w:rPr>
-                <w:rFonts w:hint="eastAsia"/>
                 <w:sz w:val="22"/>
                 <w:szCs w:val="24"/>
               </w:rPr>
@@ -495,7 +490,6 @@
               <w:pStyle w:val="a7"/>
               <w:ind w:firstLineChars="0" w:firstLine="0"/>
               <w:rPr>
-                <w:rFonts w:hint="eastAsia"/>
                 <w:sz w:val="22"/>
                 <w:szCs w:val="24"/>
               </w:rPr>
@@ -519,7 +513,6 @@
               <w:pStyle w:val="a7"/>
               <w:ind w:firstLineChars="0" w:firstLine="0"/>
               <w:rPr>
-                <w:rFonts w:hint="eastAsia"/>
                 <w:sz w:val="22"/>
                 <w:szCs w:val="24"/>
               </w:rPr>
@@ -543,7 +536,6 @@
               <w:pStyle w:val="a7"/>
               <w:ind w:firstLineChars="0" w:firstLine="0"/>
               <w:rPr>
-                <w:rFonts w:hint="eastAsia"/>
                 <w:sz w:val="22"/>
                 <w:szCs w:val="24"/>
               </w:rPr>
@@ -568,7 +560,6 @@
               <w:pStyle w:val="a7"/>
               <w:ind w:firstLineChars="0" w:firstLine="0"/>
               <w:rPr>
-                <w:rFonts w:hint="eastAsia"/>
                 <w:sz w:val="22"/>
                 <w:szCs w:val="24"/>
               </w:rPr>
@@ -591,7 +582,6 @@
               <w:pStyle w:val="a7"/>
               <w:ind w:firstLineChars="0" w:firstLine="0"/>
               <w:rPr>
-                <w:rFonts w:hint="eastAsia"/>
                 <w:sz w:val="22"/>
                 <w:szCs w:val="24"/>
               </w:rPr>
@@ -622,7 +612,6 @@
               <w:pStyle w:val="a7"/>
               <w:ind w:firstLineChars="0" w:firstLine="0"/>
               <w:rPr>
-                <w:rFonts w:hint="eastAsia"/>
                 <w:sz w:val="22"/>
                 <w:szCs w:val="24"/>
               </w:rPr>
@@ -646,7 +635,6 @@
               <w:pStyle w:val="a7"/>
               <w:ind w:firstLineChars="0" w:firstLine="0"/>
               <w:rPr>
-                <w:rFonts w:hint="eastAsia"/>
                 <w:sz w:val="22"/>
                 <w:szCs w:val="24"/>
               </w:rPr>
@@ -670,7 +658,6 @@
               <w:pStyle w:val="a7"/>
               <w:ind w:firstLineChars="0" w:firstLine="0"/>
               <w:rPr>
-                <w:rFonts w:hint="eastAsia"/>
                 <w:sz w:val="22"/>
                 <w:szCs w:val="24"/>
               </w:rPr>
@@ -703,7 +690,6 @@
               <w:pStyle w:val="a7"/>
               <w:ind w:firstLineChars="0" w:firstLine="0"/>
               <w:rPr>
-                <w:rFonts w:hint="eastAsia"/>
                 <w:sz w:val="22"/>
                 <w:szCs w:val="24"/>
               </w:rPr>
@@ -734,7 +720,6 @@
               <w:pStyle w:val="a7"/>
               <w:ind w:firstLineChars="0" w:firstLine="0"/>
               <w:rPr>
-                <w:rFonts w:hint="eastAsia"/>
                 <w:sz w:val="22"/>
                 <w:szCs w:val="24"/>
               </w:rPr>
@@ -765,7 +750,6 @@
               <w:pStyle w:val="a7"/>
               <w:ind w:firstLineChars="0" w:firstLine="0"/>
               <w:rPr>
-                <w:rFonts w:hint="eastAsia"/>
                 <w:sz w:val="22"/>
                 <w:szCs w:val="24"/>
               </w:rPr>
@@ -789,7 +773,6 @@
               <w:pStyle w:val="a7"/>
               <w:ind w:firstLineChars="0" w:firstLine="0"/>
               <w:rPr>
-                <w:rFonts w:hint="eastAsia"/>
                 <w:sz w:val="22"/>
                 <w:szCs w:val="24"/>
               </w:rPr>
@@ -813,7 +796,6 @@
               <w:pStyle w:val="a7"/>
               <w:ind w:firstLineChars="0" w:firstLine="0"/>
               <w:rPr>
-                <w:rFonts w:hint="eastAsia"/>
                 <w:sz w:val="22"/>
                 <w:szCs w:val="24"/>
               </w:rPr>
@@ -846,7 +828,6 @@
               <w:pStyle w:val="a7"/>
               <w:ind w:firstLineChars="0" w:firstLine="0"/>
               <w:rPr>
-                <w:rFonts w:hint="eastAsia"/>
                 <w:sz w:val="22"/>
                 <w:szCs w:val="24"/>
               </w:rPr>
@@ -869,7 +850,6 @@
               <w:pStyle w:val="a7"/>
               <w:ind w:firstLineChars="0" w:firstLine="0"/>
               <w:rPr>
-                <w:rFonts w:hint="eastAsia"/>
                 <w:sz w:val="22"/>
                 <w:szCs w:val="24"/>
               </w:rPr>
@@ -892,7 +872,6 @@
               <w:pStyle w:val="a7"/>
               <w:ind w:firstLineChars="0" w:firstLine="0"/>
               <w:rPr>
-                <w:rFonts w:hint="eastAsia"/>
                 <w:sz w:val="22"/>
                 <w:szCs w:val="24"/>
               </w:rPr>
@@ -916,7 +895,6 @@
               <w:pStyle w:val="a7"/>
               <w:ind w:firstLineChars="0" w:firstLine="0"/>
               <w:rPr>
-                <w:rFonts w:hint="eastAsia"/>
                 <w:sz w:val="22"/>
                 <w:szCs w:val="24"/>
               </w:rPr>
@@ -940,7 +918,6 @@
               <w:pStyle w:val="a7"/>
               <w:ind w:firstLineChars="0" w:firstLine="0"/>
               <w:rPr>
-                <w:rFonts w:hint="eastAsia"/>
                 <w:sz w:val="22"/>
                 <w:szCs w:val="24"/>
               </w:rPr>
@@ -973,7 +950,6 @@
               <w:pStyle w:val="a7"/>
               <w:ind w:firstLineChars="0" w:firstLine="0"/>
               <w:rPr>
-                <w:rFonts w:hint="eastAsia"/>
                 <w:sz w:val="22"/>
                 <w:szCs w:val="24"/>
               </w:rPr>
@@ -1004,7 +980,6 @@
               <w:pStyle w:val="a7"/>
               <w:ind w:firstLineChars="0" w:firstLine="0"/>
               <w:rPr>
-                <w:rFonts w:hint="eastAsia"/>
                 <w:sz w:val="22"/>
                 <w:szCs w:val="24"/>
               </w:rPr>
@@ -1035,7 +1010,6 @@
               <w:pStyle w:val="a7"/>
               <w:ind w:firstLineChars="0" w:firstLine="0"/>
               <w:rPr>
-                <w:rFonts w:hint="eastAsia"/>
                 <w:sz w:val="22"/>
                 <w:szCs w:val="24"/>
               </w:rPr>
@@ -1059,7 +1033,6 @@
               <w:pStyle w:val="a7"/>
               <w:ind w:firstLineChars="0" w:firstLine="0"/>
               <w:rPr>
-                <w:rFonts w:hint="eastAsia"/>
                 <w:sz w:val="22"/>
                 <w:szCs w:val="24"/>
               </w:rPr>
@@ -1083,7 +1056,6 @@
               <w:pStyle w:val="a7"/>
               <w:ind w:firstLineChars="0" w:firstLine="0"/>
               <w:rPr>
-                <w:rFonts w:hint="eastAsia"/>
                 <w:sz w:val="22"/>
                 <w:szCs w:val="24"/>
               </w:rPr>
@@ -1116,7 +1088,6 @@
               <w:pStyle w:val="a7"/>
               <w:ind w:firstLineChars="0" w:firstLine="0"/>
               <w:rPr>
-                <w:rFonts w:hint="eastAsia"/>
                 <w:sz w:val="22"/>
                 <w:szCs w:val="24"/>
               </w:rPr>
@@ -1147,7 +1118,6 @@
               <w:pStyle w:val="a7"/>
               <w:ind w:firstLineChars="0" w:firstLine="0"/>
               <w:rPr>
-                <w:rFonts w:hint="eastAsia"/>
                 <w:sz w:val="22"/>
                 <w:szCs w:val="24"/>
               </w:rPr>
@@ -1178,7 +1148,6 @@
               <w:pStyle w:val="a7"/>
               <w:ind w:firstLineChars="0" w:firstLine="0"/>
               <w:rPr>
-                <w:rFonts w:hint="eastAsia"/>
                 <w:sz w:val="22"/>
                 <w:szCs w:val="24"/>
               </w:rPr>
@@ -1202,7 +1171,6 @@
               <w:pStyle w:val="a7"/>
               <w:ind w:firstLineChars="0" w:firstLine="0"/>
               <w:rPr>
-                <w:rFonts w:hint="eastAsia"/>
                 <w:sz w:val="22"/>
                 <w:szCs w:val="24"/>
               </w:rPr>
@@ -1226,7 +1194,6 @@
               <w:pStyle w:val="a7"/>
               <w:ind w:firstLineChars="0" w:firstLine="0"/>
               <w:rPr>
-                <w:rFonts w:hint="eastAsia"/>
                 <w:sz w:val="22"/>
                 <w:szCs w:val="24"/>
               </w:rPr>
@@ -1244,17 +1211,8 @@
                 <w:sz w:val="22"/>
                 <w:szCs w:val="24"/>
               </w:rPr>
-              <w:t xml:space="preserve">hown name in web, if not set in register, it will initiate with </w:t>
-            </w:r>
-            <w:proofErr w:type="spellStart"/>
-            <w:r>
-              <w:rPr>
-                <w:sz w:val="22"/>
-                <w:szCs w:val="24"/>
-              </w:rPr>
-              <w:t>user_uid</w:t>
-            </w:r>
-            <w:proofErr w:type="spellEnd"/>
+              <w:t>hown name in web, if not set in register, it will initiate with user_uid</w:t>
+            </w:r>
           </w:p>
         </w:tc>
       </w:tr>
@@ -1268,12 +1226,10 @@
               <w:pStyle w:val="a7"/>
               <w:ind w:firstLineChars="0" w:firstLine="0"/>
               <w:rPr>
-                <w:rFonts w:hint="eastAsia"/>
-                <w:sz w:val="22"/>
-                <w:szCs w:val="24"/>
-              </w:rPr>
-            </w:pPr>
-            <w:proofErr w:type="spellStart"/>
+                <w:sz w:val="22"/>
+                <w:szCs w:val="24"/>
+              </w:rPr>
+            </w:pPr>
             <w:r>
               <w:rPr>
                 <w:rFonts w:hint="eastAsia"/>
@@ -1289,7 +1245,6 @@
               </w:rPr>
               <w:t>egister_Time</w:t>
             </w:r>
-            <w:proofErr w:type="spellEnd"/>
           </w:p>
         </w:tc>
         <w:tc>
@@ -1301,7 +1256,6 @@
               <w:pStyle w:val="a7"/>
               <w:ind w:firstLineChars="0" w:firstLine="0"/>
               <w:rPr>
-                <w:rFonts w:hint="eastAsia"/>
                 <w:sz w:val="22"/>
                 <w:szCs w:val="24"/>
               </w:rPr>
@@ -1332,7 +1286,6 @@
               <w:pStyle w:val="a7"/>
               <w:ind w:firstLineChars="0" w:firstLine="0"/>
               <w:rPr>
-                <w:rFonts w:hint="eastAsia"/>
                 <w:sz w:val="22"/>
                 <w:szCs w:val="24"/>
               </w:rPr>
@@ -1356,7 +1309,6 @@
               <w:pStyle w:val="a7"/>
               <w:ind w:firstLineChars="0" w:firstLine="0"/>
               <w:rPr>
-                <w:rFonts w:hint="eastAsia"/>
                 <w:sz w:val="22"/>
                 <w:szCs w:val="24"/>
               </w:rPr>
@@ -1380,12 +1332,10 @@
               <w:pStyle w:val="a7"/>
               <w:ind w:firstLineChars="0" w:firstLine="0"/>
               <w:rPr>
-                <w:rFonts w:hint="eastAsia"/>
-                <w:sz w:val="22"/>
-                <w:szCs w:val="24"/>
-              </w:rPr>
-            </w:pPr>
-            <w:proofErr w:type="spellStart"/>
+                <w:sz w:val="22"/>
+                <w:szCs w:val="24"/>
+              </w:rPr>
+            </w:pPr>
             <w:r>
               <w:rPr>
                 <w:rFonts w:hint="eastAsia"/>
@@ -1416,7 +1366,6 @@
               </w:rPr>
               <w:t>MMddHHmmSS</w:t>
             </w:r>
-            <w:proofErr w:type="spellEnd"/>
           </w:p>
         </w:tc>
       </w:tr>
@@ -1430,7 +1379,6 @@
               <w:pStyle w:val="a7"/>
               <w:ind w:firstLineChars="0" w:firstLine="0"/>
               <w:rPr>
-                <w:rFonts w:hint="eastAsia"/>
                 <w:sz w:val="22"/>
                 <w:szCs w:val="24"/>
               </w:rPr>
@@ -1453,7 +1401,6 @@
               <w:pStyle w:val="a7"/>
               <w:ind w:firstLineChars="0" w:firstLine="0"/>
               <w:rPr>
-                <w:rFonts w:hint="eastAsia"/>
                 <w:sz w:val="22"/>
                 <w:szCs w:val="24"/>
               </w:rPr>
@@ -1476,7 +1423,6 @@
               <w:pStyle w:val="a7"/>
               <w:ind w:firstLineChars="0" w:firstLine="0"/>
               <w:rPr>
-                <w:rFonts w:hint="eastAsia"/>
                 <w:sz w:val="22"/>
                 <w:szCs w:val="24"/>
               </w:rPr>
@@ -1500,7 +1446,6 @@
               <w:pStyle w:val="a7"/>
               <w:ind w:firstLineChars="0" w:firstLine="0"/>
               <w:rPr>
-                <w:rFonts w:hint="eastAsia"/>
                 <w:sz w:val="22"/>
                 <w:szCs w:val="24"/>
               </w:rPr>
@@ -1524,7 +1469,6 @@
               <w:pStyle w:val="a7"/>
               <w:ind w:firstLineChars="0" w:firstLine="0"/>
               <w:rPr>
-                <w:rFonts w:hint="eastAsia"/>
                 <w:sz w:val="22"/>
                 <w:szCs w:val="24"/>
               </w:rPr>
@@ -1550,7 +1494,6 @@
               <w:pStyle w:val="a7"/>
               <w:ind w:firstLineChars="0" w:firstLine="0"/>
               <w:rPr>
-                <w:rFonts w:hint="eastAsia"/>
                 <w:sz w:val="22"/>
                 <w:szCs w:val="24"/>
               </w:rPr>
@@ -1577,7 +1520,6 @@
     <w:p>
       <w:pPr>
         <w:rPr>
-          <w:rFonts w:hint="eastAsia"/>
           <w:sz w:val="28"/>
           <w:szCs w:val="32"/>
         </w:rPr>
@@ -1605,7 +1547,16 @@
           <w:sz w:val="28"/>
           <w:szCs w:val="32"/>
         </w:rPr>
-        <w:t>Property</w:t>
+        <w:t>t_p</w:t>
+      </w:r>
+      <w:r>
+        <w:rPr>
+          <w:b/>
+          <w:bCs/>
+          <w:sz w:val="28"/>
+          <w:szCs w:val="32"/>
+        </w:rPr>
+        <w:t>roperty</w:t>
       </w:r>
     </w:p>
     <w:tbl>
@@ -1632,7 +1583,6 @@
               <w:pStyle w:val="a7"/>
               <w:ind w:firstLineChars="0" w:firstLine="0"/>
               <w:rPr>
-                <w:rFonts w:hint="eastAsia"/>
                 <w:b/>
                 <w:bCs/>
                 <w:sz w:val="22"/>
@@ -1660,7 +1610,6 @@
               <w:pStyle w:val="a7"/>
               <w:ind w:firstLineChars="0" w:firstLine="0"/>
               <w:rPr>
-                <w:rFonts w:hint="eastAsia"/>
                 <w:b/>
                 <w:bCs/>
                 <w:sz w:val="22"/>
@@ -1688,7 +1637,6 @@
               <w:pStyle w:val="a7"/>
               <w:ind w:firstLineChars="0" w:firstLine="0"/>
               <w:rPr>
-                <w:rFonts w:hint="eastAsia"/>
                 <w:b/>
                 <w:bCs/>
                 <w:sz w:val="22"/>
@@ -1716,7 +1664,6 @@
               <w:pStyle w:val="a7"/>
               <w:ind w:firstLineChars="0" w:firstLine="0"/>
               <w:rPr>
-                <w:rFonts w:hint="eastAsia"/>
                 <w:b/>
                 <w:bCs/>
                 <w:sz w:val="22"/>
@@ -1744,7 +1691,6 @@
               <w:pStyle w:val="a7"/>
               <w:ind w:firstLineChars="0" w:firstLine="0"/>
               <w:rPr>
-                <w:rFonts w:hint="eastAsia"/>
                 <w:b/>
                 <w:bCs/>
                 <w:sz w:val="22"/>
@@ -1774,7 +1720,6 @@
               <w:pStyle w:val="a7"/>
               <w:ind w:firstLineChars="0" w:firstLine="0"/>
               <w:rPr>
-                <w:rFonts w:hint="eastAsia"/>
                 <w:sz w:val="22"/>
                 <w:szCs w:val="24"/>
               </w:rPr>
@@ -1786,7 +1731,6 @@
               </w:rPr>
               <w:t>*</w:t>
             </w:r>
-            <w:proofErr w:type="spellStart"/>
             <w:r>
               <w:rPr>
                 <w:sz w:val="22"/>
@@ -1794,7 +1738,6 @@
               </w:rPr>
               <w:t>Pid</w:t>
             </w:r>
-            <w:proofErr w:type="spellEnd"/>
           </w:p>
         </w:tc>
         <w:tc>
@@ -1806,7 +1749,6 @@
               <w:pStyle w:val="a7"/>
               <w:ind w:firstLineChars="0" w:firstLine="0"/>
               <w:rPr>
-                <w:rFonts w:hint="eastAsia"/>
                 <w:sz w:val="22"/>
                 <w:szCs w:val="24"/>
               </w:rPr>
@@ -1829,7 +1771,6 @@
               <w:pStyle w:val="a7"/>
               <w:ind w:firstLineChars="0" w:firstLine="0"/>
               <w:rPr>
-                <w:rFonts w:hint="eastAsia"/>
                 <w:sz w:val="22"/>
                 <w:szCs w:val="24"/>
               </w:rPr>
@@ -1853,7 +1794,6 @@
               <w:pStyle w:val="a7"/>
               <w:ind w:firstLineChars="0" w:firstLine="0"/>
               <w:rPr>
-                <w:rFonts w:hint="eastAsia"/>
                 <w:sz w:val="22"/>
                 <w:szCs w:val="24"/>
               </w:rPr>
@@ -1877,7 +1817,6 @@
               <w:pStyle w:val="a7"/>
               <w:ind w:firstLineChars="0" w:firstLine="0"/>
               <w:rPr>
-                <w:rFonts w:hint="eastAsia"/>
                 <w:sz w:val="22"/>
                 <w:szCs w:val="24"/>
               </w:rPr>
@@ -1917,7 +1856,6 @@
               <w:pStyle w:val="a7"/>
               <w:ind w:firstLineChars="0" w:firstLine="0"/>
               <w:rPr>
-                <w:rFonts w:hint="eastAsia"/>
                 <w:sz w:val="22"/>
                 <w:szCs w:val="24"/>
               </w:rPr>
@@ -1948,7 +1886,6 @@
               <w:pStyle w:val="a7"/>
               <w:ind w:firstLineChars="0" w:firstLine="0"/>
               <w:rPr>
-                <w:rFonts w:hint="eastAsia"/>
                 <w:sz w:val="22"/>
                 <w:szCs w:val="24"/>
               </w:rPr>
@@ -1979,7 +1916,6 @@
               <w:pStyle w:val="a7"/>
               <w:ind w:firstLineChars="0" w:firstLine="0"/>
               <w:rPr>
-                <w:rFonts w:hint="eastAsia"/>
                 <w:sz w:val="22"/>
                 <w:szCs w:val="24"/>
               </w:rPr>
@@ -2003,7 +1939,6 @@
               <w:pStyle w:val="a7"/>
               <w:ind w:firstLineChars="0" w:firstLine="0"/>
               <w:rPr>
-                <w:rFonts w:hint="eastAsia"/>
                 <w:sz w:val="22"/>
                 <w:szCs w:val="24"/>
               </w:rPr>
@@ -2027,12 +1962,10 @@
               <w:pStyle w:val="a7"/>
               <w:ind w:firstLineChars="0" w:firstLine="0"/>
               <w:rPr>
-                <w:rFonts w:hint="eastAsia"/>
-                <w:sz w:val="22"/>
-                <w:szCs w:val="24"/>
-              </w:rPr>
-            </w:pPr>
-            <w:proofErr w:type="spellStart"/>
+                <w:sz w:val="22"/>
+                <w:szCs w:val="24"/>
+              </w:rPr>
+            </w:pPr>
             <w:r>
               <w:rPr>
                 <w:rFonts w:hint="eastAsia"/>
@@ -2046,15 +1979,7 @@
                 <w:sz w:val="22"/>
                 <w:szCs w:val="24"/>
               </w:rPr>
-              <w:t>id</w:t>
-            </w:r>
-            <w:proofErr w:type="spellEnd"/>
-            <w:r>
-              <w:rPr>
-                <w:sz w:val="22"/>
-                <w:szCs w:val="24"/>
-              </w:rPr>
-              <w:t xml:space="preserve"> of owner</w:t>
+              <w:t>id of owner</w:t>
             </w:r>
           </w:p>
         </w:tc>
@@ -2069,7 +1994,6 @@
               <w:pStyle w:val="a7"/>
               <w:ind w:firstLineChars="0" w:firstLine="0"/>
               <w:rPr>
-                <w:rFonts w:hint="eastAsia"/>
                 <w:sz w:val="22"/>
                 <w:szCs w:val="24"/>
               </w:rPr>
@@ -2092,7 +2016,6 @@
               <w:pStyle w:val="a7"/>
               <w:ind w:firstLineChars="0" w:firstLine="0"/>
               <w:rPr>
-                <w:rFonts w:hint="eastAsia"/>
                 <w:sz w:val="22"/>
                 <w:szCs w:val="24"/>
               </w:rPr>
@@ -2123,7 +2046,6 @@
               <w:pStyle w:val="a7"/>
               <w:ind w:firstLineChars="0" w:firstLine="0"/>
               <w:rPr>
-                <w:rFonts w:hint="eastAsia"/>
                 <w:sz w:val="22"/>
                 <w:szCs w:val="24"/>
               </w:rPr>
@@ -2147,7 +2069,6 @@
               <w:pStyle w:val="a7"/>
               <w:ind w:firstLineChars="0" w:firstLine="0"/>
               <w:rPr>
-                <w:rFonts w:hint="eastAsia"/>
                 <w:sz w:val="22"/>
                 <w:szCs w:val="24"/>
               </w:rPr>
@@ -2171,7 +2092,6 @@
               <w:pStyle w:val="a7"/>
               <w:ind w:firstLineChars="0" w:firstLine="0"/>
               <w:rPr>
-                <w:rFonts w:hint="eastAsia"/>
                 <w:sz w:val="22"/>
                 <w:szCs w:val="24"/>
               </w:rPr>
@@ -2204,7 +2124,6 @@
               <w:pStyle w:val="a7"/>
               <w:ind w:firstLineChars="0" w:firstLine="0"/>
               <w:rPr>
-                <w:rFonts w:hint="eastAsia"/>
                 <w:sz w:val="22"/>
                 <w:szCs w:val="24"/>
               </w:rPr>
@@ -2235,7 +2154,6 @@
               <w:pStyle w:val="a7"/>
               <w:ind w:firstLineChars="0" w:firstLine="0"/>
               <w:rPr>
-                <w:rFonts w:hint="eastAsia"/>
                 <w:sz w:val="22"/>
                 <w:szCs w:val="24"/>
               </w:rPr>
@@ -2266,7 +2184,6 @@
               <w:pStyle w:val="a7"/>
               <w:ind w:firstLineChars="0" w:firstLine="0"/>
               <w:rPr>
-                <w:rFonts w:hint="eastAsia"/>
                 <w:sz w:val="22"/>
                 <w:szCs w:val="24"/>
               </w:rPr>
@@ -2290,7 +2207,6 @@
               <w:pStyle w:val="a7"/>
               <w:ind w:firstLineChars="0" w:firstLine="0"/>
               <w:rPr>
-                <w:rFonts w:hint="eastAsia"/>
                 <w:sz w:val="22"/>
                 <w:szCs w:val="24"/>
               </w:rPr>
@@ -2314,7 +2230,6 @@
               <w:pStyle w:val="a7"/>
               <w:ind w:firstLineChars="0" w:firstLine="0"/>
               <w:rPr>
-                <w:rFonts w:hint="eastAsia"/>
                 <w:sz w:val="22"/>
                 <w:szCs w:val="24"/>
               </w:rPr>
@@ -2339,7 +2254,6 @@
               <w:pStyle w:val="a7"/>
               <w:ind w:firstLineChars="0" w:firstLine="0"/>
               <w:rPr>
-                <w:rFonts w:hint="eastAsia"/>
                 <w:sz w:val="22"/>
                 <w:szCs w:val="24"/>
               </w:rPr>
@@ -2362,7 +2276,6 @@
               <w:pStyle w:val="a7"/>
               <w:ind w:firstLineChars="0" w:firstLine="0"/>
               <w:rPr>
-                <w:rFonts w:hint="eastAsia"/>
                 <w:sz w:val="22"/>
                 <w:szCs w:val="24"/>
               </w:rPr>
@@ -2393,7 +2306,6 @@
               <w:pStyle w:val="a7"/>
               <w:ind w:firstLineChars="0" w:firstLine="0"/>
               <w:rPr>
-                <w:rFonts w:hint="eastAsia"/>
                 <w:sz w:val="22"/>
                 <w:szCs w:val="24"/>
               </w:rPr>
@@ -2417,7 +2329,6 @@
               <w:pStyle w:val="a7"/>
               <w:ind w:firstLineChars="0" w:firstLine="0"/>
               <w:rPr>
-                <w:rFonts w:hint="eastAsia"/>
                 <w:sz w:val="22"/>
                 <w:szCs w:val="24"/>
               </w:rPr>
@@ -2441,7 +2352,6 @@
               <w:pStyle w:val="a7"/>
               <w:ind w:firstLineChars="0" w:firstLine="0"/>
               <w:rPr>
-                <w:rFonts w:hint="eastAsia"/>
                 <w:sz w:val="22"/>
                 <w:szCs w:val="24"/>
               </w:rPr>
@@ -2466,7 +2376,6 @@
               <w:pStyle w:val="a7"/>
               <w:ind w:firstLineChars="0" w:firstLine="0"/>
               <w:rPr>
-                <w:rFonts w:hint="eastAsia"/>
                 <w:sz w:val="22"/>
                 <w:szCs w:val="24"/>
               </w:rPr>
@@ -2497,7 +2406,6 @@
               <w:pStyle w:val="a7"/>
               <w:ind w:firstLineChars="0" w:firstLine="0"/>
               <w:rPr>
-                <w:rFonts w:hint="eastAsia"/>
                 <w:sz w:val="22"/>
                 <w:szCs w:val="24"/>
               </w:rPr>
@@ -2528,7 +2436,6 @@
               <w:pStyle w:val="a7"/>
               <w:ind w:firstLineChars="0" w:firstLine="0"/>
               <w:rPr>
-                <w:rFonts w:hint="eastAsia"/>
                 <w:sz w:val="22"/>
                 <w:szCs w:val="24"/>
               </w:rPr>
@@ -2552,7 +2459,6 @@
               <w:pStyle w:val="a7"/>
               <w:ind w:firstLineChars="0" w:firstLine="0"/>
               <w:rPr>
-                <w:rFonts w:hint="eastAsia"/>
                 <w:sz w:val="22"/>
                 <w:szCs w:val="24"/>
               </w:rPr>
@@ -2576,7 +2482,6 @@
               <w:pStyle w:val="a7"/>
               <w:ind w:firstLineChars="0" w:firstLine="0"/>
               <w:rPr>
-                <w:rFonts w:hint="eastAsia"/>
                 <w:sz w:val="22"/>
                 <w:szCs w:val="24"/>
               </w:rPr>
@@ -2609,12 +2514,10 @@
               <w:pStyle w:val="a7"/>
               <w:ind w:firstLineChars="0" w:firstLine="0"/>
               <w:rPr>
-                <w:rFonts w:hint="eastAsia"/>
-                <w:sz w:val="22"/>
-                <w:szCs w:val="24"/>
-              </w:rPr>
-            </w:pPr>
-            <w:proofErr w:type="spellStart"/>
+                <w:sz w:val="22"/>
+                <w:szCs w:val="24"/>
+              </w:rPr>
+            </w:pPr>
             <w:r>
               <w:rPr>
                 <w:rFonts w:hint="eastAsia"/>
@@ -2630,7 +2533,6 @@
               </w:rPr>
               <w:t>ouse_number</w:t>
             </w:r>
-            <w:proofErr w:type="spellEnd"/>
           </w:p>
         </w:tc>
         <w:tc>
@@ -2642,7 +2544,6 @@
               <w:pStyle w:val="a7"/>
               <w:ind w:firstLineChars="0" w:firstLine="0"/>
               <w:rPr>
-                <w:rFonts w:hint="eastAsia"/>
                 <w:sz w:val="22"/>
                 <w:szCs w:val="24"/>
               </w:rPr>
@@ -2673,7 +2574,6 @@
               <w:pStyle w:val="a7"/>
               <w:ind w:firstLineChars="0" w:firstLine="0"/>
               <w:rPr>
-                <w:rFonts w:hint="eastAsia"/>
                 <w:sz w:val="22"/>
                 <w:szCs w:val="24"/>
               </w:rPr>
@@ -2697,7 +2597,6 @@
               <w:pStyle w:val="a7"/>
               <w:ind w:firstLineChars="0" w:firstLine="0"/>
               <w:rPr>
-                <w:rFonts w:hint="eastAsia"/>
                 <w:sz w:val="22"/>
                 <w:szCs w:val="24"/>
               </w:rPr>
@@ -2721,7 +2620,6 @@
               <w:pStyle w:val="a7"/>
               <w:ind w:firstLineChars="0" w:firstLine="0"/>
               <w:rPr>
-                <w:rFonts w:hint="eastAsia"/>
                 <w:sz w:val="22"/>
                 <w:szCs w:val="24"/>
               </w:rPr>
@@ -2746,7 +2644,6 @@
               <w:pStyle w:val="a7"/>
               <w:ind w:firstLineChars="0" w:firstLine="0"/>
               <w:rPr>
-                <w:rFonts w:hint="eastAsia"/>
                 <w:sz w:val="22"/>
                 <w:szCs w:val="24"/>
               </w:rPr>
@@ -2769,7 +2666,6 @@
               <w:pStyle w:val="a7"/>
               <w:ind w:firstLineChars="0" w:firstLine="0"/>
               <w:rPr>
-                <w:rFonts w:hint="eastAsia"/>
                 <w:sz w:val="22"/>
                 <w:szCs w:val="24"/>
               </w:rPr>
@@ -2793,7 +2689,6 @@
               <w:pStyle w:val="a7"/>
               <w:ind w:firstLineChars="0" w:firstLine="0"/>
               <w:rPr>
-                <w:rFonts w:hint="eastAsia"/>
                 <w:sz w:val="22"/>
                 <w:szCs w:val="24"/>
               </w:rPr>
@@ -2817,7 +2712,6 @@
               <w:pStyle w:val="a7"/>
               <w:ind w:firstLineChars="0" w:firstLine="0"/>
               <w:rPr>
-                <w:rFonts w:hint="eastAsia"/>
                 <w:sz w:val="22"/>
                 <w:szCs w:val="24"/>
               </w:rPr>
@@ -2858,17 +2752,8 @@
                 <w:sz w:val="22"/>
                 <w:szCs w:val="24"/>
               </w:rPr>
-              <w:t xml:space="preserve">enerate by map </w:t>
-            </w:r>
-            <w:proofErr w:type="spellStart"/>
-            <w:r>
-              <w:rPr>
-                <w:sz w:val="22"/>
-                <w:szCs w:val="24"/>
-              </w:rPr>
-              <w:t>api</w:t>
-            </w:r>
-            <w:proofErr w:type="spellEnd"/>
+              <w:t>enerate by map api</w:t>
+            </w:r>
           </w:p>
         </w:tc>
       </w:tr>
@@ -2882,7 +2767,6 @@
               <w:pStyle w:val="a7"/>
               <w:ind w:firstLineChars="0" w:firstLine="0"/>
               <w:rPr>
-                <w:rFonts w:hint="eastAsia"/>
                 <w:sz w:val="22"/>
                 <w:szCs w:val="24"/>
               </w:rPr>
@@ -2906,7 +2790,6 @@
               <w:pStyle w:val="a7"/>
               <w:ind w:firstLineChars="0" w:firstLine="0"/>
               <w:rPr>
-                <w:rFonts w:hint="eastAsia"/>
                 <w:sz w:val="22"/>
                 <w:szCs w:val="24"/>
               </w:rPr>
@@ -2930,7 +2813,6 @@
               <w:pStyle w:val="a7"/>
               <w:ind w:firstLineChars="0" w:firstLine="0"/>
               <w:rPr>
-                <w:rFonts w:hint="eastAsia"/>
                 <w:sz w:val="22"/>
                 <w:szCs w:val="24"/>
               </w:rPr>
@@ -2954,7 +2836,6 @@
               <w:pStyle w:val="a7"/>
               <w:ind w:firstLineChars="0" w:firstLine="0"/>
               <w:rPr>
-                <w:rFonts w:hint="eastAsia"/>
                 <w:sz w:val="22"/>
                 <w:szCs w:val="24"/>
               </w:rPr>
@@ -2995,17 +2876,8 @@
                 <w:sz w:val="22"/>
                 <w:szCs w:val="24"/>
               </w:rPr>
-              <w:t xml:space="preserve">enerate by map </w:t>
-            </w:r>
-            <w:proofErr w:type="spellStart"/>
-            <w:r>
-              <w:rPr>
-                <w:sz w:val="22"/>
-                <w:szCs w:val="24"/>
-              </w:rPr>
-              <w:t>api</w:t>
-            </w:r>
-            <w:proofErr w:type="spellEnd"/>
+              <w:t>enerate by map api</w:t>
+            </w:r>
           </w:p>
         </w:tc>
       </w:tr>
@@ -3019,7 +2891,6 @@
               <w:pStyle w:val="a7"/>
               <w:ind w:firstLineChars="0" w:firstLine="0"/>
               <w:rPr>
-                <w:rFonts w:hint="eastAsia"/>
                 <w:sz w:val="22"/>
                 <w:szCs w:val="24"/>
               </w:rPr>
@@ -3050,7 +2921,6 @@
               <w:pStyle w:val="a7"/>
               <w:ind w:firstLineChars="0" w:firstLine="0"/>
               <w:rPr>
-                <w:rFonts w:hint="eastAsia"/>
                 <w:sz w:val="22"/>
                 <w:szCs w:val="24"/>
               </w:rPr>
@@ -3081,7 +2951,6 @@
               <w:pStyle w:val="a7"/>
               <w:ind w:firstLineChars="0" w:firstLine="0"/>
               <w:rPr>
-                <w:rFonts w:hint="eastAsia"/>
                 <w:sz w:val="22"/>
                 <w:szCs w:val="24"/>
               </w:rPr>
@@ -3105,7 +2974,6 @@
               <w:pStyle w:val="a7"/>
               <w:ind w:firstLineChars="0" w:firstLine="0"/>
               <w:rPr>
-                <w:rFonts w:hint="eastAsia"/>
                 <w:sz w:val="22"/>
                 <w:szCs w:val="24"/>
               </w:rPr>
@@ -3146,17 +3014,8 @@
                 <w:sz w:val="22"/>
                 <w:szCs w:val="24"/>
               </w:rPr>
-              <w:t xml:space="preserve">: </w:t>
-            </w:r>
-            <w:proofErr w:type="spellStart"/>
-            <w:r>
-              <w:rPr>
-                <w:sz w:val="22"/>
-                <w:szCs w:val="24"/>
-              </w:rPr>
-              <w:t>init</w:t>
-            </w:r>
-            <w:proofErr w:type="spellEnd"/>
+              <w:t>: init</w:t>
+            </w:r>
           </w:p>
           <w:p>
             <w:pPr>
@@ -3238,7 +3097,6 @@
               <w:pStyle w:val="a7"/>
               <w:ind w:firstLineChars="0" w:firstLine="0"/>
               <w:rPr>
-                <w:rFonts w:hint="eastAsia"/>
                 <w:sz w:val="22"/>
                 <w:szCs w:val="24"/>
               </w:rPr>
@@ -3271,12 +3129,10 @@
               <w:pStyle w:val="a7"/>
               <w:ind w:firstLineChars="0" w:firstLine="0"/>
               <w:rPr>
-                <w:rFonts w:hint="eastAsia"/>
-                <w:sz w:val="22"/>
-                <w:szCs w:val="24"/>
-              </w:rPr>
-            </w:pPr>
-            <w:proofErr w:type="spellStart"/>
+                <w:sz w:val="22"/>
+                <w:szCs w:val="24"/>
+              </w:rPr>
+            </w:pPr>
             <w:r>
               <w:rPr>
                 <w:rFonts w:hint="eastAsia"/>
@@ -3292,7 +3148,6 @@
               </w:rPr>
               <w:t>reate_time</w:t>
             </w:r>
-            <w:proofErr w:type="spellEnd"/>
           </w:p>
         </w:tc>
         <w:tc>
@@ -3304,7 +3159,6 @@
               <w:pStyle w:val="a7"/>
               <w:ind w:firstLineChars="0" w:firstLine="0"/>
               <w:rPr>
-                <w:rFonts w:hint="eastAsia"/>
                 <w:sz w:val="22"/>
                 <w:szCs w:val="24"/>
               </w:rPr>
@@ -3335,7 +3189,6 @@
               <w:pStyle w:val="a7"/>
               <w:ind w:firstLineChars="0" w:firstLine="0"/>
               <w:rPr>
-                <w:rFonts w:hint="eastAsia"/>
                 <w:sz w:val="22"/>
                 <w:szCs w:val="24"/>
               </w:rPr>
@@ -3359,7 +3212,6 @@
               <w:pStyle w:val="a7"/>
               <w:ind w:firstLineChars="0" w:firstLine="0"/>
               <w:rPr>
-                <w:rFonts w:hint="eastAsia"/>
                 <w:sz w:val="22"/>
                 <w:szCs w:val="24"/>
               </w:rPr>
@@ -3383,12 +3235,10 @@
               <w:pStyle w:val="a7"/>
               <w:ind w:firstLineChars="0" w:firstLine="0"/>
               <w:rPr>
-                <w:rFonts w:hint="eastAsia"/>
-                <w:sz w:val="22"/>
-                <w:szCs w:val="24"/>
-              </w:rPr>
-            </w:pPr>
-            <w:proofErr w:type="spellStart"/>
+                <w:sz w:val="22"/>
+                <w:szCs w:val="24"/>
+              </w:rPr>
+            </w:pPr>
             <w:r>
               <w:rPr>
                 <w:rFonts w:hint="eastAsia"/>
@@ -3419,7 +3269,6 @@
               </w:rPr>
               <w:t>MMddHHmmss</w:t>
             </w:r>
-            <w:proofErr w:type="spellEnd"/>
           </w:p>
         </w:tc>
       </w:tr>
@@ -3433,7 +3282,6 @@
               <w:pStyle w:val="a7"/>
               <w:ind w:firstLineChars="0" w:firstLine="0"/>
               <w:rPr>
-                <w:rFonts w:hint="eastAsia"/>
                 <w:sz w:val="22"/>
                 <w:szCs w:val="24"/>
               </w:rPr>
@@ -3465,7 +3313,6 @@
               <w:pStyle w:val="a7"/>
               <w:ind w:firstLineChars="0" w:firstLine="0"/>
               <w:rPr>
-                <w:rFonts w:hint="eastAsia"/>
                 <w:sz w:val="22"/>
                 <w:szCs w:val="24"/>
               </w:rPr>
@@ -3496,7 +3343,6 @@
               <w:pStyle w:val="a7"/>
               <w:ind w:firstLineChars="0" w:firstLine="0"/>
               <w:rPr>
-                <w:rFonts w:hint="eastAsia"/>
                 <w:sz w:val="22"/>
                 <w:szCs w:val="24"/>
               </w:rPr>
@@ -3520,7 +3366,6 @@
               <w:pStyle w:val="a7"/>
               <w:ind w:firstLineChars="0" w:firstLine="0"/>
               <w:rPr>
-                <w:rFonts w:hint="eastAsia"/>
                 <w:sz w:val="22"/>
                 <w:szCs w:val="24"/>
               </w:rPr>
@@ -3544,7 +3389,6 @@
               <w:pStyle w:val="a7"/>
               <w:ind w:firstLineChars="0" w:firstLine="0"/>
               <w:rPr>
-                <w:rFonts w:hint="eastAsia"/>
                 <w:sz w:val="22"/>
                 <w:szCs w:val="24"/>
               </w:rPr>
@@ -3577,7 +3421,6 @@
               <w:pStyle w:val="a7"/>
               <w:ind w:firstLineChars="0" w:firstLine="0"/>
               <w:rPr>
-                <w:rFonts w:hint="eastAsia"/>
                 <w:sz w:val="22"/>
                 <w:szCs w:val="24"/>
               </w:rPr>
@@ -3608,7 +3451,6 @@
               <w:pStyle w:val="a7"/>
               <w:ind w:firstLineChars="0" w:firstLine="0"/>
               <w:rPr>
-                <w:rFonts w:hint="eastAsia"/>
                 <w:sz w:val="22"/>
                 <w:szCs w:val="24"/>
               </w:rPr>
@@ -3631,7 +3473,6 @@
               <w:pStyle w:val="a7"/>
               <w:ind w:firstLineChars="0" w:firstLine="0"/>
               <w:rPr>
-                <w:rFonts w:hint="eastAsia"/>
                 <w:sz w:val="22"/>
                 <w:szCs w:val="24"/>
               </w:rPr>
@@ -3655,7 +3496,6 @@
               <w:pStyle w:val="a7"/>
               <w:ind w:firstLineChars="0" w:firstLine="0"/>
               <w:rPr>
-                <w:rFonts w:hint="eastAsia"/>
                 <w:sz w:val="22"/>
                 <w:szCs w:val="24"/>
               </w:rPr>
@@ -3679,7 +3519,6 @@
               <w:pStyle w:val="a7"/>
               <w:ind w:firstLineChars="0" w:firstLine="0"/>
               <w:rPr>
-                <w:rFonts w:hint="eastAsia"/>
                 <w:sz w:val="22"/>
                 <w:szCs w:val="24"/>
               </w:rPr>
@@ -3712,7 +3551,6 @@
               <w:pStyle w:val="a7"/>
               <w:ind w:firstLineChars="0" w:firstLine="0"/>
               <w:rPr>
-                <w:rFonts w:hint="eastAsia"/>
                 <w:sz w:val="22"/>
                 <w:szCs w:val="24"/>
               </w:rPr>
@@ -3743,7 +3581,6 @@
               <w:pStyle w:val="a7"/>
               <w:ind w:firstLineChars="0" w:firstLine="0"/>
               <w:rPr>
-                <w:rFonts w:hint="eastAsia"/>
                 <w:sz w:val="22"/>
                 <w:szCs w:val="24"/>
               </w:rPr>
@@ -3766,7 +3603,6 @@
               <w:pStyle w:val="a7"/>
               <w:ind w:firstLineChars="0" w:firstLine="0"/>
               <w:rPr>
-                <w:rFonts w:hint="eastAsia"/>
                 <w:sz w:val="22"/>
                 <w:szCs w:val="24"/>
               </w:rPr>
@@ -3790,7 +3626,6 @@
               <w:pStyle w:val="a7"/>
               <w:ind w:firstLineChars="0" w:firstLine="0"/>
               <w:rPr>
-                <w:rFonts w:hint="eastAsia"/>
                 <w:sz w:val="22"/>
                 <w:szCs w:val="24"/>
               </w:rPr>
@@ -3814,7 +3649,6 @@
               <w:pStyle w:val="a7"/>
               <w:ind w:firstLineChars="0" w:firstLine="0"/>
               <w:rPr>
-                <w:rFonts w:hint="eastAsia"/>
                 <w:sz w:val="22"/>
                 <w:szCs w:val="24"/>
               </w:rPr>
@@ -3847,7 +3681,6 @@
               <w:pStyle w:val="a7"/>
               <w:ind w:firstLineChars="0" w:firstLine="0"/>
               <w:rPr>
-                <w:rFonts w:hint="eastAsia"/>
                 <w:sz w:val="22"/>
                 <w:szCs w:val="24"/>
               </w:rPr>
@@ -3878,7 +3711,6 @@
               <w:pStyle w:val="a7"/>
               <w:ind w:firstLineChars="0" w:firstLine="0"/>
               <w:rPr>
-                <w:rFonts w:hint="eastAsia"/>
                 <w:sz w:val="22"/>
                 <w:szCs w:val="24"/>
               </w:rPr>
@@ -3901,7 +3733,6 @@
               <w:pStyle w:val="a7"/>
               <w:ind w:firstLineChars="0" w:firstLine="0"/>
               <w:rPr>
-                <w:rFonts w:hint="eastAsia"/>
                 <w:sz w:val="22"/>
                 <w:szCs w:val="24"/>
               </w:rPr>
@@ -3925,7 +3756,6 @@
               <w:pStyle w:val="a7"/>
               <w:ind w:firstLineChars="0" w:firstLine="0"/>
               <w:rPr>
-                <w:rFonts w:hint="eastAsia"/>
                 <w:sz w:val="22"/>
                 <w:szCs w:val="24"/>
               </w:rPr>
@@ -3949,7 +3779,6 @@
               <w:pStyle w:val="a7"/>
               <w:ind w:firstLineChars="0" w:firstLine="0"/>
               <w:rPr>
-                <w:rFonts w:hint="eastAsia"/>
                 <w:sz w:val="22"/>
                 <w:szCs w:val="24"/>
               </w:rPr>
@@ -3982,7 +3811,6 @@
               <w:pStyle w:val="a7"/>
               <w:ind w:firstLineChars="0" w:firstLine="0"/>
               <w:rPr>
-                <w:rFonts w:hint="eastAsia"/>
                 <w:sz w:val="22"/>
                 <w:szCs w:val="24"/>
               </w:rPr>
@@ -4013,7 +3841,6 @@
               <w:pStyle w:val="a7"/>
               <w:ind w:firstLineChars="0" w:firstLine="0"/>
               <w:rPr>
-                <w:rFonts w:hint="eastAsia"/>
                 <w:sz w:val="22"/>
                 <w:szCs w:val="24"/>
               </w:rPr>
@@ -4044,7 +3871,6 @@
               <w:pStyle w:val="a7"/>
               <w:ind w:firstLineChars="0" w:firstLine="0"/>
               <w:rPr>
-                <w:rFonts w:hint="eastAsia"/>
                 <w:sz w:val="22"/>
                 <w:szCs w:val="24"/>
               </w:rPr>
@@ -4068,7 +3894,6 @@
               <w:pStyle w:val="a7"/>
               <w:ind w:firstLineChars="0" w:firstLine="0"/>
               <w:rPr>
-                <w:rFonts w:hint="eastAsia"/>
                 <w:sz w:val="22"/>
                 <w:szCs w:val="24"/>
               </w:rPr>
@@ -4142,7 +3967,6 @@
               <w:pStyle w:val="a7"/>
               <w:ind w:firstLineChars="0" w:firstLine="0"/>
               <w:rPr>
-                <w:rFonts w:hint="eastAsia"/>
                 <w:sz w:val="22"/>
                 <w:szCs w:val="24"/>
               </w:rPr>
@@ -4175,7 +3999,6 @@
               <w:pStyle w:val="a7"/>
               <w:ind w:firstLineChars="0" w:firstLine="0"/>
               <w:rPr>
-                <w:rFonts w:hint="eastAsia"/>
                 <w:sz w:val="22"/>
                 <w:szCs w:val="24"/>
               </w:rPr>
@@ -4198,7 +4021,6 @@
               <w:pStyle w:val="a7"/>
               <w:ind w:firstLineChars="0" w:firstLine="0"/>
               <w:rPr>
-                <w:rFonts w:hint="eastAsia"/>
                 <w:sz w:val="22"/>
                 <w:szCs w:val="24"/>
               </w:rPr>
@@ -4221,7 +4043,6 @@
               <w:pStyle w:val="a7"/>
               <w:ind w:firstLineChars="0" w:firstLine="0"/>
               <w:rPr>
-                <w:rFonts w:hint="eastAsia"/>
                 <w:sz w:val="22"/>
                 <w:szCs w:val="24"/>
               </w:rPr>
@@ -4245,7 +4066,6 @@
               <w:pStyle w:val="a7"/>
               <w:ind w:firstLineChars="0" w:firstLine="0"/>
               <w:rPr>
-                <w:rFonts w:hint="eastAsia"/>
                 <w:sz w:val="22"/>
                 <w:szCs w:val="24"/>
               </w:rPr>
@@ -4269,7 +4089,6 @@
               <w:pStyle w:val="a7"/>
               <w:ind w:firstLineChars="0" w:firstLine="0"/>
               <w:rPr>
-                <w:rFonts w:hint="eastAsia"/>
                 <w:sz w:val="22"/>
                 <w:szCs w:val="24"/>
               </w:rPr>
@@ -4295,7 +4114,6 @@
               <w:pStyle w:val="a7"/>
               <w:ind w:firstLineChars="0" w:firstLine="0"/>
               <w:rPr>
-                <w:rFonts w:hint="eastAsia"/>
                 <w:sz w:val="22"/>
                 <w:szCs w:val="24"/>
               </w:rPr>
@@ -4328,7 +4146,6 @@
               <w:pStyle w:val="a7"/>
               <w:ind w:firstLineChars="0" w:firstLine="0"/>
               <w:rPr>
-                <w:rFonts w:hint="eastAsia"/>
                 <w:sz w:val="22"/>
                 <w:szCs w:val="24"/>
               </w:rPr>
@@ -4359,7 +4176,6 @@
               <w:pStyle w:val="a7"/>
               <w:ind w:firstLineChars="0" w:firstLine="0"/>
               <w:rPr>
-                <w:rFonts w:hint="eastAsia"/>
                 <w:sz w:val="22"/>
                 <w:szCs w:val="24"/>
               </w:rPr>
@@ -4390,7 +4206,6 @@
               <w:pStyle w:val="a7"/>
               <w:ind w:firstLineChars="0" w:firstLine="0"/>
               <w:rPr>
-                <w:rFonts w:hint="eastAsia"/>
                 <w:sz w:val="22"/>
                 <w:szCs w:val="24"/>
               </w:rPr>
@@ -4414,7 +4229,6 @@
               <w:pStyle w:val="a7"/>
               <w:ind w:firstLineChars="0" w:firstLine="0"/>
               <w:rPr>
-                <w:rFonts w:hint="eastAsia"/>
                 <w:sz w:val="22"/>
                 <w:szCs w:val="24"/>
               </w:rPr>
@@ -4438,7 +4252,6 @@
               <w:pStyle w:val="a7"/>
               <w:ind w:firstLineChars="0" w:firstLine="0"/>
               <w:rPr>
-                <w:rFonts w:hint="eastAsia"/>
                 <w:sz w:val="22"/>
                 <w:szCs w:val="24"/>
               </w:rPr>
@@ -4471,7 +4284,6 @@
               <w:pStyle w:val="a7"/>
               <w:ind w:firstLineChars="0" w:firstLine="0"/>
               <w:rPr>
-                <w:rFonts w:hint="eastAsia"/>
                 <w:sz w:val="22"/>
                 <w:szCs w:val="24"/>
               </w:rPr>
@@ -4502,7 +4314,6 @@
               <w:pStyle w:val="a7"/>
               <w:ind w:firstLineChars="0" w:firstLine="0"/>
               <w:rPr>
-                <w:rFonts w:hint="eastAsia"/>
                 <w:sz w:val="22"/>
                 <w:szCs w:val="24"/>
               </w:rPr>
@@ -4533,7 +4344,6 @@
               <w:pStyle w:val="a7"/>
               <w:ind w:firstLineChars="0" w:firstLine="0"/>
               <w:rPr>
-                <w:rFonts w:hint="eastAsia"/>
                 <w:sz w:val="22"/>
                 <w:szCs w:val="24"/>
               </w:rPr>
@@ -4557,7 +4367,6 @@
               <w:pStyle w:val="a7"/>
               <w:ind w:firstLineChars="0" w:firstLine="0"/>
               <w:rPr>
-                <w:rFonts w:hint="eastAsia"/>
                 <w:sz w:val="22"/>
                 <w:szCs w:val="24"/>
               </w:rPr>
@@ -4581,7 +4390,6 @@
               <w:pStyle w:val="a7"/>
               <w:ind w:firstLineChars="0" w:firstLine="0"/>
               <w:rPr>
-                <w:rFonts w:hint="eastAsia"/>
                 <w:sz w:val="22"/>
                 <w:szCs w:val="24"/>
               </w:rPr>
@@ -4610,7 +4418,6 @@
         <w:pStyle w:val="a7"/>
         <w:ind w:left="360" w:firstLineChars="0" w:firstLine="0"/>
         <w:rPr>
-          <w:rFonts w:hint="eastAsia"/>
           <w:sz w:val="28"/>
           <w:szCs w:val="32"/>
         </w:rPr>
@@ -4665,7 +4472,6 @@
               <w:pStyle w:val="a7"/>
               <w:ind w:firstLineChars="0" w:firstLine="0"/>
               <w:rPr>
-                <w:rFonts w:hint="eastAsia"/>
                 <w:b/>
                 <w:bCs/>
                 <w:sz w:val="22"/>
@@ -4693,7 +4499,6 @@
               <w:pStyle w:val="a7"/>
               <w:ind w:firstLineChars="0" w:firstLine="0"/>
               <w:rPr>
-                <w:rFonts w:hint="eastAsia"/>
                 <w:b/>
                 <w:bCs/>
                 <w:sz w:val="22"/>
@@ -4721,7 +4526,6 @@
               <w:pStyle w:val="a7"/>
               <w:ind w:firstLineChars="0" w:firstLine="0"/>
               <w:rPr>
-                <w:rFonts w:hint="eastAsia"/>
                 <w:b/>
                 <w:bCs/>
                 <w:sz w:val="22"/>
@@ -4749,7 +4553,6 @@
               <w:pStyle w:val="a7"/>
               <w:ind w:firstLineChars="0" w:firstLine="0"/>
               <w:rPr>
-                <w:rFonts w:hint="eastAsia"/>
                 <w:b/>
                 <w:bCs/>
                 <w:sz w:val="22"/>
@@ -4777,7 +4580,6 @@
               <w:pStyle w:val="a7"/>
               <w:ind w:firstLineChars="0" w:firstLine="0"/>
               <w:rPr>
-                <w:rFonts w:hint="eastAsia"/>
                 <w:b/>
                 <w:bCs/>
                 <w:sz w:val="22"/>
@@ -4807,7 +4609,6 @@
               <w:pStyle w:val="a7"/>
               <w:ind w:firstLineChars="0" w:firstLine="0"/>
               <w:rPr>
-                <w:rFonts w:hint="eastAsia"/>
                 <w:sz w:val="22"/>
                 <w:szCs w:val="24"/>
               </w:rPr>
@@ -4845,7 +4646,6 @@
               <w:pStyle w:val="a7"/>
               <w:ind w:firstLineChars="0" w:firstLine="0"/>
               <w:rPr>
-                <w:rFonts w:hint="eastAsia"/>
                 <w:sz w:val="22"/>
                 <w:szCs w:val="24"/>
               </w:rPr>
@@ -4868,7 +4668,6 @@
               <w:pStyle w:val="a7"/>
               <w:ind w:firstLineChars="0" w:firstLine="0"/>
               <w:rPr>
-                <w:rFonts w:hint="eastAsia"/>
                 <w:sz w:val="22"/>
                 <w:szCs w:val="24"/>
               </w:rPr>
@@ -4892,7 +4691,6 @@
               <w:pStyle w:val="a7"/>
               <w:ind w:firstLineChars="0" w:firstLine="0"/>
               <w:rPr>
-                <w:rFonts w:hint="eastAsia"/>
                 <w:sz w:val="22"/>
                 <w:szCs w:val="24"/>
               </w:rPr>
@@ -4916,7 +4714,6 @@
               <w:pStyle w:val="a7"/>
               <w:ind w:firstLineChars="0" w:firstLine="0"/>
               <w:rPr>
-                <w:rFonts w:hint="eastAsia"/>
                 <w:sz w:val="22"/>
                 <w:szCs w:val="24"/>
               </w:rPr>
@@ -4949,12 +4746,10 @@
               <w:pStyle w:val="a7"/>
               <w:ind w:firstLineChars="0" w:firstLine="0"/>
               <w:rPr>
-                <w:rFonts w:hint="eastAsia"/>
-                <w:sz w:val="22"/>
-                <w:szCs w:val="24"/>
-              </w:rPr>
-            </w:pPr>
-            <w:proofErr w:type="spellStart"/>
+                <w:sz w:val="22"/>
+                <w:szCs w:val="24"/>
+              </w:rPr>
+            </w:pPr>
             <w:r>
               <w:rPr>
                 <w:rFonts w:hint="eastAsia"/>
@@ -4970,7 +4765,6 @@
               </w:rPr>
               <w:t>id</w:t>
             </w:r>
-            <w:proofErr w:type="spellEnd"/>
           </w:p>
         </w:tc>
         <w:tc>
@@ -5012,7 +4806,6 @@
               <w:pStyle w:val="a7"/>
               <w:ind w:firstLineChars="0" w:firstLine="0"/>
               <w:rPr>
-                <w:rFonts w:hint="eastAsia"/>
                 <w:sz w:val="22"/>
                 <w:szCs w:val="24"/>
               </w:rPr>
@@ -5036,7 +4829,6 @@
               <w:pStyle w:val="a7"/>
               <w:ind w:firstLineChars="0" w:firstLine="0"/>
               <w:rPr>
-                <w:rFonts w:hint="eastAsia"/>
                 <w:sz w:val="22"/>
                 <w:szCs w:val="24"/>
               </w:rPr>
@@ -5060,12 +4852,10 @@
               <w:pStyle w:val="a7"/>
               <w:ind w:firstLineChars="0" w:firstLine="0"/>
               <w:rPr>
-                <w:rFonts w:hint="eastAsia"/>
-                <w:sz w:val="22"/>
-                <w:szCs w:val="24"/>
-              </w:rPr>
-            </w:pPr>
-            <w:proofErr w:type="spellStart"/>
+                <w:sz w:val="22"/>
+                <w:szCs w:val="24"/>
+              </w:rPr>
+            </w:pPr>
             <w:r>
               <w:rPr>
                 <w:rFonts w:hint="eastAsia"/>
@@ -5079,15 +4869,7 @@
                 <w:sz w:val="22"/>
                 <w:szCs w:val="24"/>
               </w:rPr>
-              <w:t>id</w:t>
-            </w:r>
-            <w:proofErr w:type="spellEnd"/>
-            <w:r>
-              <w:rPr>
-                <w:sz w:val="22"/>
-                <w:szCs w:val="24"/>
-              </w:rPr>
-              <w:t xml:space="preserve"> of seller</w:t>
+              <w:t>id of seller</w:t>
             </w:r>
           </w:p>
         </w:tc>
@@ -5102,12 +4884,10 @@
               <w:pStyle w:val="a7"/>
               <w:ind w:firstLineChars="0" w:firstLine="0"/>
               <w:rPr>
-                <w:rFonts w:hint="eastAsia"/>
-                <w:sz w:val="22"/>
-                <w:szCs w:val="24"/>
-              </w:rPr>
-            </w:pPr>
-            <w:proofErr w:type="spellStart"/>
+                <w:sz w:val="22"/>
+                <w:szCs w:val="24"/>
+              </w:rPr>
+            </w:pPr>
             <w:r>
               <w:rPr>
                 <w:rFonts w:hint="eastAsia"/>
@@ -5123,7 +4903,6 @@
               </w:rPr>
               <w:t>id</w:t>
             </w:r>
-            <w:proofErr w:type="spellEnd"/>
           </w:p>
         </w:tc>
         <w:tc>
@@ -5135,7 +4914,6 @@
               <w:pStyle w:val="a7"/>
               <w:ind w:firstLineChars="0" w:firstLine="0"/>
               <w:rPr>
-                <w:rFonts w:hint="eastAsia"/>
                 <w:sz w:val="22"/>
                 <w:szCs w:val="24"/>
               </w:rPr>
@@ -5166,7 +4944,6 @@
               <w:pStyle w:val="a7"/>
               <w:ind w:firstLineChars="0" w:firstLine="0"/>
               <w:rPr>
-                <w:rFonts w:hint="eastAsia"/>
                 <w:sz w:val="22"/>
                 <w:szCs w:val="24"/>
               </w:rPr>
@@ -5190,7 +4967,6 @@
               <w:pStyle w:val="a7"/>
               <w:ind w:firstLineChars="0" w:firstLine="0"/>
               <w:rPr>
-                <w:rFonts w:hint="eastAsia"/>
                 <w:sz w:val="22"/>
                 <w:szCs w:val="24"/>
               </w:rPr>
@@ -5214,7 +4990,6 @@
               <w:pStyle w:val="a7"/>
               <w:ind w:firstLineChars="0" w:firstLine="0"/>
               <w:rPr>
-                <w:rFonts w:hint="eastAsia"/>
                 <w:sz w:val="22"/>
                 <w:szCs w:val="24"/>
               </w:rPr>
@@ -5239,12 +5014,10 @@
               <w:pStyle w:val="a7"/>
               <w:ind w:firstLineChars="0" w:firstLine="0"/>
               <w:rPr>
-                <w:rFonts w:hint="eastAsia"/>
-                <w:sz w:val="22"/>
-                <w:szCs w:val="24"/>
-              </w:rPr>
-            </w:pPr>
-            <w:proofErr w:type="spellStart"/>
+                <w:sz w:val="22"/>
+                <w:szCs w:val="24"/>
+              </w:rPr>
+            </w:pPr>
             <w:r>
               <w:rPr>
                 <w:rFonts w:hint="eastAsia"/>
@@ -5260,7 +5033,6 @@
               </w:rPr>
               <w:t>ase_price</w:t>
             </w:r>
-            <w:proofErr w:type="spellEnd"/>
           </w:p>
         </w:tc>
         <w:tc>
@@ -5272,7 +5044,6 @@
               <w:pStyle w:val="a7"/>
               <w:ind w:firstLineChars="0" w:firstLine="0"/>
               <w:rPr>
-                <w:rFonts w:hint="eastAsia"/>
                 <w:sz w:val="22"/>
                 <w:szCs w:val="24"/>
               </w:rPr>
@@ -5303,7 +5074,6 @@
               <w:pStyle w:val="a7"/>
               <w:ind w:firstLineChars="0" w:firstLine="0"/>
               <w:rPr>
-                <w:rFonts w:hint="eastAsia"/>
                 <w:sz w:val="22"/>
                 <w:szCs w:val="24"/>
               </w:rPr>
@@ -5327,7 +5097,6 @@
               <w:pStyle w:val="a7"/>
               <w:ind w:firstLineChars="0" w:firstLine="0"/>
               <w:rPr>
-                <w:rFonts w:hint="eastAsia"/>
                 <w:sz w:val="22"/>
                 <w:szCs w:val="24"/>
               </w:rPr>
@@ -5351,7 +5120,6 @@
               <w:pStyle w:val="a7"/>
               <w:ind w:firstLineChars="0" w:firstLine="0"/>
               <w:rPr>
-                <w:rFonts w:hint="eastAsia"/>
                 <w:sz w:val="22"/>
                 <w:szCs w:val="24"/>
               </w:rPr>
@@ -5384,12 +5152,10 @@
               <w:pStyle w:val="a7"/>
               <w:ind w:firstLineChars="0" w:firstLine="0"/>
               <w:rPr>
-                <w:rFonts w:hint="eastAsia"/>
-                <w:sz w:val="22"/>
-                <w:szCs w:val="24"/>
-              </w:rPr>
-            </w:pPr>
-            <w:proofErr w:type="spellStart"/>
+                <w:sz w:val="22"/>
+                <w:szCs w:val="24"/>
+              </w:rPr>
+            </w:pPr>
             <w:r>
               <w:rPr>
                 <w:rFonts w:hint="eastAsia"/>
@@ -5405,7 +5171,6 @@
               </w:rPr>
               <w:t>ate_time</w:t>
             </w:r>
-            <w:proofErr w:type="spellEnd"/>
           </w:p>
         </w:tc>
         <w:tc>
@@ -5417,7 +5182,6 @@
               <w:pStyle w:val="a7"/>
               <w:ind w:firstLineChars="0" w:firstLine="0"/>
               <w:rPr>
-                <w:rFonts w:hint="eastAsia"/>
                 <w:sz w:val="22"/>
                 <w:szCs w:val="24"/>
               </w:rPr>
@@ -5448,7 +5212,6 @@
               <w:pStyle w:val="a7"/>
               <w:ind w:firstLineChars="0" w:firstLine="0"/>
               <w:rPr>
-                <w:rFonts w:hint="eastAsia"/>
                 <w:sz w:val="22"/>
                 <w:szCs w:val="24"/>
               </w:rPr>
@@ -5472,7 +5235,6 @@
               <w:pStyle w:val="a7"/>
               <w:ind w:firstLineChars="0" w:firstLine="0"/>
               <w:rPr>
-                <w:rFonts w:hint="eastAsia"/>
                 <w:sz w:val="22"/>
                 <w:szCs w:val="24"/>
               </w:rPr>
@@ -5550,12 +5312,10 @@
               <w:pStyle w:val="a7"/>
               <w:ind w:firstLineChars="0" w:firstLine="0"/>
               <w:rPr>
-                <w:rFonts w:hint="eastAsia"/>
-                <w:sz w:val="22"/>
-                <w:szCs w:val="24"/>
-              </w:rPr>
-            </w:pPr>
-            <w:proofErr w:type="spellStart"/>
+                <w:sz w:val="22"/>
+                <w:szCs w:val="24"/>
+              </w:rPr>
+            </w:pPr>
             <w:r>
               <w:rPr>
                 <w:rFonts w:hint="eastAsia"/>
@@ -5571,7 +5331,6 @@
               </w:rPr>
               <w:t>YYYMMddHHmmss</w:t>
             </w:r>
-            <w:proofErr w:type="spellEnd"/>
           </w:p>
         </w:tc>
       </w:tr>
@@ -5585,7 +5344,6 @@
               <w:pStyle w:val="a7"/>
               <w:ind w:firstLineChars="0" w:firstLine="0"/>
               <w:rPr>
-                <w:rFonts w:hint="eastAsia"/>
                 <w:sz w:val="22"/>
                 <w:szCs w:val="24"/>
               </w:rPr>
@@ -5616,7 +5374,6 @@
               <w:pStyle w:val="a7"/>
               <w:ind w:firstLineChars="0" w:firstLine="0"/>
               <w:rPr>
-                <w:rFonts w:hint="eastAsia"/>
                 <w:sz w:val="22"/>
                 <w:szCs w:val="24"/>
               </w:rPr>
@@ -5647,7 +5404,6 @@
               <w:pStyle w:val="a7"/>
               <w:ind w:firstLineChars="0" w:firstLine="0"/>
               <w:rPr>
-                <w:rFonts w:hint="eastAsia"/>
                 <w:sz w:val="22"/>
                 <w:szCs w:val="24"/>
               </w:rPr>
@@ -5671,7 +5427,6 @@
               <w:pStyle w:val="a7"/>
               <w:ind w:firstLineChars="0" w:firstLine="0"/>
               <w:rPr>
-                <w:rFonts w:hint="eastAsia"/>
                 <w:sz w:val="22"/>
                 <w:szCs w:val="24"/>
               </w:rPr>
@@ -5712,42 +5467,33 @@
                 <w:sz w:val="22"/>
                 <w:szCs w:val="24"/>
               </w:rPr>
+              <w:t>: init</w:t>
+            </w:r>
+          </w:p>
+          <w:p>
+            <w:pPr>
+              <w:pStyle w:val="a7"/>
+              <w:ind w:firstLineChars="0" w:firstLine="0"/>
+              <w:rPr>
+                <w:sz w:val="22"/>
+                <w:szCs w:val="24"/>
+              </w:rPr>
+            </w:pPr>
+            <w:r>
+              <w:rPr>
+                <w:rFonts w:hint="eastAsia"/>
+                <w:sz w:val="22"/>
+                <w:szCs w:val="24"/>
+              </w:rPr>
+              <w:t>1</w:t>
+            </w:r>
+            <w:r>
+              <w:rPr>
+                <w:sz w:val="22"/>
+                <w:szCs w:val="24"/>
+              </w:rPr>
               <w:t xml:space="preserve">: </w:t>
             </w:r>
-            <w:proofErr w:type="spellStart"/>
-            <w:r>
-              <w:rPr>
-                <w:sz w:val="22"/>
-                <w:szCs w:val="24"/>
-              </w:rPr>
-              <w:t>init</w:t>
-            </w:r>
-            <w:proofErr w:type="spellEnd"/>
-          </w:p>
-          <w:p>
-            <w:pPr>
-              <w:pStyle w:val="a7"/>
-              <w:ind w:firstLineChars="0" w:firstLine="0"/>
-              <w:rPr>
-                <w:sz w:val="22"/>
-                <w:szCs w:val="24"/>
-              </w:rPr>
-            </w:pPr>
-            <w:r>
-              <w:rPr>
-                <w:rFonts w:hint="eastAsia"/>
-                <w:sz w:val="22"/>
-                <w:szCs w:val="24"/>
-              </w:rPr>
-              <w:t>1</w:t>
-            </w:r>
-            <w:r>
-              <w:rPr>
-                <w:sz w:val="22"/>
-                <w:szCs w:val="24"/>
-              </w:rPr>
-              <w:t xml:space="preserve">: </w:t>
-            </w:r>
             <w:r>
               <w:rPr>
                 <w:sz w:val="22"/>
@@ -5811,7 +5557,6 @@
               <w:pStyle w:val="a7"/>
               <w:ind w:firstLineChars="0" w:firstLine="0"/>
               <w:rPr>
-                <w:rFonts w:hint="eastAsia"/>
                 <w:sz w:val="22"/>
                 <w:szCs w:val="24"/>
               </w:rPr>
@@ -5840,7 +5585,6 @@
         <w:pStyle w:val="a7"/>
         <w:ind w:left="360" w:firstLineChars="0" w:firstLine="0"/>
         <w:rPr>
-          <w:rFonts w:hint="eastAsia"/>
           <w:sz w:val="28"/>
           <w:szCs w:val="32"/>
         </w:rPr>
@@ -5861,7 +5605,6 @@
           <w:szCs w:val="32"/>
         </w:rPr>
       </w:pPr>
-      <w:proofErr w:type="spellStart"/>
       <w:r>
         <w:rPr>
           <w:b/>
@@ -5871,7 +5614,6 @@
         </w:rPr>
         <w:t>user_favorite</w:t>
       </w:r>
-      <w:proofErr w:type="spellEnd"/>
     </w:p>
     <w:tbl>
       <w:tblPr>
@@ -5897,7 +5639,6 @@
               <w:pStyle w:val="a7"/>
               <w:ind w:firstLineChars="0" w:firstLine="0"/>
               <w:rPr>
-                <w:rFonts w:hint="eastAsia"/>
                 <w:b/>
                 <w:bCs/>
                 <w:sz w:val="22"/>
@@ -5925,7 +5666,6 @@
               <w:pStyle w:val="a7"/>
               <w:ind w:firstLineChars="0" w:firstLine="0"/>
               <w:rPr>
-                <w:rFonts w:hint="eastAsia"/>
                 <w:b/>
                 <w:bCs/>
                 <w:sz w:val="22"/>
@@ -5953,7 +5693,6 @@
               <w:pStyle w:val="a7"/>
               <w:ind w:firstLineChars="0" w:firstLine="0"/>
               <w:rPr>
-                <w:rFonts w:hint="eastAsia"/>
                 <w:b/>
                 <w:bCs/>
                 <w:sz w:val="22"/>
@@ -5981,7 +5720,6 @@
               <w:pStyle w:val="a7"/>
               <w:ind w:firstLineChars="0" w:firstLine="0"/>
               <w:rPr>
-                <w:rFonts w:hint="eastAsia"/>
                 <w:b/>
                 <w:bCs/>
                 <w:sz w:val="22"/>
@@ -6009,7 +5747,6 @@
               <w:pStyle w:val="a7"/>
               <w:ind w:firstLineChars="0" w:firstLine="0"/>
               <w:rPr>
-                <w:rFonts w:hint="eastAsia"/>
                 <w:b/>
                 <w:bCs/>
                 <w:sz w:val="22"/>
@@ -6039,7 +5776,6 @@
               <w:pStyle w:val="a7"/>
               <w:ind w:firstLineChars="0" w:firstLine="0"/>
               <w:rPr>
-                <w:rFonts w:hint="eastAsia"/>
                 <w:sz w:val="22"/>
                 <w:szCs w:val="24"/>
               </w:rPr>
@@ -6051,7 +5787,6 @@
               </w:rPr>
               <w:t>*</w:t>
             </w:r>
-            <w:proofErr w:type="spellStart"/>
             <w:r>
               <w:rPr>
                 <w:sz w:val="22"/>
@@ -6059,7 +5794,6 @@
               </w:rPr>
               <w:t>Uid</w:t>
             </w:r>
-            <w:proofErr w:type="spellEnd"/>
           </w:p>
         </w:tc>
         <w:tc>
@@ -6071,7 +5805,6 @@
               <w:pStyle w:val="a7"/>
               <w:ind w:firstLineChars="0" w:firstLine="0"/>
               <w:rPr>
-                <w:rFonts w:hint="eastAsia"/>
                 <w:sz w:val="22"/>
                 <w:szCs w:val="24"/>
               </w:rPr>
@@ -6102,7 +5835,6 @@
               <w:pStyle w:val="a7"/>
               <w:ind w:firstLineChars="0" w:firstLine="0"/>
               <w:rPr>
-                <w:rFonts w:hint="eastAsia"/>
                 <w:sz w:val="22"/>
                 <w:szCs w:val="24"/>
               </w:rPr>
@@ -6126,7 +5858,6 @@
               <w:pStyle w:val="a7"/>
               <w:ind w:firstLineChars="0" w:firstLine="0"/>
               <w:rPr>
-                <w:rFonts w:hint="eastAsia"/>
                 <w:sz w:val="22"/>
                 <w:szCs w:val="24"/>
               </w:rPr>
@@ -6150,12 +5881,10 @@
               <w:pStyle w:val="a7"/>
               <w:ind w:firstLineChars="0" w:firstLine="0"/>
               <w:rPr>
-                <w:rFonts w:hint="eastAsia"/>
-                <w:sz w:val="22"/>
-                <w:szCs w:val="24"/>
-              </w:rPr>
-            </w:pPr>
-            <w:proofErr w:type="spellStart"/>
+                <w:sz w:val="22"/>
+                <w:szCs w:val="24"/>
+              </w:rPr>
+            </w:pPr>
             <w:r>
               <w:rPr>
                 <w:sz w:val="22"/>
@@ -6163,7 +5892,6 @@
               </w:rPr>
               <w:t>Uid</w:t>
             </w:r>
-            <w:proofErr w:type="spellEnd"/>
           </w:p>
         </w:tc>
       </w:tr>
@@ -6177,12 +5905,10 @@
               <w:pStyle w:val="a7"/>
               <w:ind w:firstLineChars="0" w:firstLine="0"/>
               <w:rPr>
-                <w:rFonts w:hint="eastAsia"/>
-                <w:sz w:val="22"/>
-                <w:szCs w:val="24"/>
-              </w:rPr>
-            </w:pPr>
-            <w:proofErr w:type="spellStart"/>
+                <w:sz w:val="22"/>
+                <w:szCs w:val="24"/>
+              </w:rPr>
+            </w:pPr>
             <w:r>
               <w:rPr>
                 <w:sz w:val="22"/>
@@ -6190,7 +5916,6 @@
               </w:rPr>
               <w:t>Pid</w:t>
             </w:r>
-            <w:proofErr w:type="spellEnd"/>
           </w:p>
         </w:tc>
         <w:tc>
@@ -6202,7 +5927,6 @@
               <w:pStyle w:val="a7"/>
               <w:ind w:firstLineChars="0" w:firstLine="0"/>
               <w:rPr>
-                <w:rFonts w:hint="eastAsia"/>
                 <w:sz w:val="22"/>
                 <w:szCs w:val="24"/>
               </w:rPr>
@@ -6233,7 +5957,6 @@
               <w:pStyle w:val="a7"/>
               <w:ind w:firstLineChars="0" w:firstLine="0"/>
               <w:rPr>
-                <w:rFonts w:hint="eastAsia"/>
                 <w:sz w:val="22"/>
                 <w:szCs w:val="24"/>
               </w:rPr>
@@ -6257,7 +5980,6 @@
               <w:pStyle w:val="a7"/>
               <w:ind w:firstLineChars="0" w:firstLine="0"/>
               <w:rPr>
-                <w:rFonts w:hint="eastAsia"/>
                 <w:sz w:val="22"/>
                 <w:szCs w:val="24"/>
               </w:rPr>
@@ -6281,12 +6003,10 @@
               <w:pStyle w:val="a7"/>
               <w:ind w:firstLineChars="0" w:firstLine="0"/>
               <w:rPr>
-                <w:rFonts w:hint="eastAsia"/>
-                <w:sz w:val="22"/>
-                <w:szCs w:val="24"/>
-              </w:rPr>
-            </w:pPr>
-            <w:proofErr w:type="spellStart"/>
+                <w:sz w:val="22"/>
+                <w:szCs w:val="24"/>
+              </w:rPr>
+            </w:pPr>
             <w:r>
               <w:rPr>
                 <w:sz w:val="22"/>
@@ -6294,7 +6014,6 @@
               </w:rPr>
               <w:t>Pid</w:t>
             </w:r>
-            <w:proofErr w:type="spellEnd"/>
           </w:p>
         </w:tc>
       </w:tr>
@@ -6308,7 +6027,6 @@
               <w:pStyle w:val="a7"/>
               <w:ind w:firstLineChars="0" w:firstLine="0"/>
               <w:rPr>
-                <w:rFonts w:hint="eastAsia"/>
                 <w:sz w:val="22"/>
                 <w:szCs w:val="24"/>
               </w:rPr>
@@ -6339,7 +6057,6 @@
               <w:pStyle w:val="a7"/>
               <w:ind w:firstLineChars="0" w:firstLine="0"/>
               <w:rPr>
-                <w:rFonts w:hint="eastAsia"/>
                 <w:sz w:val="22"/>
                 <w:szCs w:val="24"/>
               </w:rPr>
@@ -6370,7 +6087,6 @@
               <w:pStyle w:val="a7"/>
               <w:ind w:firstLineChars="0" w:firstLine="0"/>
               <w:rPr>
-                <w:rFonts w:hint="eastAsia"/>
                 <w:sz w:val="22"/>
                 <w:szCs w:val="24"/>
               </w:rPr>
@@ -6394,7 +6110,6 @@
               <w:pStyle w:val="a7"/>
               <w:ind w:firstLineChars="0" w:firstLine="0"/>
               <w:rPr>
-                <w:rFonts w:hint="eastAsia"/>
                 <w:sz w:val="22"/>
                 <w:szCs w:val="24"/>
               </w:rPr>
@@ -6418,7 +6133,6 @@
               <w:pStyle w:val="a7"/>
               <w:ind w:firstLineChars="0" w:firstLine="0"/>
               <w:rPr>
-                <w:rFonts w:hint="eastAsia"/>
                 <w:sz w:val="22"/>
                 <w:szCs w:val="24"/>
               </w:rPr>
@@ -6447,7 +6161,6 @@
         <w:pStyle w:val="a7"/>
         <w:ind w:left="360" w:firstLineChars="0" w:firstLine="0"/>
         <w:rPr>
-          <w:rFonts w:hint="eastAsia"/>
           <w:sz w:val="28"/>
           <w:szCs w:val="32"/>
         </w:rPr>
@@ -6468,7 +6181,6 @@
           <w:szCs w:val="32"/>
         </w:rPr>
       </w:pPr>
-      <w:proofErr w:type="spellStart"/>
       <w:r>
         <w:rPr>
           <w:rFonts w:hint="eastAsia"/>
@@ -6488,7 +6200,6 @@
         </w:rPr>
         <w:t>ser_view_history</w:t>
       </w:r>
-      <w:proofErr w:type="spellEnd"/>
     </w:p>
     <w:tbl>
       <w:tblPr>
@@ -6514,7 +6225,6 @@
               <w:pStyle w:val="a7"/>
               <w:ind w:firstLineChars="0" w:firstLine="0"/>
               <w:rPr>
-                <w:rFonts w:hint="eastAsia"/>
                 <w:b/>
                 <w:bCs/>
                 <w:sz w:val="22"/>
@@ -6543,7 +6253,6 @@
               <w:pStyle w:val="a7"/>
               <w:ind w:firstLineChars="0" w:firstLine="0"/>
               <w:rPr>
-                <w:rFonts w:hint="eastAsia"/>
                 <w:b/>
                 <w:bCs/>
                 <w:sz w:val="22"/>
@@ -6571,7 +6280,6 @@
               <w:pStyle w:val="a7"/>
               <w:ind w:firstLineChars="0" w:firstLine="0"/>
               <w:rPr>
-                <w:rFonts w:hint="eastAsia"/>
                 <w:b/>
                 <w:bCs/>
                 <w:sz w:val="22"/>
@@ -6599,7 +6307,6 @@
               <w:pStyle w:val="a7"/>
               <w:ind w:firstLineChars="0" w:firstLine="0"/>
               <w:rPr>
-                <w:rFonts w:hint="eastAsia"/>
                 <w:b/>
                 <w:bCs/>
                 <w:sz w:val="22"/>
@@ -6627,7 +6334,6 @@
               <w:pStyle w:val="a7"/>
               <w:ind w:firstLineChars="0" w:firstLine="0"/>
               <w:rPr>
-                <w:rFonts w:hint="eastAsia"/>
                 <w:b/>
                 <w:bCs/>
                 <w:sz w:val="22"/>
@@ -6657,7 +6363,6 @@
               <w:pStyle w:val="a7"/>
               <w:ind w:firstLineChars="0" w:firstLine="0"/>
               <w:rPr>
-                <w:rFonts w:hint="eastAsia"/>
                 <w:sz w:val="22"/>
                 <w:szCs w:val="24"/>
               </w:rPr>
@@ -6669,7 +6374,6 @@
               </w:rPr>
               <w:t>*</w:t>
             </w:r>
-            <w:proofErr w:type="spellStart"/>
             <w:r>
               <w:rPr>
                 <w:sz w:val="22"/>
@@ -6677,7 +6381,6 @@
               </w:rPr>
               <w:t>Uid</w:t>
             </w:r>
-            <w:proofErr w:type="spellEnd"/>
           </w:p>
         </w:tc>
         <w:tc>
@@ -6689,7 +6392,6 @@
               <w:pStyle w:val="a7"/>
               <w:ind w:firstLineChars="0" w:firstLine="0"/>
               <w:rPr>
-                <w:rFonts w:hint="eastAsia"/>
                 <w:sz w:val="22"/>
                 <w:szCs w:val="24"/>
               </w:rPr>
@@ -6720,7 +6422,6 @@
               <w:pStyle w:val="a7"/>
               <w:ind w:firstLineChars="0" w:firstLine="0"/>
               <w:rPr>
-                <w:rFonts w:hint="eastAsia"/>
                 <w:sz w:val="22"/>
                 <w:szCs w:val="24"/>
               </w:rPr>
@@ -6744,7 +6445,6 @@
               <w:pStyle w:val="a7"/>
               <w:ind w:firstLineChars="0" w:firstLine="0"/>
               <w:rPr>
-                <w:rFonts w:hint="eastAsia"/>
                 <w:sz w:val="22"/>
                 <w:szCs w:val="24"/>
               </w:rPr>
@@ -6768,12 +6468,10 @@
               <w:pStyle w:val="a7"/>
               <w:ind w:firstLineChars="0" w:firstLine="0"/>
               <w:rPr>
-                <w:rFonts w:hint="eastAsia"/>
-                <w:sz w:val="22"/>
-                <w:szCs w:val="24"/>
-              </w:rPr>
-            </w:pPr>
-            <w:proofErr w:type="spellStart"/>
+                <w:sz w:val="22"/>
+                <w:szCs w:val="24"/>
+              </w:rPr>
+            </w:pPr>
             <w:r>
               <w:rPr>
                 <w:sz w:val="22"/>
@@ -6781,7 +6479,6 @@
               </w:rPr>
               <w:t>Uid</w:t>
             </w:r>
-            <w:proofErr w:type="spellEnd"/>
           </w:p>
         </w:tc>
       </w:tr>
@@ -6795,12 +6492,10 @@
               <w:pStyle w:val="a7"/>
               <w:ind w:firstLineChars="0" w:firstLine="0"/>
               <w:rPr>
-                <w:rFonts w:hint="eastAsia"/>
-                <w:sz w:val="22"/>
-                <w:szCs w:val="24"/>
-              </w:rPr>
-            </w:pPr>
-            <w:proofErr w:type="spellStart"/>
+                <w:sz w:val="22"/>
+                <w:szCs w:val="24"/>
+              </w:rPr>
+            </w:pPr>
             <w:r>
               <w:rPr>
                 <w:sz w:val="22"/>
@@ -6808,7 +6503,6 @@
               </w:rPr>
               <w:t>Pid</w:t>
             </w:r>
-            <w:proofErr w:type="spellEnd"/>
           </w:p>
         </w:tc>
         <w:tc>
@@ -6820,7 +6514,6 @@
               <w:pStyle w:val="a7"/>
               <w:ind w:firstLineChars="0" w:firstLine="0"/>
               <w:rPr>
-                <w:rFonts w:hint="eastAsia"/>
                 <w:sz w:val="22"/>
                 <w:szCs w:val="24"/>
               </w:rPr>
@@ -6851,7 +6544,6 @@
               <w:pStyle w:val="a7"/>
               <w:ind w:firstLineChars="0" w:firstLine="0"/>
               <w:rPr>
-                <w:rFonts w:hint="eastAsia"/>
                 <w:sz w:val="22"/>
                 <w:szCs w:val="24"/>
               </w:rPr>
@@ -6875,7 +6567,6 @@
               <w:pStyle w:val="a7"/>
               <w:ind w:firstLineChars="0" w:firstLine="0"/>
               <w:rPr>
-                <w:rFonts w:hint="eastAsia"/>
                 <w:sz w:val="22"/>
                 <w:szCs w:val="24"/>
               </w:rPr>
@@ -6899,12 +6590,10 @@
               <w:pStyle w:val="a7"/>
               <w:ind w:firstLineChars="0" w:firstLine="0"/>
               <w:rPr>
-                <w:rFonts w:hint="eastAsia"/>
-                <w:sz w:val="22"/>
-                <w:szCs w:val="24"/>
-              </w:rPr>
-            </w:pPr>
-            <w:proofErr w:type="spellStart"/>
+                <w:sz w:val="22"/>
+                <w:szCs w:val="24"/>
+              </w:rPr>
+            </w:pPr>
             <w:r>
               <w:rPr>
                 <w:sz w:val="22"/>
@@ -6912,7 +6601,6 @@
               </w:rPr>
               <w:t>Pid</w:t>
             </w:r>
-            <w:proofErr w:type="spellEnd"/>
           </w:p>
         </w:tc>
       </w:tr>
@@ -6926,7 +6614,6 @@
               <w:pStyle w:val="a7"/>
               <w:ind w:firstLineChars="0" w:firstLine="0"/>
               <w:rPr>
-                <w:rFonts w:hint="eastAsia"/>
                 <w:sz w:val="22"/>
                 <w:szCs w:val="24"/>
               </w:rPr>
@@ -6957,7 +6644,6 @@
               <w:pStyle w:val="a7"/>
               <w:ind w:firstLineChars="0" w:firstLine="0"/>
               <w:rPr>
-                <w:rFonts w:hint="eastAsia"/>
                 <w:sz w:val="22"/>
                 <w:szCs w:val="24"/>
               </w:rPr>
@@ -6988,7 +6674,6 @@
               <w:pStyle w:val="a7"/>
               <w:ind w:firstLineChars="0" w:firstLine="0"/>
               <w:rPr>
-                <w:rFonts w:hint="eastAsia"/>
                 <w:sz w:val="22"/>
                 <w:szCs w:val="24"/>
               </w:rPr>
@@ -7012,7 +6697,6 @@
               <w:pStyle w:val="a7"/>
               <w:ind w:firstLineChars="0" w:firstLine="0"/>
               <w:rPr>
-                <w:rFonts w:hint="eastAsia"/>
                 <w:sz w:val="22"/>
                 <w:szCs w:val="24"/>
               </w:rPr>
@@ -7036,7 +6720,6 @@
               <w:pStyle w:val="a7"/>
               <w:ind w:firstLineChars="0" w:firstLine="0"/>
               <w:rPr>
-                <w:rFonts w:hint="eastAsia"/>
                 <w:sz w:val="22"/>
                 <w:szCs w:val="24"/>
               </w:rPr>
@@ -7065,7 +6748,6 @@
         <w:pStyle w:val="a7"/>
         <w:ind w:left="360" w:firstLineChars="0" w:firstLine="0"/>
         <w:rPr>
-          <w:rFonts w:hint="eastAsia"/>
           <w:sz w:val="28"/>
           <w:szCs w:val="32"/>
         </w:rPr>
@@ -7086,7 +6768,6 @@
           <w:szCs w:val="32"/>
         </w:rPr>
       </w:pPr>
-      <w:proofErr w:type="spellStart"/>
       <w:r>
         <w:rPr>
           <w:rFonts w:hint="eastAsia"/>
@@ -7124,7 +6805,6 @@
         </w:rPr>
         <w:t>_history</w:t>
       </w:r>
-      <w:proofErr w:type="spellEnd"/>
     </w:p>
     <w:tbl>
       <w:tblPr>
@@ -7150,7 +6830,6 @@
               <w:pStyle w:val="a7"/>
               <w:ind w:firstLineChars="0" w:firstLine="0"/>
               <w:rPr>
-                <w:rFonts w:hint="eastAsia"/>
                 <w:b/>
                 <w:bCs/>
                 <w:sz w:val="22"/>
@@ -7178,7 +6857,6 @@
               <w:pStyle w:val="a7"/>
               <w:ind w:firstLineChars="0" w:firstLine="0"/>
               <w:rPr>
-                <w:rFonts w:hint="eastAsia"/>
                 <w:b/>
                 <w:bCs/>
                 <w:sz w:val="22"/>
@@ -7206,7 +6884,6 @@
               <w:pStyle w:val="a7"/>
               <w:ind w:firstLineChars="0" w:firstLine="0"/>
               <w:rPr>
-                <w:rFonts w:hint="eastAsia"/>
                 <w:b/>
                 <w:bCs/>
                 <w:sz w:val="22"/>
@@ -7234,7 +6911,6 @@
               <w:pStyle w:val="a7"/>
               <w:ind w:firstLineChars="0" w:firstLine="0"/>
               <w:rPr>
-                <w:rFonts w:hint="eastAsia"/>
                 <w:b/>
                 <w:bCs/>
                 <w:sz w:val="22"/>
@@ -7262,7 +6938,6 @@
               <w:pStyle w:val="a7"/>
               <w:ind w:firstLineChars="0" w:firstLine="0"/>
               <w:rPr>
-                <w:rFonts w:hint="eastAsia"/>
                 <w:b/>
                 <w:bCs/>
                 <w:sz w:val="22"/>
@@ -7292,7 +6967,6 @@
               <w:pStyle w:val="a7"/>
               <w:ind w:firstLineChars="0" w:firstLine="0"/>
               <w:rPr>
-                <w:rFonts w:hint="eastAsia"/>
                 <w:sz w:val="22"/>
                 <w:szCs w:val="24"/>
               </w:rPr>
@@ -7304,7 +6978,6 @@
               </w:rPr>
               <w:t>*</w:t>
             </w:r>
-            <w:proofErr w:type="spellStart"/>
             <w:r>
               <w:rPr>
                 <w:sz w:val="22"/>
@@ -7312,7 +6985,6 @@
               </w:rPr>
               <w:t>Uid</w:t>
             </w:r>
-            <w:proofErr w:type="spellEnd"/>
           </w:p>
         </w:tc>
         <w:tc>
@@ -7324,7 +6996,6 @@
               <w:pStyle w:val="a7"/>
               <w:ind w:firstLineChars="0" w:firstLine="0"/>
               <w:rPr>
-                <w:rFonts w:hint="eastAsia"/>
                 <w:sz w:val="22"/>
                 <w:szCs w:val="24"/>
               </w:rPr>
@@ -7355,7 +7026,6 @@
               <w:pStyle w:val="a7"/>
               <w:ind w:firstLineChars="0" w:firstLine="0"/>
               <w:rPr>
-                <w:rFonts w:hint="eastAsia"/>
                 <w:sz w:val="22"/>
                 <w:szCs w:val="24"/>
               </w:rPr>
@@ -7379,7 +7049,6 @@
               <w:pStyle w:val="a7"/>
               <w:ind w:firstLineChars="0" w:firstLine="0"/>
               <w:rPr>
-                <w:rFonts w:hint="eastAsia"/>
                 <w:sz w:val="22"/>
                 <w:szCs w:val="24"/>
               </w:rPr>
@@ -7403,12 +7072,10 @@
               <w:pStyle w:val="a7"/>
               <w:ind w:firstLineChars="0" w:firstLine="0"/>
               <w:rPr>
-                <w:rFonts w:hint="eastAsia"/>
-                <w:sz w:val="22"/>
-                <w:szCs w:val="24"/>
-              </w:rPr>
-            </w:pPr>
-            <w:proofErr w:type="spellStart"/>
+                <w:sz w:val="22"/>
+                <w:szCs w:val="24"/>
+              </w:rPr>
+            </w:pPr>
             <w:r>
               <w:rPr>
                 <w:sz w:val="22"/>
@@ -7416,7 +7083,6 @@
               </w:rPr>
               <w:t>Uid</w:t>
             </w:r>
-            <w:proofErr w:type="spellEnd"/>
           </w:p>
         </w:tc>
       </w:tr>
@@ -7430,12 +7096,10 @@
               <w:pStyle w:val="a7"/>
               <w:ind w:firstLineChars="0" w:firstLine="0"/>
               <w:rPr>
-                <w:rFonts w:hint="eastAsia"/>
-                <w:sz w:val="22"/>
-                <w:szCs w:val="24"/>
-              </w:rPr>
-            </w:pPr>
-            <w:proofErr w:type="spellStart"/>
+                <w:sz w:val="22"/>
+                <w:szCs w:val="24"/>
+              </w:rPr>
+            </w:pPr>
             <w:r>
               <w:rPr>
                 <w:rFonts w:hint="eastAsia"/>
@@ -7451,7 +7115,6 @@
               </w:rPr>
               <w:t>earch_time</w:t>
             </w:r>
-            <w:proofErr w:type="spellEnd"/>
           </w:p>
         </w:tc>
         <w:tc>
@@ -7463,7 +7126,6 @@
               <w:pStyle w:val="a7"/>
               <w:ind w:firstLineChars="0" w:firstLine="0"/>
               <w:rPr>
-                <w:rFonts w:hint="eastAsia"/>
                 <w:sz w:val="22"/>
                 <w:szCs w:val="24"/>
               </w:rPr>
@@ -7494,7 +7156,6 @@
               <w:pStyle w:val="a7"/>
               <w:ind w:firstLineChars="0" w:firstLine="0"/>
               <w:rPr>
-                <w:rFonts w:hint="eastAsia"/>
                 <w:sz w:val="22"/>
                 <w:szCs w:val="24"/>
               </w:rPr>
@@ -7518,7 +7179,6 @@
               <w:pStyle w:val="a7"/>
               <w:ind w:firstLineChars="0" w:firstLine="0"/>
               <w:rPr>
-                <w:rFonts w:hint="eastAsia"/>
                 <w:sz w:val="22"/>
                 <w:szCs w:val="24"/>
               </w:rPr>
@@ -7542,12 +7202,10 @@
               <w:pStyle w:val="a7"/>
               <w:ind w:firstLineChars="0" w:firstLine="0"/>
               <w:rPr>
-                <w:rFonts w:hint="eastAsia"/>
-                <w:sz w:val="22"/>
-                <w:szCs w:val="24"/>
-              </w:rPr>
-            </w:pPr>
-            <w:proofErr w:type="spellStart"/>
+                <w:sz w:val="22"/>
+                <w:szCs w:val="24"/>
+              </w:rPr>
+            </w:pPr>
             <w:r>
               <w:rPr>
                 <w:rFonts w:hint="eastAsia"/>
@@ -7563,7 +7221,6 @@
               </w:rPr>
               <w:t>YYMMddHHmmss</w:t>
             </w:r>
-            <w:proofErr w:type="spellEnd"/>
           </w:p>
         </w:tc>
       </w:tr>
@@ -7599,7 +7256,6 @@
               <w:pStyle w:val="a7"/>
               <w:ind w:firstLineChars="0" w:firstLine="0"/>
               <w:rPr>
-                <w:rFonts w:hint="eastAsia"/>
                 <w:sz w:val="22"/>
                 <w:szCs w:val="24"/>
               </w:rPr>
@@ -7630,7 +7286,6 @@
               <w:pStyle w:val="a7"/>
               <w:ind w:firstLineChars="0" w:firstLine="0"/>
               <w:rPr>
-                <w:rFonts w:hint="eastAsia"/>
                 <w:sz w:val="22"/>
                 <w:szCs w:val="24"/>
               </w:rPr>
@@ -7654,7 +7309,6 @@
               <w:pStyle w:val="a7"/>
               <w:ind w:firstLineChars="0" w:firstLine="0"/>
               <w:rPr>
-                <w:rFonts w:hint="eastAsia"/>
                 <w:sz w:val="22"/>
                 <w:szCs w:val="24"/>
               </w:rPr>
@@ -7709,7 +7363,6 @@
               <w:pStyle w:val="a7"/>
               <w:ind w:firstLineChars="0" w:firstLine="0"/>
               <w:rPr>
-                <w:rFonts w:hint="eastAsia"/>
                 <w:sz w:val="22"/>
                 <w:szCs w:val="24"/>
               </w:rPr>
@@ -7740,7 +7393,6 @@
               <w:pStyle w:val="a7"/>
               <w:ind w:firstLineChars="0" w:firstLine="0"/>
               <w:rPr>
-                <w:rFonts w:hint="eastAsia"/>
                 <w:sz w:val="22"/>
                 <w:szCs w:val="24"/>
               </w:rPr>
@@ -7771,7 +7423,6 @@
               <w:pStyle w:val="a7"/>
               <w:ind w:firstLineChars="0" w:firstLine="0"/>
               <w:rPr>
-                <w:rFonts w:hint="eastAsia"/>
                 <w:sz w:val="22"/>
                 <w:szCs w:val="24"/>
               </w:rPr>
@@ -7795,7 +7446,6 @@
               <w:pStyle w:val="a7"/>
               <w:ind w:firstLineChars="0" w:firstLine="0"/>
               <w:rPr>
-                <w:rFonts w:hint="eastAsia"/>
                 <w:sz w:val="22"/>
                 <w:szCs w:val="24"/>
               </w:rPr>
@@ -7818,7 +7468,6 @@
               <w:pStyle w:val="a7"/>
               <w:ind w:firstLineChars="0" w:firstLine="0"/>
               <w:rPr>
-                <w:rFonts w:hint="eastAsia"/>
                 <w:sz w:val="22"/>
                 <w:szCs w:val="24"/>
               </w:rPr>
@@ -7843,7 +7492,6 @@
               <w:pStyle w:val="a7"/>
               <w:ind w:firstLineChars="0" w:firstLine="0"/>
               <w:rPr>
-                <w:rFonts w:hint="eastAsia"/>
                 <w:sz w:val="22"/>
                 <w:szCs w:val="24"/>
               </w:rPr>
@@ -7866,7 +7514,6 @@
               <w:pStyle w:val="a7"/>
               <w:ind w:firstLineChars="0" w:firstLine="0"/>
               <w:rPr>
-                <w:rFonts w:hint="eastAsia"/>
                 <w:sz w:val="22"/>
                 <w:szCs w:val="24"/>
               </w:rPr>
@@ -7897,7 +7544,6 @@
               <w:pStyle w:val="a7"/>
               <w:ind w:firstLineChars="0" w:firstLine="0"/>
               <w:rPr>
-                <w:rFonts w:hint="eastAsia"/>
                 <w:sz w:val="22"/>
                 <w:szCs w:val="24"/>
               </w:rPr>
@@ -7921,7 +7567,6 @@
               <w:pStyle w:val="a7"/>
               <w:ind w:firstLineChars="0" w:firstLine="0"/>
               <w:rPr>
-                <w:rFonts w:hint="eastAsia"/>
                 <w:sz w:val="22"/>
                 <w:szCs w:val="24"/>
               </w:rPr>
@@ -7944,7 +7589,6 @@
               <w:pStyle w:val="a7"/>
               <w:ind w:firstLineChars="0" w:firstLine="0"/>
               <w:rPr>
-                <w:rFonts w:hint="eastAsia"/>
                 <w:sz w:val="22"/>
                 <w:szCs w:val="24"/>
               </w:rPr>
@@ -7999,7 +7643,6 @@
               <w:pStyle w:val="a7"/>
               <w:ind w:firstLineChars="0" w:firstLine="0"/>
               <w:rPr>
-                <w:rFonts w:hint="eastAsia"/>
                 <w:sz w:val="22"/>
                 <w:szCs w:val="24"/>
               </w:rPr>
@@ -8030,7 +7673,6 @@
               <w:pStyle w:val="a7"/>
               <w:ind w:firstLineChars="0" w:firstLine="0"/>
               <w:rPr>
-                <w:rFonts w:hint="eastAsia"/>
                 <w:sz w:val="22"/>
                 <w:szCs w:val="24"/>
               </w:rPr>
@@ -8054,7 +7696,6 @@
               <w:pStyle w:val="a7"/>
               <w:ind w:firstLineChars="0" w:firstLine="0"/>
               <w:rPr>
-                <w:rFonts w:hint="eastAsia"/>
                 <w:sz w:val="22"/>
                 <w:szCs w:val="24"/>
               </w:rPr>
@@ -8109,12 +7750,10 @@
               <w:pStyle w:val="a7"/>
               <w:ind w:firstLineChars="0" w:firstLine="0"/>
               <w:rPr>
-                <w:rFonts w:hint="eastAsia"/>
-                <w:sz w:val="22"/>
-                <w:szCs w:val="24"/>
-              </w:rPr>
-            </w:pPr>
-            <w:proofErr w:type="spellStart"/>
+                <w:sz w:val="22"/>
+                <w:szCs w:val="24"/>
+              </w:rPr>
+            </w:pPr>
             <w:r>
               <w:rPr>
                 <w:rFonts w:hint="eastAsia"/>
@@ -8130,7 +7769,6 @@
               </w:rPr>
               <w:t>ouse_number</w:t>
             </w:r>
-            <w:proofErr w:type="spellEnd"/>
           </w:p>
         </w:tc>
         <w:tc>
@@ -8142,7 +7780,6 @@
               <w:pStyle w:val="a7"/>
               <w:ind w:firstLineChars="0" w:firstLine="0"/>
               <w:rPr>
-                <w:rFonts w:hint="eastAsia"/>
                 <w:sz w:val="22"/>
                 <w:szCs w:val="24"/>
               </w:rPr>
@@ -8173,7 +7810,6 @@
               <w:pStyle w:val="a7"/>
               <w:ind w:firstLineChars="0" w:firstLine="0"/>
               <w:rPr>
-                <w:rFonts w:hint="eastAsia"/>
                 <w:sz w:val="22"/>
                 <w:szCs w:val="24"/>
               </w:rPr>
@@ -8197,7 +7833,6 @@
               <w:pStyle w:val="a7"/>
               <w:ind w:firstLineChars="0" w:firstLine="0"/>
               <w:rPr>
-                <w:rFonts w:hint="eastAsia"/>
                 <w:sz w:val="22"/>
                 <w:szCs w:val="24"/>
               </w:rPr>
@@ -8220,7 +7855,6 @@
               <w:pStyle w:val="a7"/>
               <w:ind w:firstLineChars="0" w:firstLine="0"/>
               <w:rPr>
-                <w:rFonts w:hint="eastAsia"/>
                 <w:sz w:val="22"/>
                 <w:szCs w:val="24"/>
               </w:rPr>
@@ -8245,7 +7879,6 @@
               <w:pStyle w:val="a7"/>
               <w:ind w:firstLineChars="0" w:firstLine="0"/>
               <w:rPr>
-                <w:rFonts w:hint="eastAsia"/>
                 <w:sz w:val="22"/>
                 <w:szCs w:val="24"/>
               </w:rPr>
@@ -8268,7 +7901,6 @@
               <w:pStyle w:val="a7"/>
               <w:ind w:firstLineChars="0" w:firstLine="0"/>
               <w:rPr>
-                <w:rFonts w:hint="eastAsia"/>
                 <w:sz w:val="22"/>
                 <w:szCs w:val="24"/>
               </w:rPr>
@@ -8292,7 +7924,6 @@
               <w:pStyle w:val="a7"/>
               <w:ind w:firstLineChars="0" w:firstLine="0"/>
               <w:rPr>
-                <w:rFonts w:hint="eastAsia"/>
                 <w:sz w:val="22"/>
                 <w:szCs w:val="24"/>
               </w:rPr>
@@ -8316,7 +7947,6 @@
               <w:pStyle w:val="a7"/>
               <w:ind w:firstLineChars="0" w:firstLine="0"/>
               <w:rPr>
-                <w:rFonts w:hint="eastAsia"/>
                 <w:sz w:val="22"/>
                 <w:szCs w:val="24"/>
               </w:rPr>
@@ -8356,17 +7986,8 @@
                 <w:sz w:val="22"/>
                 <w:szCs w:val="24"/>
               </w:rPr>
-              <w:t xml:space="preserve">enerate by map </w:t>
-            </w:r>
-            <w:proofErr w:type="spellStart"/>
-            <w:r>
-              <w:rPr>
-                <w:sz w:val="22"/>
-                <w:szCs w:val="24"/>
-              </w:rPr>
-              <w:t>api</w:t>
-            </w:r>
-            <w:proofErr w:type="spellEnd"/>
+              <w:t>enerate by map api</w:t>
+            </w:r>
           </w:p>
         </w:tc>
       </w:tr>
@@ -8403,7 +8024,6 @@
               <w:pStyle w:val="a7"/>
               <w:ind w:firstLineChars="0" w:firstLine="0"/>
               <w:rPr>
-                <w:rFonts w:hint="eastAsia"/>
                 <w:sz w:val="22"/>
                 <w:szCs w:val="24"/>
               </w:rPr>
@@ -8427,7 +8047,6 @@
               <w:pStyle w:val="a7"/>
               <w:ind w:firstLineChars="0" w:firstLine="0"/>
               <w:rPr>
-                <w:rFonts w:hint="eastAsia"/>
                 <w:sz w:val="22"/>
                 <w:szCs w:val="24"/>
               </w:rPr>
@@ -8451,7 +8070,6 @@
               <w:pStyle w:val="a7"/>
               <w:ind w:firstLineChars="0" w:firstLine="0"/>
               <w:rPr>
-                <w:rFonts w:hint="eastAsia"/>
                 <w:sz w:val="22"/>
                 <w:szCs w:val="24"/>
               </w:rPr>
@@ -8474,7 +8092,6 @@
               <w:pStyle w:val="a7"/>
               <w:ind w:firstLineChars="0" w:firstLine="0"/>
               <w:rPr>
-                <w:rFonts w:hint="eastAsia"/>
                 <w:sz w:val="22"/>
                 <w:szCs w:val="24"/>
               </w:rPr>
@@ -8492,17 +8109,8 @@
                 <w:sz w:val="22"/>
                 <w:szCs w:val="24"/>
               </w:rPr>
-              <w:t xml:space="preserve">enerate by map </w:t>
-            </w:r>
-            <w:proofErr w:type="spellStart"/>
-            <w:r>
-              <w:rPr>
-                <w:sz w:val="22"/>
-                <w:szCs w:val="24"/>
-              </w:rPr>
-              <w:t>api</w:t>
-            </w:r>
-            <w:proofErr w:type="spellEnd"/>
+              <w:t>enerate by map api</w:t>
+            </w:r>
           </w:p>
         </w:tc>
       </w:tr>
@@ -8516,7 +8124,6 @@
               <w:pStyle w:val="a7"/>
               <w:ind w:firstLineChars="0" w:firstLine="0"/>
               <w:rPr>
-                <w:rFonts w:hint="eastAsia"/>
                 <w:sz w:val="22"/>
                 <w:szCs w:val="24"/>
               </w:rPr>
@@ -8547,7 +8154,6 @@
               <w:pStyle w:val="a7"/>
               <w:ind w:firstLineChars="0" w:firstLine="0"/>
               <w:rPr>
-                <w:rFonts w:hint="eastAsia"/>
                 <w:sz w:val="22"/>
                 <w:szCs w:val="24"/>
               </w:rPr>
@@ -8578,7 +8184,6 @@
               <w:pStyle w:val="a7"/>
               <w:ind w:firstLineChars="0" w:firstLine="0"/>
               <w:rPr>
-                <w:rFonts w:hint="eastAsia"/>
                 <w:sz w:val="22"/>
                 <w:szCs w:val="24"/>
               </w:rPr>
@@ -8602,7 +8207,6 @@
               <w:pStyle w:val="a7"/>
               <w:ind w:firstLineChars="0" w:firstLine="0"/>
               <w:rPr>
-                <w:rFonts w:hint="eastAsia"/>
                 <w:sz w:val="22"/>
                 <w:szCs w:val="24"/>
               </w:rPr>
@@ -8676,7 +8280,6 @@
               <w:pStyle w:val="a7"/>
               <w:ind w:firstLineChars="0" w:firstLine="0"/>
               <w:rPr>
-                <w:rFonts w:hint="eastAsia"/>
                 <w:sz w:val="22"/>
                 <w:szCs w:val="24"/>
               </w:rPr>
@@ -8709,7 +8312,6 @@
               <w:pStyle w:val="a7"/>
               <w:ind w:firstLineChars="0" w:firstLine="0"/>
               <w:rPr>
-                <w:rFonts w:hint="eastAsia"/>
                 <w:sz w:val="22"/>
                 <w:szCs w:val="24"/>
               </w:rPr>
@@ -8740,7 +8342,6 @@
               <w:pStyle w:val="a7"/>
               <w:ind w:firstLineChars="0" w:firstLine="0"/>
               <w:rPr>
-                <w:rFonts w:hint="eastAsia"/>
                 <w:sz w:val="22"/>
                 <w:szCs w:val="24"/>
               </w:rPr>
@@ -8771,7 +8372,6 @@
               <w:pStyle w:val="a7"/>
               <w:ind w:firstLineChars="0" w:firstLine="0"/>
               <w:rPr>
-                <w:rFonts w:hint="eastAsia"/>
                 <w:sz w:val="22"/>
                 <w:szCs w:val="24"/>
               </w:rPr>
@@ -8795,7 +8395,6 @@
               <w:pStyle w:val="a7"/>
               <w:ind w:firstLineChars="0" w:firstLine="0"/>
               <w:rPr>
-                <w:rFonts w:hint="eastAsia"/>
                 <w:sz w:val="22"/>
                 <w:szCs w:val="24"/>
               </w:rPr>
@@ -8819,7 +8418,6 @@
               <w:pStyle w:val="a7"/>
               <w:ind w:firstLineChars="0" w:firstLine="0"/>
               <w:rPr>
-                <w:rFonts w:hint="eastAsia"/>
                 <w:sz w:val="22"/>
                 <w:szCs w:val="24"/>
               </w:rPr>
@@ -8852,7 +8450,6 @@
               <w:pStyle w:val="a7"/>
               <w:ind w:firstLineChars="0" w:firstLine="0"/>
               <w:rPr>
-                <w:rFonts w:hint="eastAsia"/>
                 <w:sz w:val="22"/>
                 <w:szCs w:val="24"/>
               </w:rPr>
@@ -8883,7 +8480,6 @@
               <w:pStyle w:val="a7"/>
               <w:ind w:firstLineChars="0" w:firstLine="0"/>
               <w:rPr>
-                <w:rFonts w:hint="eastAsia"/>
                 <w:sz w:val="22"/>
                 <w:szCs w:val="24"/>
               </w:rPr>
@@ -8906,7 +8502,6 @@
               <w:pStyle w:val="a7"/>
               <w:ind w:firstLineChars="0" w:firstLine="0"/>
               <w:rPr>
-                <w:rFonts w:hint="eastAsia"/>
                 <w:sz w:val="22"/>
                 <w:szCs w:val="24"/>
               </w:rPr>
@@ -8930,7 +8525,6 @@
               <w:pStyle w:val="a7"/>
               <w:ind w:firstLineChars="0" w:firstLine="0"/>
               <w:rPr>
-                <w:rFonts w:hint="eastAsia"/>
                 <w:sz w:val="22"/>
                 <w:szCs w:val="24"/>
               </w:rPr>
@@ -8954,7 +8548,6 @@
               <w:pStyle w:val="a7"/>
               <w:ind w:firstLineChars="0" w:firstLine="0"/>
               <w:rPr>
-                <w:rFonts w:hint="eastAsia"/>
                 <w:sz w:val="22"/>
                 <w:szCs w:val="24"/>
               </w:rPr>
@@ -8987,7 +8580,6 @@
               <w:pStyle w:val="a7"/>
               <w:ind w:firstLineChars="0" w:firstLine="0"/>
               <w:rPr>
-                <w:rFonts w:hint="eastAsia"/>
                 <w:sz w:val="22"/>
                 <w:szCs w:val="24"/>
               </w:rPr>
@@ -9040,7 +8632,6 @@
               <w:pStyle w:val="a7"/>
               <w:ind w:firstLineChars="0" w:firstLine="0"/>
               <w:rPr>
-                <w:rFonts w:hint="eastAsia"/>
                 <w:sz w:val="22"/>
                 <w:szCs w:val="24"/>
               </w:rPr>
@@ -9064,7 +8655,6 @@
               <w:pStyle w:val="a7"/>
               <w:ind w:firstLineChars="0" w:firstLine="0"/>
               <w:rPr>
-                <w:rFonts w:hint="eastAsia"/>
                 <w:sz w:val="22"/>
                 <w:szCs w:val="24"/>
               </w:rPr>
@@ -9088,7 +8678,6 @@
               <w:pStyle w:val="a7"/>
               <w:ind w:firstLineChars="0" w:firstLine="0"/>
               <w:rPr>
-                <w:rFonts w:hint="eastAsia"/>
                 <w:sz w:val="22"/>
                 <w:szCs w:val="24"/>
               </w:rPr>
@@ -9121,7 +8710,6 @@
               <w:pStyle w:val="a7"/>
               <w:ind w:firstLineChars="0" w:firstLine="0"/>
               <w:rPr>
-                <w:rFonts w:hint="eastAsia"/>
                 <w:sz w:val="22"/>
                 <w:szCs w:val="24"/>
               </w:rPr>
@@ -9174,7 +8762,6 @@
               <w:pStyle w:val="a7"/>
               <w:ind w:firstLineChars="0" w:firstLine="0"/>
               <w:rPr>
-                <w:rFonts w:hint="eastAsia"/>
                 <w:sz w:val="22"/>
                 <w:szCs w:val="24"/>
               </w:rPr>
@@ -9198,7 +8785,6 @@
               <w:pStyle w:val="a7"/>
               <w:ind w:firstLineChars="0" w:firstLine="0"/>
               <w:rPr>
-                <w:rFonts w:hint="eastAsia"/>
                 <w:sz w:val="22"/>
                 <w:szCs w:val="24"/>
               </w:rPr>
@@ -9222,7 +8808,6 @@
               <w:pStyle w:val="a7"/>
               <w:ind w:firstLineChars="0" w:firstLine="0"/>
               <w:rPr>
-                <w:rFonts w:hint="eastAsia"/>
                 <w:sz w:val="22"/>
                 <w:szCs w:val="24"/>
               </w:rPr>
@@ -9255,7 +8840,6 @@
               <w:pStyle w:val="a7"/>
               <w:ind w:firstLineChars="0" w:firstLine="0"/>
               <w:rPr>
-                <w:rFonts w:hint="eastAsia"/>
                 <w:sz w:val="22"/>
                 <w:szCs w:val="24"/>
               </w:rPr>
@@ -9316,7 +8900,6 @@
               <w:pStyle w:val="a7"/>
               <w:ind w:firstLineChars="0" w:firstLine="0"/>
               <w:rPr>
-                <w:rFonts w:hint="eastAsia"/>
                 <w:sz w:val="22"/>
                 <w:szCs w:val="24"/>
               </w:rPr>
@@ -9340,7 +8923,6 @@
               <w:pStyle w:val="a7"/>
               <w:ind w:firstLineChars="0" w:firstLine="0"/>
               <w:rPr>
-                <w:rFonts w:hint="eastAsia"/>
                 <w:sz w:val="22"/>
                 <w:szCs w:val="24"/>
               </w:rPr>
@@ -9364,7 +8946,6 @@
               <w:pStyle w:val="a7"/>
               <w:ind w:firstLineChars="0" w:firstLine="0"/>
               <w:rPr>
-                <w:rFonts w:hint="eastAsia"/>
                 <w:sz w:val="22"/>
                 <w:szCs w:val="24"/>
               </w:rPr>
@@ -9393,7 +8974,6 @@
         <w:pStyle w:val="a7"/>
         <w:ind w:left="360" w:firstLineChars="0" w:firstLine="0"/>
         <w:rPr>
-          <w:rFonts w:hint="eastAsia"/>
           <w:sz w:val="28"/>
           <w:szCs w:val="32"/>
         </w:rPr>
@@ -9414,7 +8994,6 @@
           <w:szCs w:val="32"/>
         </w:rPr>
       </w:pPr>
-      <w:proofErr w:type="spellStart"/>
       <w:r>
         <w:rPr>
           <w:rFonts w:hint="eastAsia"/>
@@ -9434,7 +9013,6 @@
         </w:rPr>
         <w:t>uction_register</w:t>
       </w:r>
-      <w:proofErr w:type="spellEnd"/>
     </w:p>
     <w:tbl>
       <w:tblPr>
@@ -9460,7 +9038,6 @@
               <w:pStyle w:val="a7"/>
               <w:ind w:firstLineChars="0" w:firstLine="0"/>
               <w:rPr>
-                <w:rFonts w:hint="eastAsia"/>
                 <w:b/>
                 <w:bCs/>
                 <w:sz w:val="22"/>
@@ -9488,7 +9065,6 @@
               <w:pStyle w:val="a7"/>
               <w:ind w:firstLineChars="0" w:firstLine="0"/>
               <w:rPr>
-                <w:rFonts w:hint="eastAsia"/>
                 <w:b/>
                 <w:bCs/>
                 <w:sz w:val="22"/>
@@ -9516,7 +9092,6 @@
               <w:pStyle w:val="a7"/>
               <w:ind w:firstLineChars="0" w:firstLine="0"/>
               <w:rPr>
-                <w:rFonts w:hint="eastAsia"/>
                 <w:b/>
                 <w:bCs/>
                 <w:sz w:val="22"/>
@@ -9544,7 +9119,6 @@
               <w:pStyle w:val="a7"/>
               <w:ind w:firstLineChars="0" w:firstLine="0"/>
               <w:rPr>
-                <w:rFonts w:hint="eastAsia"/>
                 <w:b/>
                 <w:bCs/>
                 <w:sz w:val="22"/>
@@ -9572,7 +9146,6 @@
               <w:pStyle w:val="a7"/>
               <w:ind w:firstLineChars="0" w:firstLine="0"/>
               <w:rPr>
-                <w:rFonts w:hint="eastAsia"/>
                 <w:b/>
                 <w:bCs/>
                 <w:sz w:val="22"/>
@@ -9602,12 +9175,10 @@
               <w:pStyle w:val="a7"/>
               <w:ind w:firstLineChars="0" w:firstLine="0"/>
               <w:rPr>
-                <w:rFonts w:hint="eastAsia"/>
-                <w:sz w:val="22"/>
-                <w:szCs w:val="24"/>
-              </w:rPr>
-            </w:pPr>
-            <w:proofErr w:type="spellStart"/>
+                <w:sz w:val="22"/>
+                <w:szCs w:val="24"/>
+              </w:rPr>
+            </w:pPr>
             <w:r>
               <w:rPr>
                 <w:sz w:val="22"/>
@@ -9615,7 +9186,6 @@
               </w:rPr>
               <w:t>Uid</w:t>
             </w:r>
-            <w:proofErr w:type="spellEnd"/>
           </w:p>
         </w:tc>
         <w:tc>
@@ -9627,7 +9197,6 @@
               <w:pStyle w:val="a7"/>
               <w:ind w:firstLineChars="0" w:firstLine="0"/>
               <w:rPr>
-                <w:rFonts w:hint="eastAsia"/>
                 <w:sz w:val="22"/>
                 <w:szCs w:val="24"/>
               </w:rPr>
@@ -9658,7 +9227,6 @@
               <w:pStyle w:val="a7"/>
               <w:ind w:firstLineChars="0" w:firstLine="0"/>
               <w:rPr>
-                <w:rFonts w:hint="eastAsia"/>
                 <w:sz w:val="22"/>
                 <w:szCs w:val="24"/>
               </w:rPr>
@@ -9682,7 +9250,6 @@
               <w:pStyle w:val="a7"/>
               <w:ind w:firstLineChars="0" w:firstLine="0"/>
               <w:rPr>
-                <w:rFonts w:hint="eastAsia"/>
                 <w:sz w:val="22"/>
                 <w:szCs w:val="24"/>
               </w:rPr>
@@ -9706,12 +9273,10 @@
               <w:pStyle w:val="a7"/>
               <w:ind w:firstLineChars="0" w:firstLine="0"/>
               <w:rPr>
-                <w:rFonts w:hint="eastAsia"/>
-                <w:sz w:val="22"/>
-                <w:szCs w:val="24"/>
-              </w:rPr>
-            </w:pPr>
-            <w:proofErr w:type="spellStart"/>
+                <w:sz w:val="22"/>
+                <w:szCs w:val="24"/>
+              </w:rPr>
+            </w:pPr>
             <w:r>
               <w:rPr>
                 <w:sz w:val="22"/>
@@ -9719,7 +9284,6 @@
               </w:rPr>
               <w:t>Uid</w:t>
             </w:r>
-            <w:proofErr w:type="spellEnd"/>
           </w:p>
         </w:tc>
       </w:tr>
@@ -9733,12 +9297,10 @@
               <w:pStyle w:val="a7"/>
               <w:ind w:firstLineChars="0" w:firstLine="0"/>
               <w:rPr>
-                <w:rFonts w:hint="eastAsia"/>
-                <w:sz w:val="22"/>
-                <w:szCs w:val="24"/>
-              </w:rPr>
-            </w:pPr>
-            <w:proofErr w:type="spellStart"/>
+                <w:sz w:val="22"/>
+                <w:szCs w:val="24"/>
+              </w:rPr>
+            </w:pPr>
             <w:r>
               <w:rPr>
                 <w:sz w:val="22"/>
@@ -9746,7 +9308,6 @@
               </w:rPr>
               <w:t>Pid</w:t>
             </w:r>
-            <w:proofErr w:type="spellEnd"/>
           </w:p>
         </w:tc>
         <w:tc>
@@ -9758,7 +9319,6 @@
               <w:pStyle w:val="a7"/>
               <w:ind w:firstLineChars="0" w:firstLine="0"/>
               <w:rPr>
-                <w:rFonts w:hint="eastAsia"/>
                 <w:sz w:val="22"/>
                 <w:szCs w:val="24"/>
               </w:rPr>
@@ -9789,7 +9349,6 @@
               <w:pStyle w:val="a7"/>
               <w:ind w:firstLineChars="0" w:firstLine="0"/>
               <w:rPr>
-                <w:rFonts w:hint="eastAsia"/>
                 <w:sz w:val="22"/>
                 <w:szCs w:val="24"/>
               </w:rPr>
@@ -9813,7 +9372,6 @@
               <w:pStyle w:val="a7"/>
               <w:ind w:firstLineChars="0" w:firstLine="0"/>
               <w:rPr>
-                <w:rFonts w:hint="eastAsia"/>
                 <w:sz w:val="22"/>
                 <w:szCs w:val="24"/>
               </w:rPr>
@@ -9837,12 +9395,10 @@
               <w:pStyle w:val="a7"/>
               <w:ind w:firstLineChars="0" w:firstLine="0"/>
               <w:rPr>
-                <w:rFonts w:hint="eastAsia"/>
-                <w:sz w:val="22"/>
-                <w:szCs w:val="24"/>
-              </w:rPr>
-            </w:pPr>
-            <w:proofErr w:type="spellStart"/>
+                <w:sz w:val="22"/>
+                <w:szCs w:val="24"/>
+              </w:rPr>
+            </w:pPr>
             <w:r>
               <w:rPr>
                 <w:sz w:val="22"/>
@@ -9850,7 +9406,6 @@
               </w:rPr>
               <w:t>Pid</w:t>
             </w:r>
-            <w:proofErr w:type="spellEnd"/>
           </w:p>
         </w:tc>
       </w:tr>
@@ -9864,7 +9419,6 @@
               <w:pStyle w:val="a7"/>
               <w:ind w:firstLineChars="0" w:firstLine="0"/>
               <w:rPr>
-                <w:rFonts w:hint="eastAsia"/>
                 <w:sz w:val="22"/>
                 <w:szCs w:val="24"/>
               </w:rPr>
@@ -9902,7 +9456,6 @@
               <w:pStyle w:val="a7"/>
               <w:ind w:firstLineChars="0" w:firstLine="0"/>
               <w:rPr>
-                <w:rFonts w:hint="eastAsia"/>
                 <w:sz w:val="22"/>
                 <w:szCs w:val="24"/>
               </w:rPr>
@@ -9933,7 +9486,6 @@
               <w:pStyle w:val="a7"/>
               <w:ind w:firstLineChars="0" w:firstLine="0"/>
               <w:rPr>
-                <w:rFonts w:hint="eastAsia"/>
                 <w:sz w:val="22"/>
                 <w:szCs w:val="24"/>
               </w:rPr>
@@ -9957,7 +9509,6 @@
               <w:pStyle w:val="a7"/>
               <w:ind w:firstLineChars="0" w:firstLine="0"/>
               <w:rPr>
-                <w:rFonts w:hint="eastAsia"/>
                 <w:sz w:val="22"/>
                 <w:szCs w:val="24"/>
               </w:rPr>
@@ -9981,7 +9532,6 @@
               <w:pStyle w:val="a7"/>
               <w:ind w:firstLineChars="0" w:firstLine="0"/>
               <w:rPr>
-                <w:rFonts w:hint="eastAsia"/>
                 <w:sz w:val="22"/>
                 <w:szCs w:val="24"/>
               </w:rPr>
@@ -10014,7 +9564,6 @@
               <w:pStyle w:val="a7"/>
               <w:ind w:firstLineChars="0" w:firstLine="0"/>
               <w:rPr>
-                <w:rFonts w:hint="eastAsia"/>
                 <w:sz w:val="22"/>
                 <w:szCs w:val="24"/>
               </w:rPr>
@@ -10045,7 +9594,6 @@
               <w:pStyle w:val="a7"/>
               <w:ind w:firstLineChars="0" w:firstLine="0"/>
               <w:rPr>
-                <w:rFonts w:hint="eastAsia"/>
                 <w:sz w:val="22"/>
                 <w:szCs w:val="24"/>
               </w:rPr>
@@ -10076,7 +9624,6 @@
               <w:pStyle w:val="a7"/>
               <w:ind w:firstLineChars="0" w:firstLine="0"/>
               <w:rPr>
-                <w:rFonts w:hint="eastAsia"/>
                 <w:sz w:val="22"/>
                 <w:szCs w:val="24"/>
               </w:rPr>
@@ -10100,7 +9647,6 @@
               <w:pStyle w:val="a7"/>
               <w:ind w:firstLineChars="0" w:firstLine="0"/>
               <w:rPr>
-                <w:rFonts w:hint="eastAsia"/>
                 <w:sz w:val="22"/>
                 <w:szCs w:val="24"/>
               </w:rPr>
@@ -10124,7 +9670,6 @@
               <w:pStyle w:val="a7"/>
               <w:ind w:firstLineChars="0" w:firstLine="0"/>
               <w:rPr>
-                <w:rFonts w:hint="eastAsia"/>
                 <w:sz w:val="22"/>
                 <w:szCs w:val="24"/>
               </w:rPr>
@@ -10157,7 +9702,6 @@
               <w:pStyle w:val="a7"/>
               <w:ind w:firstLineChars="0" w:firstLine="0"/>
               <w:rPr>
-                <w:rFonts w:hint="eastAsia"/>
                 <w:sz w:val="22"/>
                 <w:szCs w:val="24"/>
               </w:rPr>
@@ -10188,7 +9732,6 @@
               <w:pStyle w:val="a7"/>
               <w:ind w:firstLineChars="0" w:firstLine="0"/>
               <w:rPr>
-                <w:rFonts w:hint="eastAsia"/>
                 <w:sz w:val="22"/>
                 <w:szCs w:val="24"/>
               </w:rPr>
@@ -10219,7 +9762,6 @@
               <w:pStyle w:val="a7"/>
               <w:ind w:firstLineChars="0" w:firstLine="0"/>
               <w:rPr>
-                <w:rFonts w:hint="eastAsia"/>
                 <w:sz w:val="22"/>
                 <w:szCs w:val="24"/>
               </w:rPr>
@@ -10243,7 +9785,6 @@
               <w:pStyle w:val="a7"/>
               <w:ind w:firstLineChars="0" w:firstLine="0"/>
               <w:rPr>
-                <w:rFonts w:hint="eastAsia"/>
                 <w:sz w:val="22"/>
                 <w:szCs w:val="24"/>
               </w:rPr>
@@ -10292,7 +9833,6 @@
               <w:pStyle w:val="a7"/>
               <w:ind w:firstLineChars="0" w:firstLine="0"/>
               <w:rPr>
-                <w:rFonts w:hint="eastAsia"/>
                 <w:sz w:val="22"/>
                 <w:szCs w:val="24"/>
               </w:rPr>
@@ -10321,7 +9861,6 @@
         <w:pStyle w:val="a7"/>
         <w:ind w:left="360" w:firstLineChars="0" w:firstLine="0"/>
         <w:rPr>
-          <w:rFonts w:hint="eastAsia"/>
           <w:sz w:val="28"/>
           <w:szCs w:val="32"/>
         </w:rPr>
@@ -10342,7 +9881,6 @@
           <w:szCs w:val="32"/>
         </w:rPr>
       </w:pPr>
-      <w:proofErr w:type="spellStart"/>
       <w:r>
         <w:rPr>
           <w:rFonts w:hint="eastAsia"/>
@@ -10362,7 +9900,6 @@
         </w:rPr>
         <w:t>uction_bid</w:t>
       </w:r>
-      <w:proofErr w:type="spellEnd"/>
     </w:p>
     <w:tbl>
       <w:tblPr>
@@ -10388,7 +9925,6 @@
               <w:pStyle w:val="a7"/>
               <w:ind w:firstLineChars="0" w:firstLine="0"/>
               <w:rPr>
-                <w:rFonts w:hint="eastAsia"/>
                 <w:b/>
                 <w:bCs/>
                 <w:sz w:val="22"/>
@@ -10416,7 +9952,6 @@
               <w:pStyle w:val="a7"/>
               <w:ind w:firstLineChars="0" w:firstLine="0"/>
               <w:rPr>
-                <w:rFonts w:hint="eastAsia"/>
                 <w:b/>
                 <w:bCs/>
                 <w:sz w:val="22"/>
@@ -10444,7 +9979,6 @@
               <w:pStyle w:val="a7"/>
               <w:ind w:firstLineChars="0" w:firstLine="0"/>
               <w:rPr>
-                <w:rFonts w:hint="eastAsia"/>
                 <w:b/>
                 <w:bCs/>
                 <w:sz w:val="22"/>
@@ -10472,7 +10006,6 @@
               <w:pStyle w:val="a7"/>
               <w:ind w:firstLineChars="0" w:firstLine="0"/>
               <w:rPr>
-                <w:rFonts w:hint="eastAsia"/>
                 <w:b/>
                 <w:bCs/>
                 <w:sz w:val="22"/>
@@ -10500,7 +10033,6 @@
               <w:pStyle w:val="a7"/>
               <w:ind w:firstLineChars="0" w:firstLine="0"/>
               <w:rPr>
-                <w:rFonts w:hint="eastAsia"/>
                 <w:b/>
                 <w:bCs/>
                 <w:sz w:val="22"/>
@@ -10530,12 +10062,10 @@
               <w:pStyle w:val="a7"/>
               <w:ind w:firstLineChars="0" w:firstLine="0"/>
               <w:rPr>
-                <w:rFonts w:hint="eastAsia"/>
-                <w:sz w:val="22"/>
-                <w:szCs w:val="24"/>
-              </w:rPr>
-            </w:pPr>
-            <w:proofErr w:type="spellStart"/>
+                <w:sz w:val="22"/>
+                <w:szCs w:val="24"/>
+              </w:rPr>
+            </w:pPr>
             <w:r>
               <w:rPr>
                 <w:rFonts w:hint="eastAsia"/>
@@ -10552,7 +10082,6 @@
               </w:rPr>
               <w:t>id</w:t>
             </w:r>
-            <w:proofErr w:type="spellEnd"/>
           </w:p>
         </w:tc>
         <w:tc>
@@ -10564,7 +10093,6 @@
               <w:pStyle w:val="a7"/>
               <w:ind w:firstLineChars="0" w:firstLine="0"/>
               <w:rPr>
-                <w:rFonts w:hint="eastAsia"/>
                 <w:sz w:val="22"/>
                 <w:szCs w:val="24"/>
               </w:rPr>
@@ -10595,7 +10123,6 @@
               <w:pStyle w:val="a7"/>
               <w:ind w:firstLineChars="0" w:firstLine="0"/>
               <w:rPr>
-                <w:rFonts w:hint="eastAsia"/>
                 <w:sz w:val="22"/>
                 <w:szCs w:val="24"/>
               </w:rPr>
@@ -10619,7 +10146,6 @@
               <w:pStyle w:val="a7"/>
               <w:ind w:firstLineChars="0" w:firstLine="0"/>
               <w:rPr>
-                <w:rFonts w:hint="eastAsia"/>
                 <w:sz w:val="22"/>
                 <w:szCs w:val="24"/>
               </w:rPr>
@@ -10643,7 +10169,6 @@
               <w:pStyle w:val="a7"/>
               <w:ind w:firstLineChars="0" w:firstLine="0"/>
               <w:rPr>
-                <w:rFonts w:hint="eastAsia"/>
                 <w:sz w:val="22"/>
                 <w:szCs w:val="24"/>
               </w:rPr>
@@ -10661,7 +10186,6 @@
               <w:pStyle w:val="a7"/>
               <w:ind w:firstLineChars="0" w:firstLine="0"/>
               <w:rPr>
-                <w:rFonts w:hint="eastAsia"/>
                 <w:sz w:val="22"/>
                 <w:szCs w:val="24"/>
               </w:rPr>
@@ -10699,7 +10223,6 @@
               <w:pStyle w:val="a7"/>
               <w:ind w:firstLineChars="0" w:firstLine="0"/>
               <w:rPr>
-                <w:rFonts w:hint="eastAsia"/>
                 <w:sz w:val="22"/>
                 <w:szCs w:val="24"/>
               </w:rPr>
@@ -10730,7 +10253,6 @@
               <w:pStyle w:val="a7"/>
               <w:ind w:firstLineChars="0" w:firstLine="0"/>
               <w:rPr>
-                <w:rFonts w:hint="eastAsia"/>
                 <w:sz w:val="22"/>
                 <w:szCs w:val="24"/>
               </w:rPr>
@@ -10754,7 +10276,6 @@
               <w:pStyle w:val="a7"/>
               <w:ind w:firstLineChars="0" w:firstLine="0"/>
               <w:rPr>
-                <w:rFonts w:hint="eastAsia"/>
                 <w:sz w:val="22"/>
                 <w:szCs w:val="24"/>
               </w:rPr>
@@ -10778,7 +10299,6 @@
               <w:pStyle w:val="a7"/>
               <w:ind w:firstLineChars="0" w:firstLine="0"/>
               <w:rPr>
-                <w:rFonts w:hint="eastAsia"/>
                 <w:sz w:val="22"/>
                 <w:szCs w:val="24"/>
               </w:rPr>
@@ -10796,12 +10316,10 @@
               <w:pStyle w:val="a7"/>
               <w:ind w:firstLineChars="0" w:firstLine="0"/>
               <w:rPr>
-                <w:rFonts w:hint="eastAsia"/>
-                <w:sz w:val="22"/>
-                <w:szCs w:val="24"/>
-              </w:rPr>
-            </w:pPr>
-            <w:proofErr w:type="spellStart"/>
+                <w:sz w:val="22"/>
+                <w:szCs w:val="24"/>
+              </w:rPr>
+            </w:pPr>
             <w:r>
               <w:rPr>
                 <w:rFonts w:hint="eastAsia"/>
@@ -10817,7 +10335,6 @@
               </w:rPr>
               <w:t>id</w:t>
             </w:r>
-            <w:proofErr w:type="spellEnd"/>
           </w:p>
         </w:tc>
         <w:tc>
@@ -10829,7 +10346,6 @@
               <w:pStyle w:val="a7"/>
               <w:ind w:firstLineChars="0" w:firstLine="0"/>
               <w:rPr>
-                <w:rFonts w:hint="eastAsia"/>
                 <w:sz w:val="22"/>
                 <w:szCs w:val="24"/>
               </w:rPr>
@@ -10860,7 +10376,6 @@
               <w:pStyle w:val="a7"/>
               <w:ind w:firstLineChars="0" w:firstLine="0"/>
               <w:rPr>
-                <w:rFonts w:hint="eastAsia"/>
                 <w:sz w:val="22"/>
                 <w:szCs w:val="24"/>
               </w:rPr>
@@ -10884,7 +10399,6 @@
               <w:pStyle w:val="a7"/>
               <w:ind w:firstLineChars="0" w:firstLine="0"/>
               <w:rPr>
-                <w:rFonts w:hint="eastAsia"/>
                 <w:sz w:val="22"/>
                 <w:szCs w:val="24"/>
               </w:rPr>
@@ -10908,7 +10422,6 @@
               <w:pStyle w:val="a7"/>
               <w:ind w:firstLineChars="0" w:firstLine="0"/>
               <w:rPr>
-                <w:rFonts w:hint="eastAsia"/>
                 <w:sz w:val="22"/>
                 <w:szCs w:val="24"/>
               </w:rPr>
@@ -10926,12 +10439,10 @@
               <w:pStyle w:val="a7"/>
               <w:ind w:firstLineChars="0" w:firstLine="0"/>
               <w:rPr>
-                <w:rFonts w:hint="eastAsia"/>
-                <w:sz w:val="22"/>
-                <w:szCs w:val="24"/>
-              </w:rPr>
-            </w:pPr>
-            <w:proofErr w:type="spellStart"/>
+                <w:sz w:val="22"/>
+                <w:szCs w:val="24"/>
+              </w:rPr>
+            </w:pPr>
             <w:r>
               <w:rPr>
                 <w:sz w:val="22"/>
@@ -10939,7 +10450,6 @@
               </w:rPr>
               <w:t>Bid_time</w:t>
             </w:r>
-            <w:proofErr w:type="spellEnd"/>
           </w:p>
         </w:tc>
         <w:tc>
@@ -10951,7 +10461,6 @@
               <w:pStyle w:val="a7"/>
               <w:ind w:firstLineChars="0" w:firstLine="0"/>
               <w:rPr>
-                <w:rFonts w:hint="eastAsia"/>
                 <w:sz w:val="22"/>
                 <w:szCs w:val="24"/>
               </w:rPr>
@@ -10982,7 +10491,6 @@
               <w:pStyle w:val="a7"/>
               <w:ind w:firstLineChars="0" w:firstLine="0"/>
               <w:rPr>
-                <w:rFonts w:hint="eastAsia"/>
                 <w:sz w:val="22"/>
                 <w:szCs w:val="24"/>
               </w:rPr>
@@ -11006,7 +10514,6 @@
               <w:pStyle w:val="a7"/>
               <w:ind w:firstLineChars="0" w:firstLine="0"/>
               <w:rPr>
-                <w:rFonts w:hint="eastAsia"/>
                 <w:sz w:val="22"/>
                 <w:szCs w:val="24"/>
               </w:rPr>
@@ -11030,12 +10537,10 @@
               <w:pStyle w:val="a7"/>
               <w:ind w:firstLineChars="0" w:firstLine="0"/>
               <w:rPr>
-                <w:rFonts w:hint="eastAsia"/>
-                <w:sz w:val="22"/>
-                <w:szCs w:val="24"/>
-              </w:rPr>
-            </w:pPr>
-            <w:proofErr w:type="spellStart"/>
+                <w:sz w:val="22"/>
+                <w:szCs w:val="24"/>
+              </w:rPr>
+            </w:pPr>
             <w:r>
               <w:rPr>
                 <w:rFonts w:hint="eastAsia"/>
@@ -11051,7 +10556,6 @@
               </w:rPr>
               <w:t>YYYMMddHHmmss</w:t>
             </w:r>
-            <w:proofErr w:type="spellEnd"/>
           </w:p>
         </w:tc>
       </w:tr>
@@ -11065,7 +10569,6 @@
               <w:pStyle w:val="a7"/>
               <w:ind w:firstLineChars="0" w:firstLine="0"/>
               <w:rPr>
-                <w:rFonts w:hint="eastAsia"/>
                 <w:sz w:val="22"/>
                 <w:szCs w:val="24"/>
               </w:rPr>
@@ -11096,7 +10599,6 @@
               <w:pStyle w:val="a7"/>
               <w:ind w:firstLineChars="0" w:firstLine="0"/>
               <w:rPr>
-                <w:rFonts w:hint="eastAsia"/>
                 <w:sz w:val="22"/>
                 <w:szCs w:val="24"/>
               </w:rPr>
@@ -11112,7 +10614,6 @@
               <w:pStyle w:val="a7"/>
               <w:ind w:firstLineChars="0" w:firstLine="0"/>
               <w:rPr>
-                <w:rFonts w:hint="eastAsia"/>
                 <w:sz w:val="22"/>
                 <w:szCs w:val="24"/>
               </w:rPr>
@@ -11128,7 +10629,6 @@
               <w:pStyle w:val="a7"/>
               <w:ind w:firstLineChars="0" w:firstLine="0"/>
               <w:rPr>
-                <w:rFonts w:hint="eastAsia"/>
                 <w:sz w:val="22"/>
                 <w:szCs w:val="24"/>
               </w:rPr>
@@ -11144,7 +10644,6 @@
               <w:pStyle w:val="a7"/>
               <w:ind w:firstLineChars="0" w:firstLine="0"/>
               <w:rPr>
-                <w:rFonts w:hint="eastAsia"/>
                 <w:sz w:val="22"/>
                 <w:szCs w:val="24"/>
               </w:rPr>
@@ -11158,7 +10657,6 @@
         <w:pStyle w:val="a7"/>
         <w:ind w:left="360" w:firstLineChars="0" w:firstLine="0"/>
         <w:rPr>
-          <w:rFonts w:hint="eastAsia"/>
           <w:sz w:val="28"/>
           <w:szCs w:val="32"/>
         </w:rPr>

</xml_diff>

<commit_message>
1. Finish table creating sql 2. Add swagger2
</commit_message>
<xml_diff>
--- a/docs/database docs/DatabaseDesign.docx
+++ b/docs/database docs/DatabaseDesign.docx
@@ -3821,14 +3821,14 @@
                 <w:sz w:val="22"/>
                 <w:szCs w:val="24"/>
               </w:rPr>
-              <w:t>T</w:t>
-            </w:r>
-            <w:r>
-              <w:rPr>
-                <w:sz w:val="22"/>
-                <w:szCs w:val="24"/>
-              </w:rPr>
-              <w:t>ype</w:t>
+              <w:t>Property</w:t>
+            </w:r>
+            <w:r>
+              <w:rPr>
+                <w:sz w:val="22"/>
+                <w:szCs w:val="24"/>
+              </w:rPr>
+              <w:t>_type</w:t>
             </w:r>
           </w:p>
         </w:tc>
@@ -4445,7 +4445,16 @@
           <w:sz w:val="28"/>
           <w:szCs w:val="32"/>
         </w:rPr>
-        <w:t>Auction</w:t>
+        <w:t>t_a</w:t>
+      </w:r>
+      <w:r>
+        <w:rPr>
+          <w:b/>
+          <w:bCs/>
+          <w:sz w:val="28"/>
+          <w:szCs w:val="32"/>
+        </w:rPr>
+        <w:t>uction</w:t>
       </w:r>
     </w:p>
     <w:tbl>
@@ -4456,11 +4465,11 @@
         <w:tblLook w:val="04A0" w:firstRow="1" w:lastRow="0" w:firstColumn="1" w:lastColumn="0" w:noHBand="0" w:noVBand="1"/>
       </w:tblPr>
       <w:tblGrid>
-        <w:gridCol w:w="1471"/>
-        <w:gridCol w:w="987"/>
+        <w:gridCol w:w="1481"/>
+        <w:gridCol w:w="986"/>
         <w:gridCol w:w="1005"/>
-        <w:gridCol w:w="1134"/>
-        <w:gridCol w:w="3339"/>
+        <w:gridCol w:w="1133"/>
+        <w:gridCol w:w="3331"/>
       </w:tblGrid>
       <w:tr>
         <w:tc>
@@ -5152,24 +5161,25 @@
               <w:pStyle w:val="a7"/>
               <w:ind w:firstLineChars="0" w:firstLine="0"/>
               <w:rPr>
-                <w:sz w:val="22"/>
-                <w:szCs w:val="24"/>
-              </w:rPr>
-            </w:pPr>
-            <w:r>
-              <w:rPr>
-                <w:rFonts w:hint="eastAsia"/>
-                <w:sz w:val="22"/>
-                <w:szCs w:val="24"/>
-              </w:rPr>
-              <w:t>D</w:t>
-            </w:r>
-            <w:r>
-              <w:rPr>
-                <w:sz w:val="22"/>
-                <w:szCs w:val="24"/>
-              </w:rPr>
-              <w:t>ate_time</w:t>
+                <w:rFonts w:hint="eastAsia"/>
+                <w:sz w:val="22"/>
+                <w:szCs w:val="24"/>
+              </w:rPr>
+            </w:pPr>
+            <w:r>
+              <w:rPr>
+                <w:rFonts w:hint="eastAsia"/>
+                <w:sz w:val="22"/>
+                <w:szCs w:val="24"/>
+              </w:rPr>
+              <w:t>C</w:t>
+            </w:r>
+            <w:r>
+              <w:rPr>
+                <w:sz w:val="22"/>
+                <w:szCs w:val="24"/>
+              </w:rPr>
+              <w:t>urrent_price</w:t>
             </w:r>
           </w:p>
         </w:tc>
@@ -5182,24 +5192,17 @@
               <w:pStyle w:val="a7"/>
               <w:ind w:firstLineChars="0" w:firstLine="0"/>
               <w:rPr>
-                <w:sz w:val="22"/>
-                <w:szCs w:val="24"/>
-              </w:rPr>
-            </w:pPr>
-            <w:r>
-              <w:rPr>
-                <w:rFonts w:hint="eastAsia"/>
-                <w:sz w:val="22"/>
-                <w:szCs w:val="24"/>
-              </w:rPr>
-              <w:t>S</w:t>
-            </w:r>
-            <w:r>
-              <w:rPr>
-                <w:sz w:val="22"/>
-                <w:szCs w:val="24"/>
-              </w:rPr>
-              <w:t>tring</w:t>
+                <w:rFonts w:hint="eastAsia"/>
+                <w:sz w:val="22"/>
+                <w:szCs w:val="24"/>
+              </w:rPr>
+            </w:pPr>
+            <w:r>
+              <w:rPr>
+                <w:sz w:val="22"/>
+                <w:szCs w:val="24"/>
+              </w:rPr>
+              <w:t>Double</w:t>
             </w:r>
           </w:p>
         </w:tc>
@@ -5212,6 +5215,7 @@
               <w:pStyle w:val="a7"/>
               <w:ind w:firstLineChars="0" w:firstLine="0"/>
               <w:rPr>
+                <w:rFonts w:hint="eastAsia"/>
                 <w:sz w:val="22"/>
                 <w:szCs w:val="24"/>
               </w:rPr>
@@ -5235,17 +5239,18 @@
               <w:pStyle w:val="a7"/>
               <w:ind w:firstLineChars="0" w:firstLine="0"/>
               <w:rPr>
-                <w:sz w:val="22"/>
-                <w:szCs w:val="24"/>
-              </w:rPr>
-            </w:pPr>
-            <w:r>
-              <w:rPr>
-                <w:rFonts w:hint="eastAsia"/>
-                <w:sz w:val="22"/>
-                <w:szCs w:val="24"/>
-              </w:rPr>
-              <w:t>N</w:t>
+                <w:rFonts w:hint="eastAsia"/>
+                <w:sz w:val="22"/>
+                <w:szCs w:val="24"/>
+              </w:rPr>
+            </w:pPr>
+            <w:r>
+              <w:rPr>
+                <w:rFonts w:hint="eastAsia"/>
+                <w:sz w:val="22"/>
+                <w:szCs w:val="24"/>
+              </w:rPr>
+              <w:t>Y</w:t>
             </w:r>
           </w:p>
         </w:tc>
@@ -5258,78 +5263,25 @@
               <w:pStyle w:val="a7"/>
               <w:ind w:firstLineChars="0" w:firstLine="0"/>
               <w:rPr>
-                <w:sz w:val="22"/>
-                <w:szCs w:val="24"/>
-              </w:rPr>
-            </w:pPr>
-            <w:r>
-              <w:rPr>
-                <w:rFonts w:hint="eastAsia"/>
-                <w:sz w:val="22"/>
-                <w:szCs w:val="24"/>
-              </w:rPr>
-              <w:t>A</w:t>
-            </w:r>
-            <w:r>
-              <w:rPr>
-                <w:sz w:val="22"/>
-                <w:szCs w:val="24"/>
-              </w:rPr>
-              <w:t>uction time</w:t>
-            </w:r>
-            <w:r>
-              <w:rPr>
-                <w:sz w:val="22"/>
-                <w:szCs w:val="24"/>
-              </w:rPr>
-              <w:t>, 10-60 days</w:t>
-            </w:r>
-            <w:r>
-              <w:rPr>
-                <w:rFonts w:hint="eastAsia"/>
-                <w:sz w:val="22"/>
-                <w:szCs w:val="24"/>
-              </w:rPr>
-              <w:t xml:space="preserve"> </w:t>
-            </w:r>
-            <w:r>
-              <w:rPr>
-                <w:sz w:val="22"/>
-                <w:szCs w:val="24"/>
-              </w:rPr>
-              <w:t>after property verified, setting by owner</w:t>
-            </w:r>
-            <w:r>
-              <w:rPr>
-                <w:sz w:val="22"/>
-                <w:szCs w:val="24"/>
-              </w:rPr>
-              <w:t>;</w:t>
-            </w:r>
-          </w:p>
-          <w:p>
-            <w:pPr>
-              <w:pStyle w:val="a7"/>
-              <w:ind w:firstLineChars="0" w:firstLine="0"/>
-              <w:rPr>
-                <w:sz w:val="22"/>
-                <w:szCs w:val="24"/>
-              </w:rPr>
-            </w:pPr>
-            <w:r>
-              <w:rPr>
-                <w:rFonts w:hint="eastAsia"/>
-                <w:sz w:val="22"/>
-                <w:szCs w:val="24"/>
-              </w:rPr>
-              <w:t>Y</w:t>
-            </w:r>
-            <w:r>
-              <w:rPr>
-                <w:sz w:val="22"/>
-                <w:szCs w:val="24"/>
-              </w:rPr>
-              <w:t>YYYMMddHHmmss</w:t>
+                <w:rFonts w:hint="eastAsia"/>
+                <w:sz w:val="22"/>
+                <w:szCs w:val="24"/>
+              </w:rPr>
+            </w:pPr>
+            <w:r>
+              <w:rPr>
+                <w:rFonts w:hint="eastAsia"/>
+                <w:sz w:val="22"/>
+                <w:szCs w:val="24"/>
+              </w:rPr>
+              <w:t>C</w:t>
+            </w:r>
+            <w:r>
+              <w:rPr>
+                <w:sz w:val="22"/>
+                <w:szCs w:val="24"/>
+              </w:rPr>
+              <w:t>urrent highest price</w:t>
             </w:r>
           </w:p>
         </w:tc>
@@ -5350,6 +5302,35 @@
             </w:pPr>
             <w:r>
               <w:rPr>
+                <w:sz w:val="22"/>
+                <w:szCs w:val="24"/>
+              </w:rPr>
+              <w:t>Begin</w:t>
+            </w:r>
+            <w:r>
+              <w:rPr>
+                <w:sz w:val="22"/>
+                <w:szCs w:val="24"/>
+              </w:rPr>
+              <w:t>_time</w:t>
+            </w:r>
+          </w:p>
+        </w:tc>
+        <w:tc>
+          <w:tcPr>
+            <w:tcW w:w="987" w:type="dxa"/>
+          </w:tcPr>
+          <w:p>
+            <w:pPr>
+              <w:pStyle w:val="a7"/>
+              <w:ind w:firstLineChars="0" w:firstLine="0"/>
+              <w:rPr>
+                <w:sz w:val="22"/>
+                <w:szCs w:val="24"/>
+              </w:rPr>
+            </w:pPr>
+            <w:r>
+              <w:rPr>
                 <w:rFonts w:hint="eastAsia"/>
                 <w:sz w:val="22"/>
                 <w:szCs w:val="24"/>
@@ -5361,6 +5342,168 @@
                 <w:sz w:val="22"/>
                 <w:szCs w:val="24"/>
               </w:rPr>
+              <w:t>tring</w:t>
+            </w:r>
+          </w:p>
+        </w:tc>
+        <w:tc>
+          <w:tcPr>
+            <w:tcW w:w="1005" w:type="dxa"/>
+          </w:tcPr>
+          <w:p>
+            <w:pPr>
+              <w:pStyle w:val="a7"/>
+              <w:ind w:firstLineChars="0" w:firstLine="0"/>
+              <w:rPr>
+                <w:sz w:val="22"/>
+                <w:szCs w:val="24"/>
+              </w:rPr>
+            </w:pPr>
+            <w:r>
+              <w:rPr>
+                <w:rFonts w:hint="eastAsia"/>
+                <w:sz w:val="22"/>
+                <w:szCs w:val="24"/>
+              </w:rPr>
+              <w:t>/</w:t>
+            </w:r>
+          </w:p>
+        </w:tc>
+        <w:tc>
+          <w:tcPr>
+            <w:tcW w:w="1134" w:type="dxa"/>
+          </w:tcPr>
+          <w:p>
+            <w:pPr>
+              <w:pStyle w:val="a7"/>
+              <w:ind w:firstLineChars="0" w:firstLine="0"/>
+              <w:rPr>
+                <w:sz w:val="22"/>
+                <w:szCs w:val="24"/>
+              </w:rPr>
+            </w:pPr>
+            <w:r>
+              <w:rPr>
+                <w:rFonts w:hint="eastAsia"/>
+                <w:sz w:val="22"/>
+                <w:szCs w:val="24"/>
+              </w:rPr>
+              <w:t>N</w:t>
+            </w:r>
+          </w:p>
+        </w:tc>
+        <w:tc>
+          <w:tcPr>
+            <w:tcW w:w="3339" w:type="dxa"/>
+          </w:tcPr>
+          <w:p>
+            <w:pPr>
+              <w:pStyle w:val="a7"/>
+              <w:ind w:firstLineChars="0" w:firstLine="0"/>
+              <w:rPr>
+                <w:sz w:val="22"/>
+                <w:szCs w:val="24"/>
+              </w:rPr>
+            </w:pPr>
+            <w:r>
+              <w:rPr>
+                <w:rFonts w:hint="eastAsia"/>
+                <w:sz w:val="22"/>
+                <w:szCs w:val="24"/>
+              </w:rPr>
+              <w:t>A</w:t>
+            </w:r>
+            <w:r>
+              <w:rPr>
+                <w:sz w:val="22"/>
+                <w:szCs w:val="24"/>
+              </w:rPr>
+              <w:t>uction time</w:t>
+            </w:r>
+            <w:r>
+              <w:rPr>
+                <w:sz w:val="22"/>
+                <w:szCs w:val="24"/>
+              </w:rPr>
+              <w:t>, 10-60 days</w:t>
+            </w:r>
+            <w:r>
+              <w:rPr>
+                <w:rFonts w:hint="eastAsia"/>
+                <w:sz w:val="22"/>
+                <w:szCs w:val="24"/>
+              </w:rPr>
+              <w:t xml:space="preserve"> </w:t>
+            </w:r>
+            <w:r>
+              <w:rPr>
+                <w:sz w:val="22"/>
+                <w:szCs w:val="24"/>
+              </w:rPr>
+              <w:t>after property verified, setting by owner</w:t>
+            </w:r>
+            <w:r>
+              <w:rPr>
+                <w:sz w:val="22"/>
+                <w:szCs w:val="24"/>
+              </w:rPr>
+              <w:t>;</w:t>
+            </w:r>
+          </w:p>
+          <w:p>
+            <w:pPr>
+              <w:pStyle w:val="a7"/>
+              <w:ind w:firstLineChars="0" w:firstLine="0"/>
+              <w:rPr>
+                <w:sz w:val="22"/>
+                <w:szCs w:val="24"/>
+              </w:rPr>
+            </w:pPr>
+            <w:r>
+              <w:rPr>
+                <w:rFonts w:hint="eastAsia"/>
+                <w:sz w:val="22"/>
+                <w:szCs w:val="24"/>
+              </w:rPr>
+              <w:t>Y</w:t>
+            </w:r>
+            <w:r>
+              <w:rPr>
+                <w:sz w:val="22"/>
+                <w:szCs w:val="24"/>
+              </w:rPr>
+              <w:t>YYYMMddHHmmss</w:t>
+            </w:r>
+          </w:p>
+        </w:tc>
+      </w:tr>
+      <w:tr>
+        <w:tc>
+          <w:tcPr>
+            <w:tcW w:w="1471" w:type="dxa"/>
+          </w:tcPr>
+          <w:p>
+            <w:pPr>
+              <w:pStyle w:val="a7"/>
+              <w:ind w:firstLineChars="0" w:firstLine="0"/>
+              <w:rPr>
+                <w:sz w:val="22"/>
+                <w:szCs w:val="24"/>
+              </w:rPr>
+            </w:pPr>
+            <w:r>
+              <w:rPr>
+                <w:rFonts w:hint="eastAsia"/>
+                <w:sz w:val="22"/>
+                <w:szCs w:val="24"/>
+              </w:rPr>
+              <w:t>S</w:t>
+            </w:r>
+            <w:r>
+              <w:rPr>
+                <w:sz w:val="22"/>
+                <w:szCs w:val="24"/>
+              </w:rPr>
               <w:t>tatus</w:t>
             </w:r>
           </w:p>
@@ -5575,6 +5718,141 @@
                 <w:szCs w:val="24"/>
               </w:rPr>
               <w:t>: success</w:t>
+            </w:r>
+          </w:p>
+        </w:tc>
+      </w:tr>
+      <w:tr>
+        <w:tc>
+          <w:tcPr>
+            <w:tcW w:w="1471" w:type="dxa"/>
+          </w:tcPr>
+          <w:p>
+            <w:pPr>
+              <w:pStyle w:val="a7"/>
+              <w:ind w:firstLineChars="0" w:firstLine="0"/>
+              <w:rPr>
+                <w:rFonts w:hint="eastAsia"/>
+                <w:sz w:val="22"/>
+                <w:szCs w:val="24"/>
+              </w:rPr>
+            </w:pPr>
+            <w:r>
+              <w:rPr>
+                <w:rFonts w:hint="eastAsia"/>
+                <w:sz w:val="22"/>
+                <w:szCs w:val="24"/>
+              </w:rPr>
+              <w:t>W</w:t>
+            </w:r>
+            <w:r>
+              <w:rPr>
+                <w:sz w:val="22"/>
+                <w:szCs w:val="24"/>
+              </w:rPr>
+              <w:t>inner</w:t>
+            </w:r>
+          </w:p>
+        </w:tc>
+        <w:tc>
+          <w:tcPr>
+            <w:tcW w:w="987" w:type="dxa"/>
+          </w:tcPr>
+          <w:p>
+            <w:pPr>
+              <w:pStyle w:val="a7"/>
+              <w:ind w:firstLineChars="0" w:firstLine="0"/>
+              <w:rPr>
+                <w:rFonts w:hint="eastAsia"/>
+                <w:sz w:val="22"/>
+                <w:szCs w:val="24"/>
+              </w:rPr>
+            </w:pPr>
+            <w:r>
+              <w:rPr>
+                <w:rFonts w:hint="eastAsia"/>
+                <w:sz w:val="22"/>
+                <w:szCs w:val="24"/>
+              </w:rPr>
+              <w:t>I</w:t>
+            </w:r>
+            <w:r>
+              <w:rPr>
+                <w:sz w:val="22"/>
+                <w:szCs w:val="24"/>
+              </w:rPr>
+              <w:t>nt</w:t>
+            </w:r>
+          </w:p>
+        </w:tc>
+        <w:tc>
+          <w:tcPr>
+            <w:tcW w:w="1005" w:type="dxa"/>
+          </w:tcPr>
+          <w:p>
+            <w:pPr>
+              <w:pStyle w:val="a7"/>
+              <w:ind w:firstLineChars="0" w:firstLine="0"/>
+              <w:rPr>
+                <w:rFonts w:hint="eastAsia"/>
+                <w:sz w:val="22"/>
+                <w:szCs w:val="24"/>
+              </w:rPr>
+            </w:pPr>
+            <w:r>
+              <w:rPr>
+                <w:rFonts w:hint="eastAsia"/>
+                <w:sz w:val="22"/>
+                <w:szCs w:val="24"/>
+              </w:rPr>
+              <w:t>/</w:t>
+            </w:r>
+          </w:p>
+        </w:tc>
+        <w:tc>
+          <w:tcPr>
+            <w:tcW w:w="1134" w:type="dxa"/>
+          </w:tcPr>
+          <w:p>
+            <w:pPr>
+              <w:pStyle w:val="a7"/>
+              <w:ind w:firstLineChars="0" w:firstLine="0"/>
+              <w:rPr>
+                <w:rFonts w:hint="eastAsia"/>
+                <w:sz w:val="22"/>
+                <w:szCs w:val="24"/>
+              </w:rPr>
+            </w:pPr>
+            <w:r>
+              <w:rPr>
+                <w:rFonts w:hint="eastAsia"/>
+                <w:sz w:val="22"/>
+                <w:szCs w:val="24"/>
+              </w:rPr>
+              <w:t>Y</w:t>
+            </w:r>
+          </w:p>
+        </w:tc>
+        <w:tc>
+          <w:tcPr>
+            <w:tcW w:w="3339" w:type="dxa"/>
+          </w:tcPr>
+          <w:p>
+            <w:pPr>
+              <w:pStyle w:val="a7"/>
+              <w:ind w:firstLineChars="0" w:firstLine="0"/>
+              <w:rPr>
+                <w:rFonts w:hint="eastAsia"/>
+                <w:sz w:val="22"/>
+                <w:szCs w:val="24"/>
+              </w:rPr>
+            </w:pPr>
+            <w:r>
+              <w:rPr>
+                <w:sz w:val="22"/>
+                <w:szCs w:val="24"/>
+              </w:rPr>
+              <w:t>Uid of winner</w:t>
             </w:r>
           </w:p>
         </w:tc>
@@ -6189,6 +6467,7 @@
           <w:sz w:val="28"/>
           <w:szCs w:val="32"/>
         </w:rPr>
+        <w:lastRenderedPageBreak/>
         <w:t>u</w:t>
       </w:r>
       <w:r>
@@ -6239,7 +6518,6 @@
                 <w:sz w:val="22"/>
                 <w:szCs w:val="24"/>
               </w:rPr>
-              <w:lastRenderedPageBreak/>
               <w:t>Column</w:t>
             </w:r>
           </w:p>
@@ -9708,6 +9986,13 @@
             </w:pPr>
             <w:r>
               <w:rPr>
+                <w:sz w:val="22"/>
+                <w:szCs w:val="24"/>
+              </w:rPr>
+              <w:t>User_</w:t>
+            </w:r>
+            <w:r>
+              <w:rPr>
                 <w:rFonts w:hint="eastAsia"/>
                 <w:sz w:val="22"/>
                 <w:szCs w:val="24"/>
@@ -9939,6 +10224,7 @@
                 <w:sz w:val="22"/>
                 <w:szCs w:val="24"/>
               </w:rPr>
+              <w:lastRenderedPageBreak/>
               <w:t>Column</w:t>
             </w:r>
           </w:p>
@@ -10072,7 +10358,6 @@
                 <w:sz w:val="22"/>
                 <w:szCs w:val="24"/>
               </w:rPr>
-              <w:lastRenderedPageBreak/>
               <w:t>P</w:t>
             </w:r>
             <w:r>
@@ -10556,6 +10841,133 @@
               </w:rPr>
               <w:t>YYYMMddHHmmss</w:t>
             </w:r>
+          </w:p>
+        </w:tc>
+      </w:tr>
+      <w:tr>
+        <w:tc>
+          <w:tcPr>
+            <w:tcW w:w="1471" w:type="dxa"/>
+          </w:tcPr>
+          <w:p>
+            <w:pPr>
+              <w:pStyle w:val="a7"/>
+              <w:ind w:firstLineChars="0" w:firstLine="0"/>
+              <w:rPr>
+                <w:sz w:val="22"/>
+                <w:szCs w:val="24"/>
+              </w:rPr>
+            </w:pPr>
+            <w:r>
+              <w:rPr>
+                <w:rFonts w:hint="eastAsia"/>
+                <w:sz w:val="22"/>
+                <w:szCs w:val="24"/>
+              </w:rPr>
+              <w:t>B</w:t>
+            </w:r>
+            <w:r>
+              <w:rPr>
+                <w:sz w:val="22"/>
+                <w:szCs w:val="24"/>
+              </w:rPr>
+              <w:t>id_value</w:t>
+            </w:r>
+          </w:p>
+        </w:tc>
+        <w:tc>
+          <w:tcPr>
+            <w:tcW w:w="987" w:type="dxa"/>
+          </w:tcPr>
+          <w:p>
+            <w:pPr>
+              <w:pStyle w:val="a7"/>
+              <w:ind w:firstLineChars="0" w:firstLine="0"/>
+              <w:rPr>
+                <w:rFonts w:hint="eastAsia"/>
+                <w:sz w:val="22"/>
+                <w:szCs w:val="24"/>
+              </w:rPr>
+            </w:pPr>
+            <w:r>
+              <w:rPr>
+                <w:rFonts w:hint="eastAsia"/>
+                <w:sz w:val="22"/>
+                <w:szCs w:val="24"/>
+              </w:rPr>
+              <w:t>D</w:t>
+            </w:r>
+            <w:r>
+              <w:rPr>
+                <w:sz w:val="22"/>
+                <w:szCs w:val="24"/>
+              </w:rPr>
+              <w:t>ouble</w:t>
+            </w:r>
+          </w:p>
+        </w:tc>
+        <w:tc>
+          <w:tcPr>
+            <w:tcW w:w="1005" w:type="dxa"/>
+          </w:tcPr>
+          <w:p>
+            <w:pPr>
+              <w:pStyle w:val="a7"/>
+              <w:ind w:firstLineChars="0" w:firstLine="0"/>
+              <w:rPr>
+                <w:rFonts w:hint="eastAsia"/>
+                <w:sz w:val="22"/>
+                <w:szCs w:val="24"/>
+              </w:rPr>
+            </w:pPr>
+            <w:r>
+              <w:rPr>
+                <w:rFonts w:hint="eastAsia"/>
+                <w:sz w:val="22"/>
+                <w:szCs w:val="24"/>
+              </w:rPr>
+              <w:t>/</w:t>
+            </w:r>
+          </w:p>
+        </w:tc>
+        <w:tc>
+          <w:tcPr>
+            <w:tcW w:w="1134" w:type="dxa"/>
+          </w:tcPr>
+          <w:p>
+            <w:pPr>
+              <w:pStyle w:val="a7"/>
+              <w:ind w:firstLineChars="0" w:firstLine="0"/>
+              <w:rPr>
+                <w:rFonts w:hint="eastAsia"/>
+                <w:sz w:val="22"/>
+                <w:szCs w:val="24"/>
+              </w:rPr>
+            </w:pPr>
+            <w:r>
+              <w:rPr>
+                <w:rFonts w:hint="eastAsia"/>
+                <w:sz w:val="22"/>
+                <w:szCs w:val="24"/>
+              </w:rPr>
+              <w:t>N</w:t>
+            </w:r>
+          </w:p>
+        </w:tc>
+        <w:tc>
+          <w:tcPr>
+            <w:tcW w:w="3339" w:type="dxa"/>
+          </w:tcPr>
+          <w:p>
+            <w:pPr>
+              <w:pStyle w:val="a7"/>
+              <w:ind w:firstLineChars="0" w:firstLine="0"/>
+              <w:rPr>
+                <w:rFonts w:hint="eastAsia"/>
+                <w:sz w:val="22"/>
+                <w:szCs w:val="24"/>
+              </w:rPr>
+            </w:pPr>
           </w:p>
         </w:tc>
       </w:tr>

</xml_diff>

<commit_message>
1. Add property api 2. Supporting google map api
</commit_message>
<xml_diff>
--- a/docs/database docs/DatabaseDesign.docx
+++ b/docs/database docs/DatabaseDesign.docx
@@ -2514,24 +2514,25 @@
               <w:pStyle w:val="a7"/>
               <w:ind w:firstLineChars="0" w:firstLine="0"/>
               <w:rPr>
-                <w:sz w:val="22"/>
-                <w:szCs w:val="24"/>
-              </w:rPr>
-            </w:pPr>
-            <w:r>
-              <w:rPr>
-                <w:rFonts w:hint="eastAsia"/>
-                <w:sz w:val="22"/>
-                <w:szCs w:val="24"/>
-              </w:rPr>
-              <w:t>H</w:t>
-            </w:r>
-            <w:r>
-              <w:rPr>
-                <w:sz w:val="22"/>
-                <w:szCs w:val="24"/>
-              </w:rPr>
-              <w:t>ouse_number</w:t>
+                <w:rFonts w:hint="eastAsia"/>
+                <w:sz w:val="22"/>
+                <w:szCs w:val="24"/>
+              </w:rPr>
+            </w:pPr>
+            <w:r>
+              <w:rPr>
+                <w:rFonts w:hint="eastAsia"/>
+                <w:sz w:val="22"/>
+                <w:szCs w:val="24"/>
+              </w:rPr>
+              <w:t>S</w:t>
+            </w:r>
+            <w:r>
+              <w:rPr>
+                <w:sz w:val="22"/>
+                <w:szCs w:val="24"/>
+              </w:rPr>
+              <w:t>treet</w:t>
             </w:r>
           </w:p>
         </w:tc>
@@ -2544,6 +2545,7 @@
               <w:pStyle w:val="a7"/>
               <w:ind w:firstLineChars="0" w:firstLine="0"/>
               <w:rPr>
+                <w:rFonts w:hint="eastAsia"/>
                 <w:sz w:val="22"/>
                 <w:szCs w:val="24"/>
               </w:rPr>
@@ -2574,6 +2576,7 @@
               <w:pStyle w:val="a7"/>
               <w:ind w:firstLineChars="0" w:firstLine="0"/>
               <w:rPr>
+                <w:rFonts w:hint="eastAsia"/>
                 <w:sz w:val="22"/>
                 <w:szCs w:val="24"/>
               </w:rPr>
@@ -2597,6 +2600,7 @@
               <w:pStyle w:val="a7"/>
               <w:ind w:firstLineChars="0" w:firstLine="0"/>
               <w:rPr>
+                <w:rFonts w:hint="eastAsia"/>
                 <w:sz w:val="22"/>
                 <w:szCs w:val="24"/>
               </w:rPr>
@@ -2620,16 +2624,25 @@
               <w:pStyle w:val="a7"/>
               <w:ind w:firstLineChars="0" w:firstLine="0"/>
               <w:rPr>
-                <w:sz w:val="22"/>
-                <w:szCs w:val="24"/>
-              </w:rPr>
-            </w:pPr>
-            <w:r>
-              <w:rPr>
-                <w:sz w:val="22"/>
-                <w:szCs w:val="24"/>
-              </w:rPr>
-              <w:t>House number of address</w:t>
+                <w:rFonts w:hint="eastAsia"/>
+                <w:sz w:val="22"/>
+                <w:szCs w:val="24"/>
+              </w:rPr>
+            </w:pPr>
+            <w:r>
+              <w:rPr>
+                <w:rFonts w:hint="eastAsia"/>
+                <w:sz w:val="22"/>
+                <w:szCs w:val="24"/>
+              </w:rPr>
+              <w:t>S</w:t>
+            </w:r>
+            <w:r>
+              <w:rPr>
+                <w:sz w:val="22"/>
+                <w:szCs w:val="24"/>
+              </w:rPr>
+              <w:t>treet name of address</w:t>
             </w:r>
           </w:p>
         </w:tc>
@@ -2650,10 +2663,18 @@
             </w:pPr>
             <w:r>
               <w:rPr>
-                <w:sz w:val="22"/>
-                <w:szCs w:val="24"/>
-              </w:rPr>
-              <w:t>Longitude</w:t>
+                <w:rFonts w:hint="eastAsia"/>
+                <w:sz w:val="22"/>
+                <w:szCs w:val="24"/>
+              </w:rPr>
+              <w:t>H</w:t>
+            </w:r>
+            <w:r>
+              <w:rPr>
+                <w:sz w:val="22"/>
+                <w:szCs w:val="24"/>
+              </w:rPr>
+              <w:t>ouse_number</w:t>
             </w:r>
           </w:p>
         </w:tc>
@@ -2676,7 +2697,14 @@
                 <w:sz w:val="22"/>
                 <w:szCs w:val="24"/>
               </w:rPr>
-              <w:t>Double</w:t>
+              <w:t>S</w:t>
+            </w:r>
+            <w:r>
+              <w:rPr>
+                <w:sz w:val="22"/>
+                <w:szCs w:val="24"/>
+              </w:rPr>
+              <w:t>tring</w:t>
             </w:r>
           </w:p>
         </w:tc>
@@ -2699,7 +2727,7 @@
                 <w:sz w:val="22"/>
                 <w:szCs w:val="24"/>
               </w:rPr>
-              <w:t>0</w:t>
+              <w:t>/</w:t>
             </w:r>
           </w:p>
         </w:tc>
@@ -2741,18 +2769,10 @@
             </w:pPr>
             <w:r>
               <w:rPr>
-                <w:rFonts w:hint="eastAsia"/>
-                <w:sz w:val="22"/>
-                <w:szCs w:val="24"/>
-              </w:rPr>
-              <w:t>G</w:t>
-            </w:r>
-            <w:r>
-              <w:rPr>
-                <w:sz w:val="22"/>
-                <w:szCs w:val="24"/>
-              </w:rPr>
-              <w:t>enerate by map api</w:t>
+                <w:sz w:val="22"/>
+                <w:szCs w:val="24"/>
+              </w:rPr>
+              <w:t>House number of address</w:t>
             </w:r>
           </w:p>
         </w:tc>
@@ -2773,11 +2793,10 @@
             </w:pPr>
             <w:r>
               <w:rPr>
-                <w:rFonts w:hint="eastAsia"/>
-                <w:sz w:val="22"/>
-                <w:szCs w:val="24"/>
-              </w:rPr>
-              <w:t>Latitude</w:t>
+                <w:sz w:val="22"/>
+                <w:szCs w:val="24"/>
+              </w:rPr>
+              <w:t>Longitude</w:t>
             </w:r>
           </w:p>
         </w:tc>
@@ -2901,14 +2920,7 @@
                 <w:sz w:val="22"/>
                 <w:szCs w:val="24"/>
               </w:rPr>
-              <w:t>S</w:t>
-            </w:r>
-            <w:r>
-              <w:rPr>
-                <w:sz w:val="22"/>
-                <w:szCs w:val="24"/>
-              </w:rPr>
-              <w:t>tatus</w:t>
+              <w:t>Latitude</w:t>
             </w:r>
           </w:p>
         </w:tc>
@@ -2931,14 +2943,7 @@
                 <w:sz w:val="22"/>
                 <w:szCs w:val="24"/>
               </w:rPr>
-              <w:t>I</w:t>
-            </w:r>
-            <w:r>
-              <w:rPr>
-                <w:sz w:val="22"/>
-                <w:szCs w:val="24"/>
-              </w:rPr>
-              <w:t>nt</w:t>
+              <w:t>Double</w:t>
             </w:r>
           </w:p>
         </w:tc>
@@ -3007,114 +3012,14 @@
                 <w:sz w:val="22"/>
                 <w:szCs w:val="24"/>
               </w:rPr>
-              <w:t>0</w:t>
-            </w:r>
-            <w:r>
-              <w:rPr>
-                <w:sz w:val="22"/>
-                <w:szCs w:val="24"/>
-              </w:rPr>
-              <w:t>: init</w:t>
-            </w:r>
-          </w:p>
-          <w:p>
-            <w:pPr>
-              <w:pStyle w:val="a7"/>
-              <w:ind w:firstLineChars="0" w:firstLine="0"/>
-              <w:rPr>
-                <w:sz w:val="22"/>
-                <w:szCs w:val="24"/>
-              </w:rPr>
-            </w:pPr>
-            <w:r>
-              <w:rPr>
-                <w:rFonts w:hint="eastAsia"/>
-                <w:sz w:val="22"/>
-                <w:szCs w:val="24"/>
-              </w:rPr>
-              <w:t>1</w:t>
-            </w:r>
-            <w:r>
-              <w:rPr>
-                <w:sz w:val="22"/>
-                <w:szCs w:val="24"/>
-              </w:rPr>
-              <w:t>: verified/shown</w:t>
-            </w:r>
-          </w:p>
-          <w:p>
-            <w:pPr>
-              <w:pStyle w:val="a7"/>
-              <w:ind w:firstLineChars="0" w:firstLine="0"/>
-              <w:rPr>
-                <w:sz w:val="22"/>
-                <w:szCs w:val="24"/>
-              </w:rPr>
-            </w:pPr>
-            <w:r>
-              <w:rPr>
-                <w:rFonts w:hint="eastAsia"/>
-                <w:sz w:val="22"/>
-                <w:szCs w:val="24"/>
-              </w:rPr>
-              <w:t>2</w:t>
-            </w:r>
-            <w:r>
-              <w:rPr>
-                <w:sz w:val="22"/>
-                <w:szCs w:val="24"/>
-              </w:rPr>
-              <w:t>: on auction</w:t>
-            </w:r>
-          </w:p>
-          <w:p>
-            <w:pPr>
-              <w:pStyle w:val="a7"/>
-              <w:ind w:firstLineChars="0" w:firstLine="0"/>
-              <w:rPr>
-                <w:sz w:val="22"/>
-                <w:szCs w:val="24"/>
-              </w:rPr>
-            </w:pPr>
-            <w:r>
-              <w:rPr>
-                <w:rFonts w:hint="eastAsia"/>
-                <w:sz w:val="22"/>
-                <w:szCs w:val="24"/>
-              </w:rPr>
-              <w:t>3</w:t>
-            </w:r>
-            <w:r>
-              <w:rPr>
-                <w:sz w:val="22"/>
-                <w:szCs w:val="24"/>
-              </w:rPr>
-              <w:t>: sold</w:t>
-            </w:r>
-          </w:p>
-          <w:p>
-            <w:pPr>
-              <w:pStyle w:val="a7"/>
-              <w:ind w:firstLineChars="0" w:firstLine="0"/>
-              <w:rPr>
-                <w:sz w:val="22"/>
-                <w:szCs w:val="24"/>
-              </w:rPr>
-            </w:pPr>
-            <w:r>
-              <w:rPr>
-                <w:rFonts w:hint="eastAsia"/>
-                <w:sz w:val="22"/>
-                <w:szCs w:val="24"/>
-              </w:rPr>
-              <w:t>4</w:t>
-            </w:r>
-            <w:r>
-              <w:rPr>
-                <w:sz w:val="22"/>
-                <w:szCs w:val="24"/>
-              </w:rPr>
-              <w:t>: failed</w:t>
+              <w:t>G</w:t>
+            </w:r>
+            <w:r>
+              <w:rPr>
+                <w:sz w:val="22"/>
+                <w:szCs w:val="24"/>
+              </w:rPr>
+              <w:t>enerate by map api</w:t>
             </w:r>
           </w:p>
         </w:tc>
@@ -3129,24 +3034,25 @@
               <w:pStyle w:val="a7"/>
               <w:ind w:firstLineChars="0" w:firstLine="0"/>
               <w:rPr>
-                <w:sz w:val="22"/>
-                <w:szCs w:val="24"/>
-              </w:rPr>
-            </w:pPr>
-            <w:r>
-              <w:rPr>
-                <w:rFonts w:hint="eastAsia"/>
-                <w:sz w:val="22"/>
-                <w:szCs w:val="24"/>
-              </w:rPr>
-              <w:t>C</w:t>
-            </w:r>
-            <w:r>
-              <w:rPr>
-                <w:sz w:val="22"/>
-                <w:szCs w:val="24"/>
-              </w:rPr>
-              <w:t>reate_time</w:t>
+                <w:rFonts w:hint="eastAsia"/>
+                <w:sz w:val="22"/>
+                <w:szCs w:val="24"/>
+              </w:rPr>
+            </w:pPr>
+            <w:r>
+              <w:rPr>
+                <w:rFonts w:hint="eastAsia"/>
+                <w:sz w:val="22"/>
+                <w:szCs w:val="24"/>
+              </w:rPr>
+              <w:t>A</w:t>
+            </w:r>
+            <w:r>
+              <w:rPr>
+                <w:sz w:val="22"/>
+                <w:szCs w:val="24"/>
+              </w:rPr>
+              <w:t>ddress</w:t>
             </w:r>
           </w:p>
         </w:tc>
@@ -3159,6 +3065,7 @@
               <w:pStyle w:val="a7"/>
               <w:ind w:firstLineChars="0" w:firstLine="0"/>
               <w:rPr>
+                <w:rFonts w:hint="eastAsia"/>
                 <w:sz w:val="22"/>
                 <w:szCs w:val="24"/>
               </w:rPr>
@@ -3189,6 +3096,7 @@
               <w:pStyle w:val="a7"/>
               <w:ind w:firstLineChars="0" w:firstLine="0"/>
               <w:rPr>
+                <w:rFonts w:hint="eastAsia"/>
                 <w:sz w:val="22"/>
                 <w:szCs w:val="24"/>
               </w:rPr>
@@ -3212,6 +3120,7 @@
               <w:pStyle w:val="a7"/>
               <w:ind w:firstLineChars="0" w:firstLine="0"/>
               <w:rPr>
+                <w:rFonts w:hint="eastAsia"/>
                 <w:sz w:val="22"/>
                 <w:szCs w:val="24"/>
               </w:rPr>
@@ -3235,39 +3144,25 @@
               <w:pStyle w:val="a7"/>
               <w:ind w:firstLineChars="0" w:firstLine="0"/>
               <w:rPr>
-                <w:sz w:val="22"/>
-                <w:szCs w:val="24"/>
-              </w:rPr>
-            </w:pPr>
-            <w:r>
-              <w:rPr>
-                <w:rFonts w:hint="eastAsia"/>
-                <w:sz w:val="22"/>
-                <w:szCs w:val="24"/>
-              </w:rPr>
-              <w:t>Y</w:t>
-            </w:r>
-            <w:r>
-              <w:rPr>
-                <w:sz w:val="22"/>
-                <w:szCs w:val="24"/>
-              </w:rPr>
-              <w:t>YY</w:t>
-            </w:r>
-            <w:r>
-              <w:rPr>
-                <w:rFonts w:hint="eastAsia"/>
-                <w:sz w:val="22"/>
-                <w:szCs w:val="24"/>
-              </w:rPr>
-              <w:t>Y</w:t>
-            </w:r>
-            <w:r>
-              <w:rPr>
-                <w:sz w:val="22"/>
-                <w:szCs w:val="24"/>
-              </w:rPr>
-              <w:t>MMddHHmmss</w:t>
+                <w:rFonts w:hint="eastAsia"/>
+                <w:sz w:val="22"/>
+                <w:szCs w:val="24"/>
+              </w:rPr>
+            </w:pPr>
+            <w:r>
+              <w:rPr>
+                <w:rFonts w:hint="eastAsia"/>
+                <w:sz w:val="22"/>
+                <w:szCs w:val="24"/>
+              </w:rPr>
+              <w:t>G</w:t>
+            </w:r>
+            <w:r>
+              <w:rPr>
+                <w:sz w:val="22"/>
+                <w:szCs w:val="24"/>
+              </w:rPr>
+              <w:t>enerate by map api</w:t>
             </w:r>
           </w:p>
         </w:tc>
@@ -3292,7 +3187,399 @@
                 <w:sz w:val="22"/>
                 <w:szCs w:val="24"/>
               </w:rPr>
+              <w:t>S</w:t>
+            </w:r>
+            <w:r>
+              <w:rPr>
+                <w:sz w:val="22"/>
+                <w:szCs w:val="24"/>
+              </w:rPr>
+              <w:t>tatus</w:t>
+            </w:r>
+          </w:p>
+        </w:tc>
+        <w:tc>
+          <w:tcPr>
+            <w:tcW w:w="979" w:type="dxa"/>
+          </w:tcPr>
+          <w:p>
+            <w:pPr>
+              <w:pStyle w:val="a7"/>
+              <w:ind w:firstLineChars="0" w:firstLine="0"/>
+              <w:rPr>
+                <w:sz w:val="22"/>
+                <w:szCs w:val="24"/>
+              </w:rPr>
+            </w:pPr>
+            <w:r>
+              <w:rPr>
+                <w:rFonts w:hint="eastAsia"/>
+                <w:sz w:val="22"/>
+                <w:szCs w:val="24"/>
+              </w:rPr>
+              <w:t>I</w:t>
+            </w:r>
+            <w:r>
+              <w:rPr>
+                <w:sz w:val="22"/>
+                <w:szCs w:val="24"/>
+              </w:rPr>
+              <w:t>nt</w:t>
+            </w:r>
+          </w:p>
+        </w:tc>
+        <w:tc>
+          <w:tcPr>
+            <w:tcW w:w="1000" w:type="dxa"/>
+          </w:tcPr>
+          <w:p>
+            <w:pPr>
+              <w:pStyle w:val="a7"/>
+              <w:ind w:firstLineChars="0" w:firstLine="0"/>
+              <w:rPr>
+                <w:sz w:val="22"/>
+                <w:szCs w:val="24"/>
+              </w:rPr>
+            </w:pPr>
+            <w:r>
+              <w:rPr>
+                <w:rFonts w:hint="eastAsia"/>
+                <w:sz w:val="22"/>
+                <w:szCs w:val="24"/>
+              </w:rPr>
+              <w:t>0</w:t>
+            </w:r>
+          </w:p>
+        </w:tc>
+        <w:tc>
+          <w:tcPr>
+            <w:tcW w:w="1126" w:type="dxa"/>
+          </w:tcPr>
+          <w:p>
+            <w:pPr>
+              <w:pStyle w:val="a7"/>
+              <w:ind w:firstLineChars="0" w:firstLine="0"/>
+              <w:rPr>
+                <w:sz w:val="22"/>
+                <w:szCs w:val="24"/>
+              </w:rPr>
+            </w:pPr>
+            <w:r>
+              <w:rPr>
+                <w:rFonts w:hint="eastAsia"/>
+                <w:sz w:val="22"/>
+                <w:szCs w:val="24"/>
+              </w:rPr>
+              <w:t>N</w:t>
+            </w:r>
+          </w:p>
+        </w:tc>
+        <w:tc>
+          <w:tcPr>
+            <w:tcW w:w="3180" w:type="dxa"/>
+          </w:tcPr>
+          <w:p>
+            <w:pPr>
+              <w:pStyle w:val="a7"/>
+              <w:ind w:firstLineChars="0" w:firstLine="0"/>
+              <w:rPr>
+                <w:sz w:val="22"/>
+                <w:szCs w:val="24"/>
+              </w:rPr>
+            </w:pPr>
+            <w:r>
+              <w:rPr>
+                <w:rFonts w:hint="eastAsia"/>
+                <w:sz w:val="22"/>
+                <w:szCs w:val="24"/>
+              </w:rPr>
+              <w:t>0</w:t>
+            </w:r>
+            <w:r>
+              <w:rPr>
+                <w:sz w:val="22"/>
+                <w:szCs w:val="24"/>
+              </w:rPr>
+              <w:t>: init</w:t>
+            </w:r>
+          </w:p>
+          <w:p>
+            <w:pPr>
+              <w:pStyle w:val="a7"/>
+              <w:ind w:firstLineChars="0" w:firstLine="0"/>
+              <w:rPr>
+                <w:sz w:val="22"/>
+                <w:szCs w:val="24"/>
+              </w:rPr>
+            </w:pPr>
+            <w:r>
+              <w:rPr>
+                <w:rFonts w:hint="eastAsia"/>
+                <w:sz w:val="22"/>
+                <w:szCs w:val="24"/>
+              </w:rPr>
+              <w:t>1</w:t>
+            </w:r>
+            <w:r>
+              <w:rPr>
+                <w:sz w:val="22"/>
+                <w:szCs w:val="24"/>
+              </w:rPr>
+              <w:t>: verified/shown</w:t>
+            </w:r>
+          </w:p>
+          <w:p>
+            <w:pPr>
+              <w:pStyle w:val="a7"/>
+              <w:ind w:firstLineChars="0" w:firstLine="0"/>
+              <w:rPr>
+                <w:sz w:val="22"/>
+                <w:szCs w:val="24"/>
+              </w:rPr>
+            </w:pPr>
+            <w:r>
+              <w:rPr>
+                <w:rFonts w:hint="eastAsia"/>
+                <w:sz w:val="22"/>
+                <w:szCs w:val="24"/>
+              </w:rPr>
+              <w:t>2</w:t>
+            </w:r>
+            <w:r>
+              <w:rPr>
+                <w:sz w:val="22"/>
+                <w:szCs w:val="24"/>
+              </w:rPr>
+              <w:t>: on auction</w:t>
+            </w:r>
+          </w:p>
+          <w:p>
+            <w:pPr>
+              <w:pStyle w:val="a7"/>
+              <w:ind w:firstLineChars="0" w:firstLine="0"/>
+              <w:rPr>
+                <w:sz w:val="22"/>
+                <w:szCs w:val="24"/>
+              </w:rPr>
+            </w:pPr>
+            <w:r>
+              <w:rPr>
+                <w:rFonts w:hint="eastAsia"/>
+                <w:sz w:val="22"/>
+                <w:szCs w:val="24"/>
+              </w:rPr>
+              <w:t>3</w:t>
+            </w:r>
+            <w:r>
+              <w:rPr>
+                <w:sz w:val="22"/>
+                <w:szCs w:val="24"/>
+              </w:rPr>
+              <w:t>: sold</w:t>
+            </w:r>
+          </w:p>
+          <w:p>
+            <w:pPr>
+              <w:pStyle w:val="a7"/>
+              <w:ind w:firstLineChars="0" w:firstLine="0"/>
+              <w:rPr>
+                <w:sz w:val="22"/>
+                <w:szCs w:val="24"/>
+              </w:rPr>
+            </w:pPr>
+            <w:r>
+              <w:rPr>
+                <w:rFonts w:hint="eastAsia"/>
+                <w:sz w:val="22"/>
+                <w:szCs w:val="24"/>
+              </w:rPr>
               <w:lastRenderedPageBreak/>
+              <w:t>4</w:t>
+            </w:r>
+            <w:r>
+              <w:rPr>
+                <w:sz w:val="22"/>
+                <w:szCs w:val="24"/>
+              </w:rPr>
+              <w:t>: failed</w:t>
+            </w:r>
+          </w:p>
+        </w:tc>
+      </w:tr>
+      <w:tr>
+        <w:tc>
+          <w:tcPr>
+            <w:tcW w:w="1651" w:type="dxa"/>
+          </w:tcPr>
+          <w:p>
+            <w:pPr>
+              <w:pStyle w:val="a7"/>
+              <w:ind w:firstLineChars="0" w:firstLine="0"/>
+              <w:rPr>
+                <w:sz w:val="22"/>
+                <w:szCs w:val="24"/>
+              </w:rPr>
+            </w:pPr>
+            <w:r>
+              <w:rPr>
+                <w:rFonts w:hint="eastAsia"/>
+                <w:sz w:val="22"/>
+                <w:szCs w:val="24"/>
+              </w:rPr>
+              <w:lastRenderedPageBreak/>
+              <w:t>C</w:t>
+            </w:r>
+            <w:r>
+              <w:rPr>
+                <w:sz w:val="22"/>
+                <w:szCs w:val="24"/>
+              </w:rPr>
+              <w:t>reate_time</w:t>
+            </w:r>
+          </w:p>
+        </w:tc>
+        <w:tc>
+          <w:tcPr>
+            <w:tcW w:w="979" w:type="dxa"/>
+          </w:tcPr>
+          <w:p>
+            <w:pPr>
+              <w:pStyle w:val="a7"/>
+              <w:ind w:firstLineChars="0" w:firstLine="0"/>
+              <w:rPr>
+                <w:sz w:val="22"/>
+                <w:szCs w:val="24"/>
+              </w:rPr>
+            </w:pPr>
+            <w:r>
+              <w:rPr>
+                <w:rFonts w:hint="eastAsia"/>
+                <w:sz w:val="22"/>
+                <w:szCs w:val="24"/>
+              </w:rPr>
+              <w:t>S</w:t>
+            </w:r>
+            <w:r>
+              <w:rPr>
+                <w:sz w:val="22"/>
+                <w:szCs w:val="24"/>
+              </w:rPr>
+              <w:t>tring</w:t>
+            </w:r>
+          </w:p>
+        </w:tc>
+        <w:tc>
+          <w:tcPr>
+            <w:tcW w:w="1000" w:type="dxa"/>
+          </w:tcPr>
+          <w:p>
+            <w:pPr>
+              <w:pStyle w:val="a7"/>
+              <w:ind w:firstLineChars="0" w:firstLine="0"/>
+              <w:rPr>
+                <w:sz w:val="22"/>
+                <w:szCs w:val="24"/>
+              </w:rPr>
+            </w:pPr>
+            <w:r>
+              <w:rPr>
+                <w:rFonts w:hint="eastAsia"/>
+                <w:sz w:val="22"/>
+                <w:szCs w:val="24"/>
+              </w:rPr>
+              <w:t>/</w:t>
+            </w:r>
+          </w:p>
+        </w:tc>
+        <w:tc>
+          <w:tcPr>
+            <w:tcW w:w="1126" w:type="dxa"/>
+          </w:tcPr>
+          <w:p>
+            <w:pPr>
+              <w:pStyle w:val="a7"/>
+              <w:ind w:firstLineChars="0" w:firstLine="0"/>
+              <w:rPr>
+                <w:sz w:val="22"/>
+                <w:szCs w:val="24"/>
+              </w:rPr>
+            </w:pPr>
+            <w:r>
+              <w:rPr>
+                <w:rFonts w:hint="eastAsia"/>
+                <w:sz w:val="22"/>
+                <w:szCs w:val="24"/>
+              </w:rPr>
+              <w:t>N</w:t>
+            </w:r>
+          </w:p>
+        </w:tc>
+        <w:tc>
+          <w:tcPr>
+            <w:tcW w:w="3180" w:type="dxa"/>
+          </w:tcPr>
+          <w:p>
+            <w:pPr>
+              <w:pStyle w:val="a7"/>
+              <w:ind w:firstLineChars="0" w:firstLine="0"/>
+              <w:rPr>
+                <w:sz w:val="22"/>
+                <w:szCs w:val="24"/>
+              </w:rPr>
+            </w:pPr>
+            <w:r>
+              <w:rPr>
+                <w:rFonts w:hint="eastAsia"/>
+                <w:sz w:val="22"/>
+                <w:szCs w:val="24"/>
+              </w:rPr>
+              <w:t>Y</w:t>
+            </w:r>
+            <w:r>
+              <w:rPr>
+                <w:sz w:val="22"/>
+                <w:szCs w:val="24"/>
+              </w:rPr>
+              <w:t>YY</w:t>
+            </w:r>
+            <w:r>
+              <w:rPr>
+                <w:rFonts w:hint="eastAsia"/>
+                <w:sz w:val="22"/>
+                <w:szCs w:val="24"/>
+              </w:rPr>
+              <w:t>Y</w:t>
+            </w:r>
+            <w:r>
+              <w:rPr>
+                <w:sz w:val="22"/>
+                <w:szCs w:val="24"/>
+              </w:rPr>
+              <w:t>MMddHHmmss</w:t>
+            </w:r>
+          </w:p>
+        </w:tc>
+      </w:tr>
+      <w:tr>
+        <w:tc>
+          <w:tcPr>
+            <w:tcW w:w="1651" w:type="dxa"/>
+          </w:tcPr>
+          <w:p>
+            <w:pPr>
+              <w:pStyle w:val="a7"/>
+              <w:ind w:firstLineChars="0" w:firstLine="0"/>
+              <w:rPr>
+                <w:sz w:val="22"/>
+                <w:szCs w:val="24"/>
+              </w:rPr>
+            </w:pPr>
+            <w:r>
+              <w:rPr>
+                <w:rFonts w:hint="eastAsia"/>
+                <w:sz w:val="22"/>
+                <w:szCs w:val="24"/>
+              </w:rPr>
               <w:t>A</w:t>
             </w:r>
             <w:r>
@@ -6467,7 +6754,6 @@
           <w:sz w:val="28"/>
           <w:szCs w:val="32"/>
         </w:rPr>
-        <w:lastRenderedPageBreak/>
         <w:t>u</w:t>
       </w:r>
       <w:r>
@@ -10174,6 +10460,7 @@
           <w:sz w:val="28"/>
           <w:szCs w:val="32"/>
         </w:rPr>
+        <w:lastRenderedPageBreak/>
         <w:t>a</w:t>
       </w:r>
       <w:r>
@@ -10224,7 +10511,6 @@
                 <w:sz w:val="22"/>
                 <w:szCs w:val="24"/>
               </w:rPr>
-              <w:lastRenderedPageBreak/>
               <w:t>Column</w:t>
             </w:r>
           </w:p>

</xml_diff>

<commit_message>
1. Move paging method to Utils 2. Add payment add/view function
</commit_message>
<xml_diff>
--- a/docs/database docs/DatabaseDesign.docx
+++ b/docs/database docs/DatabaseDesign.docx
@@ -11355,6 +11355,801 @@
         <w:pStyle w:val="a7"/>
         <w:ind w:left="360" w:firstLineChars="0" w:firstLine="0"/>
         <w:rPr>
+          <w:sz w:val="28"/>
+          <w:szCs w:val="32"/>
+        </w:rPr>
+      </w:pPr>
+    </w:p>
+    <w:p>
+      <w:pPr>
+        <w:pStyle w:val="a7"/>
+        <w:numPr>
+          <w:ilvl w:val="0"/>
+          <w:numId w:val="1"/>
+        </w:numPr>
+        <w:ind w:firstLineChars="0"/>
+        <w:rPr>
+          <w:b/>
+          <w:bCs/>
+          <w:sz w:val="28"/>
+          <w:szCs w:val="32"/>
+        </w:rPr>
+      </w:pPr>
+      <w:r>
+        <w:rPr>
+          <w:rFonts w:hint="eastAsia"/>
+          <w:b/>
+          <w:bCs/>
+          <w:sz w:val="28"/>
+          <w:szCs w:val="32"/>
+        </w:rPr>
+        <w:t>p</w:t>
+      </w:r>
+      <w:r>
+        <w:rPr>
+          <w:b/>
+          <w:bCs/>
+          <w:sz w:val="28"/>
+          <w:szCs w:val="32"/>
+        </w:rPr>
+        <w:t>ayment_detail</w:t>
+      </w:r>
+    </w:p>
+    <w:tbl>
+      <w:tblPr>
+        <w:tblStyle w:val="a8"/>
+        <w:tblW w:w="0" w:type="auto"/>
+        <w:tblInd w:w="360" w:type="dxa"/>
+        <w:tblLook w:val="04A0" w:firstRow="1" w:lastRow="0" w:firstColumn="1" w:lastColumn="0" w:noHBand="0" w:noVBand="1"/>
+      </w:tblPr>
+      <w:tblGrid>
+        <w:gridCol w:w="1497"/>
+        <w:gridCol w:w="1078"/>
+        <w:gridCol w:w="1000"/>
+        <w:gridCol w:w="1126"/>
+        <w:gridCol w:w="3235"/>
+      </w:tblGrid>
+      <w:tr>
+        <w:tc>
+          <w:tcPr>
+            <w:tcW w:w="1497" w:type="dxa"/>
+          </w:tcPr>
+          <w:p>
+            <w:pPr>
+              <w:pStyle w:val="a7"/>
+              <w:ind w:firstLineChars="0" w:firstLine="0"/>
+              <w:rPr>
+                <w:b/>
+                <w:bCs/>
+                <w:sz w:val="22"/>
+                <w:szCs w:val="24"/>
+              </w:rPr>
+            </w:pPr>
+            <w:r>
+              <w:rPr>
+                <w:rFonts w:hint="eastAsia"/>
+                <w:b/>
+                <w:bCs/>
+                <w:sz w:val="22"/>
+                <w:szCs w:val="24"/>
+              </w:rPr>
+              <w:t>Column</w:t>
+            </w:r>
+          </w:p>
+        </w:tc>
+        <w:tc>
+          <w:tcPr>
+            <w:tcW w:w="985" w:type="dxa"/>
+          </w:tcPr>
+          <w:p>
+            <w:pPr>
+              <w:pStyle w:val="a7"/>
+              <w:ind w:firstLineChars="0" w:firstLine="0"/>
+              <w:rPr>
+                <w:b/>
+                <w:bCs/>
+                <w:sz w:val="22"/>
+                <w:szCs w:val="24"/>
+              </w:rPr>
+            </w:pPr>
+            <w:r>
+              <w:rPr>
+                <w:rFonts w:hint="eastAsia"/>
+                <w:b/>
+                <w:bCs/>
+                <w:sz w:val="22"/>
+                <w:szCs w:val="24"/>
+              </w:rPr>
+              <w:t>Type</w:t>
+            </w:r>
+          </w:p>
+        </w:tc>
+        <w:tc>
+          <w:tcPr>
+            <w:tcW w:w="1004" w:type="dxa"/>
+          </w:tcPr>
+          <w:p>
+            <w:pPr>
+              <w:pStyle w:val="a7"/>
+              <w:ind w:firstLineChars="0" w:firstLine="0"/>
+              <w:rPr>
+                <w:b/>
+                <w:bCs/>
+                <w:sz w:val="22"/>
+                <w:szCs w:val="24"/>
+              </w:rPr>
+            </w:pPr>
+            <w:r>
+              <w:rPr>
+                <w:rFonts w:hint="eastAsia"/>
+                <w:b/>
+                <w:bCs/>
+                <w:sz w:val="22"/>
+                <w:szCs w:val="24"/>
+              </w:rPr>
+              <w:t>Default</w:t>
+            </w:r>
+          </w:p>
+        </w:tc>
+        <w:tc>
+          <w:tcPr>
+            <w:tcW w:w="1132" w:type="dxa"/>
+          </w:tcPr>
+          <w:p>
+            <w:pPr>
+              <w:pStyle w:val="a7"/>
+              <w:ind w:firstLineChars="0" w:firstLine="0"/>
+              <w:rPr>
+                <w:b/>
+                <w:bCs/>
+                <w:sz w:val="22"/>
+                <w:szCs w:val="24"/>
+              </w:rPr>
+            </w:pPr>
+            <w:r>
+              <w:rPr>
+                <w:rFonts w:hint="eastAsia"/>
+                <w:b/>
+                <w:bCs/>
+                <w:sz w:val="22"/>
+                <w:szCs w:val="24"/>
+              </w:rPr>
+              <w:t>Nullable</w:t>
+            </w:r>
+          </w:p>
+        </w:tc>
+        <w:tc>
+          <w:tcPr>
+            <w:tcW w:w="3318" w:type="dxa"/>
+          </w:tcPr>
+          <w:p>
+            <w:pPr>
+              <w:pStyle w:val="a7"/>
+              <w:ind w:firstLineChars="0" w:firstLine="0"/>
+              <w:rPr>
+                <w:b/>
+                <w:bCs/>
+                <w:sz w:val="22"/>
+                <w:szCs w:val="24"/>
+              </w:rPr>
+            </w:pPr>
+            <w:r>
+              <w:rPr>
+                <w:rFonts w:hint="eastAsia"/>
+                <w:b/>
+                <w:bCs/>
+                <w:sz w:val="22"/>
+                <w:szCs w:val="24"/>
+              </w:rPr>
+              <w:t>Description</w:t>
+            </w:r>
+          </w:p>
+        </w:tc>
+      </w:tr>
+      <w:tr>
+        <w:tc>
+          <w:tcPr>
+            <w:tcW w:w="1497" w:type="dxa"/>
+          </w:tcPr>
+          <w:p>
+            <w:pPr>
+              <w:pStyle w:val="a7"/>
+              <w:ind w:firstLineChars="0" w:firstLine="0"/>
+              <w:rPr>
+                <w:sz w:val="22"/>
+                <w:szCs w:val="24"/>
+              </w:rPr>
+            </w:pPr>
+            <w:r>
+              <w:rPr>
+                <w:rFonts w:hint="eastAsia"/>
+                <w:sz w:val="22"/>
+                <w:szCs w:val="24"/>
+              </w:rPr>
+              <w:t>u</w:t>
+            </w:r>
+            <w:r>
+              <w:rPr>
+                <w:sz w:val="22"/>
+                <w:szCs w:val="24"/>
+              </w:rPr>
+              <w:t>id</w:t>
+            </w:r>
+          </w:p>
+        </w:tc>
+        <w:tc>
+          <w:tcPr>
+            <w:tcW w:w="985" w:type="dxa"/>
+          </w:tcPr>
+          <w:p>
+            <w:pPr>
+              <w:pStyle w:val="a7"/>
+              <w:ind w:firstLineChars="0" w:firstLine="0"/>
+              <w:rPr>
+                <w:sz w:val="22"/>
+                <w:szCs w:val="24"/>
+              </w:rPr>
+            </w:pPr>
+            <w:r>
+              <w:rPr>
+                <w:rFonts w:hint="eastAsia"/>
+                <w:sz w:val="22"/>
+                <w:szCs w:val="24"/>
+              </w:rPr>
+              <w:t>I</w:t>
+            </w:r>
+            <w:r>
+              <w:rPr>
+                <w:sz w:val="22"/>
+                <w:szCs w:val="24"/>
+              </w:rPr>
+              <w:t>nt</w:t>
+            </w:r>
+          </w:p>
+        </w:tc>
+        <w:tc>
+          <w:tcPr>
+            <w:tcW w:w="1004" w:type="dxa"/>
+          </w:tcPr>
+          <w:p>
+            <w:pPr>
+              <w:pStyle w:val="a7"/>
+              <w:ind w:firstLineChars="0" w:firstLine="0"/>
+              <w:rPr>
+                <w:sz w:val="22"/>
+                <w:szCs w:val="24"/>
+              </w:rPr>
+            </w:pPr>
+            <w:r>
+              <w:rPr>
+                <w:rFonts w:hint="eastAsia"/>
+                <w:sz w:val="22"/>
+                <w:szCs w:val="24"/>
+              </w:rPr>
+              <w:t>/</w:t>
+            </w:r>
+          </w:p>
+        </w:tc>
+        <w:tc>
+          <w:tcPr>
+            <w:tcW w:w="1132" w:type="dxa"/>
+          </w:tcPr>
+          <w:p>
+            <w:pPr>
+              <w:pStyle w:val="a7"/>
+              <w:ind w:firstLineChars="0" w:firstLine="0"/>
+              <w:rPr>
+                <w:sz w:val="22"/>
+                <w:szCs w:val="24"/>
+              </w:rPr>
+            </w:pPr>
+            <w:r>
+              <w:rPr>
+                <w:rFonts w:hint="eastAsia"/>
+                <w:sz w:val="22"/>
+                <w:szCs w:val="24"/>
+              </w:rPr>
+              <w:t>N</w:t>
+            </w:r>
+          </w:p>
+        </w:tc>
+        <w:tc>
+          <w:tcPr>
+            <w:tcW w:w="3318" w:type="dxa"/>
+          </w:tcPr>
+          <w:p>
+            <w:pPr>
+              <w:pStyle w:val="a7"/>
+              <w:ind w:firstLineChars="0" w:firstLine="0"/>
+              <w:rPr>
+                <w:rFonts w:hint="eastAsia"/>
+                <w:sz w:val="22"/>
+                <w:szCs w:val="24"/>
+              </w:rPr>
+            </w:pPr>
+            <w:r>
+              <w:rPr>
+                <w:sz w:val="22"/>
+                <w:szCs w:val="24"/>
+              </w:rPr>
+              <w:t>Uid</w:t>
+            </w:r>
+          </w:p>
+        </w:tc>
+      </w:tr>
+      <w:tr>
+        <w:tc>
+          <w:tcPr>
+            <w:tcW w:w="1497" w:type="dxa"/>
+          </w:tcPr>
+          <w:p>
+            <w:pPr>
+              <w:pStyle w:val="a7"/>
+              <w:ind w:firstLineChars="0" w:firstLine="0"/>
+              <w:rPr>
+                <w:sz w:val="22"/>
+                <w:szCs w:val="24"/>
+              </w:rPr>
+            </w:pPr>
+            <w:r>
+              <w:rPr>
+                <w:sz w:val="22"/>
+                <w:szCs w:val="24"/>
+              </w:rPr>
+              <w:t>Card_number</w:t>
+            </w:r>
+          </w:p>
+        </w:tc>
+        <w:tc>
+          <w:tcPr>
+            <w:tcW w:w="985" w:type="dxa"/>
+          </w:tcPr>
+          <w:p>
+            <w:pPr>
+              <w:pStyle w:val="a7"/>
+              <w:ind w:firstLineChars="0" w:firstLine="0"/>
+              <w:rPr>
+                <w:sz w:val="22"/>
+                <w:szCs w:val="24"/>
+              </w:rPr>
+            </w:pPr>
+            <w:r>
+              <w:rPr>
+                <w:rFonts w:hint="eastAsia"/>
+                <w:sz w:val="22"/>
+                <w:szCs w:val="24"/>
+              </w:rPr>
+              <w:t>S</w:t>
+            </w:r>
+            <w:r>
+              <w:rPr>
+                <w:sz w:val="22"/>
+                <w:szCs w:val="24"/>
+              </w:rPr>
+              <w:t>tring</w:t>
+            </w:r>
+          </w:p>
+        </w:tc>
+        <w:tc>
+          <w:tcPr>
+            <w:tcW w:w="1004" w:type="dxa"/>
+          </w:tcPr>
+          <w:p>
+            <w:pPr>
+              <w:pStyle w:val="a7"/>
+              <w:ind w:firstLineChars="0" w:firstLine="0"/>
+              <w:rPr>
+                <w:sz w:val="22"/>
+                <w:szCs w:val="24"/>
+              </w:rPr>
+            </w:pPr>
+            <w:r>
+              <w:rPr>
+                <w:rFonts w:hint="eastAsia"/>
+                <w:sz w:val="22"/>
+                <w:szCs w:val="24"/>
+              </w:rPr>
+              <w:t>/</w:t>
+            </w:r>
+          </w:p>
+        </w:tc>
+        <w:tc>
+          <w:tcPr>
+            <w:tcW w:w="1132" w:type="dxa"/>
+          </w:tcPr>
+          <w:p>
+            <w:pPr>
+              <w:pStyle w:val="a7"/>
+              <w:ind w:firstLineChars="0" w:firstLine="0"/>
+              <w:rPr>
+                <w:sz w:val="22"/>
+                <w:szCs w:val="24"/>
+              </w:rPr>
+            </w:pPr>
+            <w:r>
+              <w:rPr>
+                <w:rFonts w:hint="eastAsia"/>
+                <w:sz w:val="22"/>
+                <w:szCs w:val="24"/>
+              </w:rPr>
+              <w:t>N</w:t>
+            </w:r>
+          </w:p>
+        </w:tc>
+        <w:tc>
+          <w:tcPr>
+            <w:tcW w:w="3318" w:type="dxa"/>
+          </w:tcPr>
+          <w:p>
+            <w:pPr>
+              <w:pStyle w:val="a7"/>
+              <w:ind w:firstLineChars="0" w:firstLine="0"/>
+              <w:rPr>
+                <w:sz w:val="22"/>
+                <w:szCs w:val="24"/>
+              </w:rPr>
+            </w:pPr>
+            <w:r>
+              <w:rPr>
+                <w:sz w:val="22"/>
+                <w:szCs w:val="24"/>
+              </w:rPr>
+              <w:t>Card_number</w:t>
+            </w:r>
+          </w:p>
+        </w:tc>
+      </w:tr>
+      <w:tr>
+        <w:tc>
+          <w:tcPr>
+            <w:tcW w:w="1497" w:type="dxa"/>
+          </w:tcPr>
+          <w:p>
+            <w:pPr>
+              <w:pStyle w:val="a7"/>
+              <w:ind w:firstLineChars="0" w:firstLine="0"/>
+              <w:rPr>
+                <w:sz w:val="22"/>
+                <w:szCs w:val="24"/>
+              </w:rPr>
+            </w:pPr>
+            <w:r>
+              <w:rPr>
+                <w:rFonts w:hint="eastAsia"/>
+                <w:sz w:val="22"/>
+                <w:szCs w:val="24"/>
+              </w:rPr>
+              <w:t>A</w:t>
+            </w:r>
+            <w:r>
+              <w:rPr>
+                <w:sz w:val="22"/>
+                <w:szCs w:val="24"/>
+              </w:rPr>
+              <w:t>ddress</w:t>
+            </w:r>
+          </w:p>
+        </w:tc>
+        <w:tc>
+          <w:tcPr>
+            <w:tcW w:w="985" w:type="dxa"/>
+          </w:tcPr>
+          <w:p>
+            <w:pPr>
+              <w:pStyle w:val="a7"/>
+              <w:ind w:firstLineChars="0" w:firstLine="0"/>
+              <w:rPr>
+                <w:sz w:val="22"/>
+                <w:szCs w:val="24"/>
+              </w:rPr>
+            </w:pPr>
+            <w:r>
+              <w:rPr>
+                <w:rFonts w:hint="eastAsia"/>
+                <w:sz w:val="22"/>
+                <w:szCs w:val="24"/>
+              </w:rPr>
+              <w:t>S</w:t>
+            </w:r>
+            <w:r>
+              <w:rPr>
+                <w:sz w:val="22"/>
+                <w:szCs w:val="24"/>
+              </w:rPr>
+              <w:t>tring</w:t>
+            </w:r>
+          </w:p>
+        </w:tc>
+        <w:tc>
+          <w:tcPr>
+            <w:tcW w:w="1004" w:type="dxa"/>
+          </w:tcPr>
+          <w:p>
+            <w:pPr>
+              <w:pStyle w:val="a7"/>
+              <w:ind w:firstLineChars="0" w:firstLine="0"/>
+              <w:rPr>
+                <w:sz w:val="22"/>
+                <w:szCs w:val="24"/>
+              </w:rPr>
+            </w:pPr>
+            <w:r>
+              <w:rPr>
+                <w:rFonts w:hint="eastAsia"/>
+                <w:sz w:val="22"/>
+                <w:szCs w:val="24"/>
+              </w:rPr>
+              <w:t>/</w:t>
+            </w:r>
+          </w:p>
+        </w:tc>
+        <w:tc>
+          <w:tcPr>
+            <w:tcW w:w="1132" w:type="dxa"/>
+          </w:tcPr>
+          <w:p>
+            <w:pPr>
+              <w:pStyle w:val="a7"/>
+              <w:ind w:firstLineChars="0" w:firstLine="0"/>
+              <w:rPr>
+                <w:sz w:val="22"/>
+                <w:szCs w:val="24"/>
+              </w:rPr>
+            </w:pPr>
+            <w:r>
+              <w:rPr>
+                <w:rFonts w:hint="eastAsia"/>
+                <w:sz w:val="22"/>
+                <w:szCs w:val="24"/>
+              </w:rPr>
+              <w:t>N</w:t>
+            </w:r>
+          </w:p>
+        </w:tc>
+        <w:tc>
+          <w:tcPr>
+            <w:tcW w:w="3318" w:type="dxa"/>
+          </w:tcPr>
+          <w:p>
+            <w:pPr>
+              <w:pStyle w:val="a7"/>
+              <w:ind w:firstLineChars="0" w:firstLine="0"/>
+              <w:rPr>
+                <w:sz w:val="22"/>
+                <w:szCs w:val="24"/>
+              </w:rPr>
+            </w:pPr>
+            <w:r>
+              <w:rPr>
+                <w:sz w:val="22"/>
+                <w:szCs w:val="24"/>
+              </w:rPr>
+              <w:t>Bill address</w:t>
+            </w:r>
+          </w:p>
+        </w:tc>
+      </w:tr>
+      <w:tr>
+        <w:tc>
+          <w:tcPr>
+            <w:tcW w:w="1497" w:type="dxa"/>
+          </w:tcPr>
+          <w:p>
+            <w:pPr>
+              <w:pStyle w:val="a7"/>
+              <w:ind w:firstLineChars="0" w:firstLine="0"/>
+              <w:rPr>
+                <w:sz w:val="22"/>
+                <w:szCs w:val="24"/>
+              </w:rPr>
+            </w:pPr>
+            <w:r>
+              <w:rPr>
+                <w:sz w:val="22"/>
+                <w:szCs w:val="24"/>
+              </w:rPr>
+              <w:t>Add_time</w:t>
+            </w:r>
+          </w:p>
+        </w:tc>
+        <w:tc>
+          <w:tcPr>
+            <w:tcW w:w="985" w:type="dxa"/>
+          </w:tcPr>
+          <w:p>
+            <w:pPr>
+              <w:pStyle w:val="a7"/>
+              <w:ind w:firstLineChars="0" w:firstLine="0"/>
+              <w:rPr>
+                <w:sz w:val="22"/>
+                <w:szCs w:val="24"/>
+              </w:rPr>
+            </w:pPr>
+            <w:r>
+              <w:rPr>
+                <w:sz w:val="22"/>
+                <w:szCs w:val="24"/>
+              </w:rPr>
+              <w:t>Datetime</w:t>
+            </w:r>
+          </w:p>
+        </w:tc>
+        <w:tc>
+          <w:tcPr>
+            <w:tcW w:w="1004" w:type="dxa"/>
+          </w:tcPr>
+          <w:p>
+            <w:pPr>
+              <w:pStyle w:val="a7"/>
+              <w:ind w:firstLineChars="0" w:firstLine="0"/>
+              <w:rPr>
+                <w:sz w:val="22"/>
+                <w:szCs w:val="24"/>
+              </w:rPr>
+            </w:pPr>
+            <w:r>
+              <w:rPr>
+                <w:rFonts w:hint="eastAsia"/>
+                <w:sz w:val="22"/>
+                <w:szCs w:val="24"/>
+              </w:rPr>
+              <w:t>/</w:t>
+            </w:r>
+          </w:p>
+        </w:tc>
+        <w:tc>
+          <w:tcPr>
+            <w:tcW w:w="1132" w:type="dxa"/>
+          </w:tcPr>
+          <w:p>
+            <w:pPr>
+              <w:pStyle w:val="a7"/>
+              <w:ind w:firstLineChars="0" w:firstLine="0"/>
+              <w:rPr>
+                <w:sz w:val="22"/>
+                <w:szCs w:val="24"/>
+              </w:rPr>
+            </w:pPr>
+            <w:r>
+              <w:rPr>
+                <w:rFonts w:hint="eastAsia"/>
+                <w:sz w:val="22"/>
+                <w:szCs w:val="24"/>
+              </w:rPr>
+              <w:t>N</w:t>
+            </w:r>
+          </w:p>
+        </w:tc>
+        <w:tc>
+          <w:tcPr>
+            <w:tcW w:w="3318" w:type="dxa"/>
+          </w:tcPr>
+          <w:p>
+            <w:pPr>
+              <w:pStyle w:val="a7"/>
+              <w:ind w:firstLineChars="0" w:firstLine="0"/>
+              <w:rPr>
+                <w:sz w:val="22"/>
+                <w:szCs w:val="24"/>
+              </w:rPr>
+            </w:pPr>
+            <w:r>
+              <w:rPr>
+                <w:rFonts w:hint="eastAsia"/>
+                <w:sz w:val="22"/>
+                <w:szCs w:val="24"/>
+              </w:rPr>
+              <w:t>Y</w:t>
+            </w:r>
+            <w:r>
+              <w:rPr>
+                <w:sz w:val="22"/>
+                <w:szCs w:val="24"/>
+              </w:rPr>
+              <w:t>YYYMMddHHmmss</w:t>
+            </w:r>
+          </w:p>
+        </w:tc>
+      </w:tr>
+      <w:tr>
+        <w:tc>
+          <w:tcPr>
+            <w:tcW w:w="1497" w:type="dxa"/>
+          </w:tcPr>
+          <w:p>
+            <w:pPr>
+              <w:pStyle w:val="a7"/>
+              <w:ind w:firstLineChars="0" w:firstLine="0"/>
+              <w:rPr>
+                <w:sz w:val="22"/>
+                <w:szCs w:val="24"/>
+              </w:rPr>
+            </w:pPr>
+            <w:r>
+              <w:rPr>
+                <w:rFonts w:hint="eastAsia"/>
+                <w:sz w:val="22"/>
+                <w:szCs w:val="24"/>
+              </w:rPr>
+              <w:t>S</w:t>
+            </w:r>
+            <w:r>
+              <w:rPr>
+                <w:sz w:val="22"/>
+                <w:szCs w:val="24"/>
+              </w:rPr>
+              <w:t>erial</w:t>
+            </w:r>
+          </w:p>
+        </w:tc>
+        <w:tc>
+          <w:tcPr>
+            <w:tcW w:w="985" w:type="dxa"/>
+          </w:tcPr>
+          <w:p>
+            <w:pPr>
+              <w:pStyle w:val="a7"/>
+              <w:ind w:firstLineChars="0" w:firstLine="0"/>
+              <w:rPr>
+                <w:sz w:val="22"/>
+                <w:szCs w:val="24"/>
+              </w:rPr>
+            </w:pPr>
+          </w:p>
+        </w:tc>
+        <w:tc>
+          <w:tcPr>
+            <w:tcW w:w="1004" w:type="dxa"/>
+          </w:tcPr>
+          <w:p>
+            <w:pPr>
+              <w:pStyle w:val="a7"/>
+              <w:ind w:firstLineChars="0" w:firstLine="0"/>
+              <w:rPr>
+                <w:sz w:val="22"/>
+                <w:szCs w:val="24"/>
+              </w:rPr>
+            </w:pPr>
+          </w:p>
+        </w:tc>
+        <w:tc>
+          <w:tcPr>
+            <w:tcW w:w="1132" w:type="dxa"/>
+          </w:tcPr>
+          <w:p>
+            <w:pPr>
+              <w:pStyle w:val="a7"/>
+              <w:ind w:firstLineChars="0" w:firstLine="0"/>
+              <w:rPr>
+                <w:sz w:val="22"/>
+                <w:szCs w:val="24"/>
+              </w:rPr>
+            </w:pPr>
+          </w:p>
+        </w:tc>
+        <w:tc>
+          <w:tcPr>
+            <w:tcW w:w="3318" w:type="dxa"/>
+          </w:tcPr>
+          <w:p>
+            <w:pPr>
+              <w:pStyle w:val="a7"/>
+              <w:ind w:firstLineChars="0" w:firstLine="0"/>
+              <w:rPr>
+                <w:sz w:val="22"/>
+                <w:szCs w:val="24"/>
+              </w:rPr>
+            </w:pPr>
+          </w:p>
+        </w:tc>
+      </w:tr>
+    </w:tbl>
+    <w:p>
+      <w:pPr>
+        <w:pStyle w:val="a7"/>
+        <w:ind w:left="360" w:firstLineChars="0" w:firstLine="0"/>
+        <w:rPr>
+          <w:rFonts w:hint="eastAsia"/>
           <w:sz w:val="28"/>
           <w:szCs w:val="32"/>
         </w:rPr>

</xml_diff>

<commit_message>
1. Change attribute name of property 2. Fix: google map can't word in mainland China
</commit_message>
<xml_diff>
--- a/docs/database docs/DatabaseDesign.docx
+++ b/docs/database docs/DatabaseDesign.docx
@@ -11815,18 +11815,10 @@
             </w:pPr>
             <w:r>
               <w:rPr>
-                <w:rFonts w:hint="eastAsia"/>
-                <w:sz w:val="22"/>
-                <w:szCs w:val="24"/>
-              </w:rPr>
-              <w:t>A</w:t>
-            </w:r>
-            <w:r>
-              <w:rPr>
-                <w:sz w:val="22"/>
-                <w:szCs w:val="24"/>
-              </w:rPr>
-              <w:t>ddress</w:t>
+                <w:sz w:val="22"/>
+                <w:szCs w:val="24"/>
+              </w:rPr>
+              <w:t>Bill_address</w:t>
             </w:r>
           </w:p>
         </w:tc>

</xml_diff>